<commit_message>
adjustment code color of mock call function by native js
</commit_message>
<xml_diff>
--- a/studyContent.docx
+++ b/studyContent.docx
@@ -2064,7 +2064,7 @@
           <w:rFonts w:ascii="微软雅黑" w:eastAsia="微软雅黑" w:hAnsi="微软雅黑" w:hint="eastAsia"/>
           <w:szCs w:val="21"/>
         </w:rPr>
-        <w:t>两次父类的</w:t>
+        <w:t>两次父类</w:t>
       </w:r>
       <w:proofErr w:type="gramEnd"/>
       <w:r>
@@ -2072,7 +2072,7 @@
           <w:rFonts w:ascii="微软雅黑" w:eastAsia="微软雅黑" w:hAnsi="微软雅黑" w:hint="eastAsia"/>
           <w:szCs w:val="21"/>
         </w:rPr>
-        <w:t>构造函数（</w:t>
+        <w:t>的构造函数（</w:t>
       </w:r>
       <w:proofErr w:type="gramStart"/>
       <w:r>
@@ -2080,7 +2080,7 @@
           <w:rFonts w:ascii="微软雅黑" w:eastAsia="微软雅黑" w:hAnsi="微软雅黑" w:hint="eastAsia"/>
           <w:szCs w:val="21"/>
         </w:rPr>
-        <w:t>一次父类实例化</w:t>
+        <w:t>一次父类实例</w:t>
       </w:r>
       <w:proofErr w:type="gramEnd"/>
       <w:r>
@@ -2088,7 +2088,7 @@
           <w:rFonts w:ascii="微软雅黑" w:eastAsia="微软雅黑" w:hAnsi="微软雅黑" w:hint="eastAsia"/>
           <w:szCs w:val="21"/>
         </w:rPr>
-        <w:t>赋值给子类原型，一次子类构造函数首行调用</w:t>
+        <w:t>化赋值给子类原型，一次子类构造函数首行调用</w:t>
       </w:r>
       <w:proofErr w:type="gramStart"/>
       <w:r>
@@ -2096,7 +2096,7 @@
           <w:rFonts w:ascii="微软雅黑" w:eastAsia="微软雅黑" w:hAnsi="微软雅黑" w:hint="eastAsia"/>
           <w:szCs w:val="21"/>
         </w:rPr>
-        <w:t>覆盖父类实例</w:t>
+        <w:t>覆盖父类实</w:t>
       </w:r>
       <w:proofErr w:type="gramEnd"/>
       <w:r>
@@ -2104,7 +2104,7 @@
           <w:rFonts w:ascii="微软雅黑" w:eastAsia="微软雅黑" w:hAnsi="微软雅黑" w:hint="eastAsia"/>
           <w:szCs w:val="21"/>
         </w:rPr>
-        <w:t>属性：</w:t>
+        <w:t>例属性：</w:t>
       </w:r>
       <w:proofErr w:type="spellStart"/>
       <w:r>
@@ -2232,7 +2232,7 @@
           <w:rFonts w:ascii="微软雅黑" w:eastAsia="微软雅黑" w:hAnsi="微软雅黑" w:hint="eastAsia"/>
           <w:szCs w:val="21"/>
         </w:rPr>
-        <w:t>父类构造</w:t>
+        <w:t>父类构</w:t>
       </w:r>
       <w:proofErr w:type="gramEnd"/>
       <w:r>
@@ -2240,7 +2240,7 @@
           <w:rFonts w:ascii="微软雅黑" w:eastAsia="微软雅黑" w:hAnsi="微软雅黑" w:hint="eastAsia"/>
           <w:szCs w:val="21"/>
         </w:rPr>
-        <w:t>函数（</w:t>
+        <w:t>造函数（</w:t>
       </w:r>
       <w:r>
         <w:rPr>
@@ -2528,7 +2528,7 @@
           <w:rFonts w:ascii="微软雅黑" w:eastAsia="微软雅黑" w:hAnsi="微软雅黑" w:hint="eastAsia"/>
           <w:szCs w:val="21"/>
         </w:rPr>
-        <w:t>解析快</w:t>
+        <w:t>解析</w:t>
       </w:r>
       <w:proofErr w:type="gramEnd"/>
       <w:r>
@@ -2536,7 +2536,7 @@
           <w:rFonts w:ascii="微软雅黑" w:eastAsia="微软雅黑" w:hAnsi="微软雅黑" w:hint="eastAsia"/>
           <w:szCs w:val="21"/>
         </w:rPr>
-        <w:t>则</w:t>
+        <w:t>快则</w:t>
       </w:r>
       <w:proofErr w:type="spellStart"/>
       <w:r>
@@ -2567,7 +2567,7 @@
           <w:rFonts w:ascii="微软雅黑" w:eastAsia="微软雅黑" w:hAnsi="微软雅黑" w:hint="eastAsia"/>
           <w:szCs w:val="21"/>
         </w:rPr>
-        <w:t>构建快</w:t>
+        <w:t>构建</w:t>
       </w:r>
       <w:proofErr w:type="gramEnd"/>
       <w:r>
@@ -2575,7 +2575,7 @@
           <w:rFonts w:ascii="微软雅黑" w:eastAsia="微软雅黑" w:hAnsi="微软雅黑" w:hint="eastAsia"/>
           <w:szCs w:val="21"/>
         </w:rPr>
-        <w:t>则显示的快，script</w:t>
+        <w:t>快则显示的快，script</w:t>
       </w:r>
     </w:p>
     <w:p>
@@ -2850,14 +2850,14 @@
         <w:rPr>
           <w:rFonts w:ascii="微软雅黑" w:eastAsia="微软雅黑" w:hAnsi="微软雅黑"/>
         </w:rPr>
-        <w:t>解析器</w:t>
+        <w:t>解析</w:t>
       </w:r>
       <w:proofErr w:type="gramEnd"/>
       <w:r>
         <w:rPr>
           <w:rFonts w:ascii="微软雅黑" w:eastAsia="微软雅黑" w:hAnsi="微软雅黑"/>
         </w:rPr>
-        <w:t>生成的标记，并向网络线程发送请求</w:t>
+        <w:t>器生成的标记，并向网络线程发送请求</w:t>
       </w:r>
     </w:p>
     <w:p>
@@ -4337,7 +4337,7 @@
         <w:jc w:val="left"/>
         <w:rPr>
           <w:rFonts w:ascii="Consolas" w:eastAsia="宋体" w:hAnsi="Consolas" w:cs="宋体"/>
-          <w:color w:val="F8F8F2"/>
+          <w:color w:val="6272A4"/>
           <w:kern w:val="0"/>
           <w:szCs w:val="21"/>
         </w:rPr>
@@ -4355,38 +4355,7 @@
           <w:kern w:val="0"/>
           <w:szCs w:val="21"/>
         </w:rPr>
-        <w:t xml:space="preserve">  </w:t>
-      </w:r>
-      <w:proofErr w:type="spellStart"/>
-      <w:proofErr w:type="gramStart"/>
-      <w:r>
-        <w:rPr>
-          <w:rFonts w:ascii="Consolas" w:eastAsia="宋体" w:hAnsi="Consolas" w:cs="宋体"/>
-          <w:color w:val="6272A4"/>
-          <w:kern w:val="0"/>
-          <w:szCs w:val="21"/>
-        </w:rPr>
-        <w:t>Function.prototype._</w:t>
-      </w:r>
-      <w:proofErr w:type="gramEnd"/>
-      <w:r>
-        <w:rPr>
-          <w:rFonts w:ascii="Consolas" w:eastAsia="宋体" w:hAnsi="Consolas" w:cs="宋体"/>
-          <w:color w:val="6272A4"/>
-          <w:kern w:val="0"/>
-          <w:szCs w:val="21"/>
-        </w:rPr>
-        <w:t>call</w:t>
-      </w:r>
-      <w:proofErr w:type="spellEnd"/>
-      <w:r>
-        <w:rPr>
-          <w:rFonts w:ascii="Consolas" w:eastAsia="宋体" w:hAnsi="Consolas" w:cs="宋体"/>
-          <w:color w:val="6272A4"/>
-          <w:kern w:val="0"/>
-          <w:szCs w:val="21"/>
-        </w:rPr>
-        <w:t xml:space="preserve"> = function(context) {</w:t>
+        <w:t xml:space="preserve"> </w:t>
       </w:r>
     </w:p>
     <w:p>
@@ -4402,14 +4371,112 @@
           <w:szCs w:val="21"/>
         </w:rPr>
       </w:pPr>
-      <w:r>
-        <w:rPr>
-          <w:rFonts w:ascii="Consolas" w:eastAsia="宋体" w:hAnsi="Consolas" w:cs="宋体"/>
-          <w:color w:val="6272A4"/>
-          <w:kern w:val="0"/>
-          <w:szCs w:val="21"/>
-        </w:rPr>
-        <w:t xml:space="preserve">  var context = context || window</w:t>
+      <w:proofErr w:type="spellStart"/>
+      <w:proofErr w:type="gramStart"/>
+      <w:r>
+        <w:rPr>
+          <w:rFonts w:ascii="Consolas" w:eastAsia="宋体" w:hAnsi="Consolas" w:cs="宋体"/>
+          <w:i/>
+          <w:iCs/>
+          <w:color w:val="8BE9FD"/>
+          <w:kern w:val="0"/>
+          <w:szCs w:val="21"/>
+        </w:rPr>
+        <w:t>Function</w:t>
+      </w:r>
+      <w:r>
+        <w:rPr>
+          <w:rFonts w:ascii="Consolas" w:eastAsia="宋体" w:hAnsi="Consolas" w:cs="宋体"/>
+          <w:color w:val="F8F8F2"/>
+          <w:kern w:val="0"/>
+          <w:szCs w:val="21"/>
+        </w:rPr>
+        <w:t>.prototype.</w:t>
+      </w:r>
+      <w:r>
+        <w:rPr>
+          <w:rFonts w:ascii="Consolas" w:eastAsia="宋体" w:hAnsi="Consolas" w:cs="宋体"/>
+          <w:color w:val="50FA7B"/>
+          <w:kern w:val="0"/>
+          <w:szCs w:val="21"/>
+        </w:rPr>
+        <w:t>_</w:t>
+      </w:r>
+      <w:proofErr w:type="gramEnd"/>
+      <w:r>
+        <w:rPr>
+          <w:rFonts w:ascii="Consolas" w:eastAsia="宋体" w:hAnsi="Consolas" w:cs="宋体"/>
+          <w:color w:val="50FA7B"/>
+          <w:kern w:val="0"/>
+          <w:szCs w:val="21"/>
+        </w:rPr>
+        <w:t>call</w:t>
+      </w:r>
+      <w:proofErr w:type="spellEnd"/>
+      <w:r>
+        <w:rPr>
+          <w:rFonts w:ascii="Consolas" w:eastAsia="宋体" w:hAnsi="Consolas" w:cs="宋体"/>
+          <w:color w:val="F8F8F2"/>
+          <w:kern w:val="0"/>
+          <w:szCs w:val="21"/>
+        </w:rPr>
+        <w:t xml:space="preserve"> </w:t>
+      </w:r>
+      <w:r>
+        <w:rPr>
+          <w:rFonts w:ascii="Consolas" w:eastAsia="宋体" w:hAnsi="Consolas" w:cs="宋体"/>
+          <w:color w:val="FF79C6"/>
+          <w:kern w:val="0"/>
+          <w:szCs w:val="21"/>
+        </w:rPr>
+        <w:t>=</w:t>
+      </w:r>
+      <w:r>
+        <w:rPr>
+          <w:rFonts w:ascii="Consolas" w:eastAsia="宋体" w:hAnsi="Consolas" w:cs="宋体"/>
+          <w:color w:val="F8F8F2"/>
+          <w:kern w:val="0"/>
+          <w:szCs w:val="21"/>
+        </w:rPr>
+        <w:t xml:space="preserve"> </w:t>
+      </w:r>
+      <w:r>
+        <w:rPr>
+          <w:rFonts w:ascii="Consolas" w:eastAsia="宋体" w:hAnsi="Consolas" w:cs="宋体"/>
+          <w:color w:val="FF79C6"/>
+          <w:kern w:val="0"/>
+          <w:szCs w:val="21"/>
+        </w:rPr>
+        <w:t>function</w:t>
+      </w:r>
+      <w:r>
+        <w:rPr>
+          <w:rFonts w:ascii="Consolas" w:eastAsia="宋体" w:hAnsi="Consolas" w:cs="宋体"/>
+          <w:color w:val="F8F8F2"/>
+          <w:kern w:val="0"/>
+          <w:szCs w:val="21"/>
+        </w:rPr>
+        <w:t>(</w:t>
+      </w:r>
+      <w:r>
+        <w:rPr>
+          <w:rFonts w:ascii="Consolas" w:eastAsia="宋体" w:hAnsi="Consolas" w:cs="宋体"/>
+          <w:i/>
+          <w:iCs/>
+          <w:color w:val="FFB86C"/>
+          <w:kern w:val="0"/>
+          <w:szCs w:val="21"/>
+        </w:rPr>
+        <w:t>context</w:t>
+      </w:r>
+      <w:r>
+        <w:rPr>
+          <w:rFonts w:ascii="Consolas" w:eastAsia="宋体" w:hAnsi="Consolas" w:cs="宋体"/>
+          <w:color w:val="F8F8F2"/>
+          <w:kern w:val="0"/>
+          <w:szCs w:val="21"/>
+        </w:rPr>
+        <w:t>) {</w:t>
       </w:r>
     </w:p>
     <w:p>
@@ -4428,11 +4495,74 @@
       <w:r>
         <w:rPr>
           <w:rFonts w:ascii="Consolas" w:eastAsia="宋体" w:hAnsi="Consolas" w:cs="宋体"/>
-          <w:color w:val="6272A4"/>
-          <w:kern w:val="0"/>
-          <w:szCs w:val="21"/>
-        </w:rPr>
-        <w:t xml:space="preserve">  var result</w:t>
+          <w:color w:val="F8F8F2"/>
+          <w:kern w:val="0"/>
+          <w:szCs w:val="21"/>
+        </w:rPr>
+        <w:t xml:space="preserve">    </w:t>
+      </w:r>
+      <w:r>
+        <w:rPr>
+          <w:rFonts w:ascii="Consolas" w:eastAsia="宋体" w:hAnsi="Consolas" w:cs="宋体"/>
+          <w:color w:val="FF79C6"/>
+          <w:kern w:val="0"/>
+          <w:szCs w:val="21"/>
+        </w:rPr>
+        <w:t>var</w:t>
+      </w:r>
+      <w:r>
+        <w:rPr>
+          <w:rFonts w:ascii="Consolas" w:eastAsia="宋体" w:hAnsi="Consolas" w:cs="宋体"/>
+          <w:color w:val="F8F8F2"/>
+          <w:kern w:val="0"/>
+          <w:szCs w:val="21"/>
+        </w:rPr>
+        <w:t xml:space="preserve"> context </w:t>
+      </w:r>
+      <w:r>
+        <w:rPr>
+          <w:rFonts w:ascii="Consolas" w:eastAsia="宋体" w:hAnsi="Consolas" w:cs="宋体"/>
+          <w:color w:val="FF79C6"/>
+          <w:kern w:val="0"/>
+          <w:szCs w:val="21"/>
+        </w:rPr>
+        <w:t>=</w:t>
+      </w:r>
+      <w:r>
+        <w:rPr>
+          <w:rFonts w:ascii="Consolas" w:eastAsia="宋体" w:hAnsi="Consolas" w:cs="宋体"/>
+          <w:color w:val="F8F8F2"/>
+          <w:kern w:val="0"/>
+          <w:szCs w:val="21"/>
+        </w:rPr>
+        <w:t xml:space="preserve"> context </w:t>
+      </w:r>
+      <w:r>
+        <w:rPr>
+          <w:rFonts w:ascii="Consolas" w:eastAsia="宋体" w:hAnsi="Consolas" w:cs="宋体"/>
+          <w:color w:val="FF79C6"/>
+          <w:kern w:val="0"/>
+          <w:szCs w:val="21"/>
+        </w:rPr>
+        <w:t>||</w:t>
+      </w:r>
+      <w:r>
+        <w:rPr>
+          <w:rFonts w:ascii="Consolas" w:eastAsia="宋体" w:hAnsi="Consolas" w:cs="宋体"/>
+          <w:color w:val="F8F8F2"/>
+          <w:kern w:val="0"/>
+          <w:szCs w:val="21"/>
+        </w:rPr>
+        <w:t xml:space="preserve"> </w:t>
+      </w:r>
+      <w:r>
+        <w:rPr>
+          <w:rFonts w:ascii="Consolas" w:eastAsia="宋体" w:hAnsi="Consolas" w:cs="宋体"/>
+          <w:color w:val="BD93F9"/>
+          <w:kern w:val="0"/>
+          <w:szCs w:val="21"/>
+        </w:rPr>
+        <w:t>window</w:t>
       </w:r>
     </w:p>
     <w:p>
@@ -4451,31 +4581,29 @@
       <w:r>
         <w:rPr>
           <w:rFonts w:ascii="Consolas" w:eastAsia="宋体" w:hAnsi="Consolas" w:cs="宋体"/>
-          <w:color w:val="6272A4"/>
-          <w:kern w:val="0"/>
-          <w:szCs w:val="21"/>
-        </w:rPr>
-        <w:t xml:space="preserve">  let </w:t>
-      </w:r>
-      <w:proofErr w:type="spellStart"/>
-      <w:r>
-        <w:rPr>
-          <w:rFonts w:ascii="Consolas" w:eastAsia="宋体" w:hAnsi="Consolas" w:cs="宋体"/>
-          <w:color w:val="6272A4"/>
-          <w:kern w:val="0"/>
-          <w:szCs w:val="21"/>
-        </w:rPr>
-        <w:t>args</w:t>
-      </w:r>
-      <w:proofErr w:type="spellEnd"/>
-      <w:r>
-        <w:rPr>
-          <w:rFonts w:ascii="Consolas" w:eastAsia="宋体" w:hAnsi="Consolas" w:cs="宋体"/>
-          <w:color w:val="6272A4"/>
-          <w:kern w:val="0"/>
-          <w:szCs w:val="21"/>
-        </w:rPr>
-        <w:t xml:space="preserve"> = []</w:t>
+          <w:color w:val="F8F8F2"/>
+          <w:kern w:val="0"/>
+          <w:szCs w:val="21"/>
+        </w:rPr>
+        <w:t xml:space="preserve">    </w:t>
+      </w:r>
+      <w:r>
+        <w:rPr>
+          <w:rFonts w:ascii="Consolas" w:eastAsia="宋体" w:hAnsi="Consolas" w:cs="宋体"/>
+          <w:color w:val="FF79C6"/>
+          <w:kern w:val="0"/>
+          <w:szCs w:val="21"/>
+        </w:rPr>
+        <w:t>var</w:t>
+      </w:r>
+      <w:r>
+        <w:rPr>
+          <w:rFonts w:ascii="Consolas" w:eastAsia="宋体" w:hAnsi="Consolas" w:cs="宋体"/>
+          <w:color w:val="F8F8F2"/>
+          <w:kern w:val="0"/>
+          <w:szCs w:val="21"/>
+        </w:rPr>
+        <w:t xml:space="preserve"> result</w:t>
       </w:r>
     </w:p>
     <w:p>
@@ -4494,45 +4622,68 @@
       <w:r>
         <w:rPr>
           <w:rFonts w:ascii="Consolas" w:eastAsia="宋体" w:hAnsi="Consolas" w:cs="宋体"/>
-          <w:color w:val="6272A4"/>
-          <w:kern w:val="0"/>
-          <w:szCs w:val="21"/>
-        </w:rPr>
-        <w:t xml:space="preserve">  let </w:t>
+          <w:color w:val="F8F8F2"/>
+          <w:kern w:val="0"/>
+          <w:szCs w:val="21"/>
+        </w:rPr>
+        <w:t xml:space="preserve">    </w:t>
+      </w:r>
+      <w:r>
+        <w:rPr>
+          <w:rFonts w:ascii="Consolas" w:eastAsia="宋体" w:hAnsi="Consolas" w:cs="宋体"/>
+          <w:color w:val="FF79C6"/>
+          <w:kern w:val="0"/>
+          <w:szCs w:val="21"/>
+        </w:rPr>
+        <w:t>let</w:t>
+      </w:r>
+      <w:r>
+        <w:rPr>
+          <w:rFonts w:ascii="Consolas" w:eastAsia="宋体" w:hAnsi="Consolas" w:cs="宋体"/>
+          <w:color w:val="F8F8F2"/>
+          <w:kern w:val="0"/>
+          <w:szCs w:val="21"/>
+        </w:rPr>
+        <w:t xml:space="preserve"> </w:t>
       </w:r>
       <w:proofErr w:type="spellStart"/>
       <w:r>
         <w:rPr>
           <w:rFonts w:ascii="Consolas" w:eastAsia="宋体" w:hAnsi="Consolas" w:cs="宋体"/>
-          <w:color w:val="6272A4"/>
-          <w:kern w:val="0"/>
-          <w:szCs w:val="21"/>
-        </w:rPr>
-        <w:t>arg_len</w:t>
+          <w:color w:val="F8F8F2"/>
+          <w:kern w:val="0"/>
+          <w:szCs w:val="21"/>
+        </w:rPr>
+        <w:t>args</w:t>
       </w:r>
       <w:proofErr w:type="spellEnd"/>
       <w:r>
         <w:rPr>
           <w:rFonts w:ascii="Consolas" w:eastAsia="宋体" w:hAnsi="Consolas" w:cs="宋体"/>
-          <w:color w:val="6272A4"/>
-          <w:kern w:val="0"/>
-          <w:szCs w:val="21"/>
-        </w:rPr>
-        <w:t xml:space="preserve"> = </w:t>
-      </w:r>
-      <w:proofErr w:type="spellStart"/>
-      <w:proofErr w:type="gramStart"/>
-      <w:r>
-        <w:rPr>
-          <w:rFonts w:ascii="Consolas" w:eastAsia="宋体" w:hAnsi="Consolas" w:cs="宋体"/>
-          <w:color w:val="6272A4"/>
-          <w:kern w:val="0"/>
-          <w:szCs w:val="21"/>
-        </w:rPr>
-        <w:t>arguments.length</w:t>
-      </w:r>
-      <w:proofErr w:type="spellEnd"/>
-      <w:proofErr w:type="gramEnd"/>
+          <w:color w:val="F8F8F2"/>
+          <w:kern w:val="0"/>
+          <w:szCs w:val="21"/>
+        </w:rPr>
+        <w:t xml:space="preserve"> </w:t>
+      </w:r>
+      <w:r>
+        <w:rPr>
+          <w:rFonts w:ascii="Consolas" w:eastAsia="宋体" w:hAnsi="Consolas" w:cs="宋体"/>
+          <w:color w:val="FF79C6"/>
+          <w:kern w:val="0"/>
+          <w:szCs w:val="21"/>
+        </w:rPr>
+        <w:t>=</w:t>
+      </w:r>
+      <w:r>
+        <w:rPr>
+          <w:rFonts w:ascii="Consolas" w:eastAsia="宋体" w:hAnsi="Consolas" w:cs="宋体"/>
+          <w:color w:val="F8F8F2"/>
+          <w:kern w:val="0"/>
+          <w:szCs w:val="21"/>
+        </w:rPr>
+        <w:t xml:space="preserve"> []</w:t>
+      </w:r>
     </w:p>
     <w:p>
       <w:pPr>
@@ -4550,92 +4701,92 @@
       <w:r>
         <w:rPr>
           <w:rFonts w:ascii="Consolas" w:eastAsia="宋体" w:hAnsi="Consolas" w:cs="宋体"/>
-          <w:color w:val="6272A4"/>
-          <w:kern w:val="0"/>
-          <w:szCs w:val="21"/>
-        </w:rPr>
-        <w:t xml:space="preserve">  for (let </w:t>
+          <w:color w:val="F8F8F2"/>
+          <w:kern w:val="0"/>
+          <w:szCs w:val="21"/>
+        </w:rPr>
+        <w:t xml:space="preserve">    </w:t>
+      </w:r>
+      <w:r>
+        <w:rPr>
+          <w:rFonts w:ascii="Consolas" w:eastAsia="宋体" w:hAnsi="Consolas" w:cs="宋体"/>
+          <w:color w:val="FF79C6"/>
+          <w:kern w:val="0"/>
+          <w:szCs w:val="21"/>
+        </w:rPr>
+        <w:t>let</w:t>
+      </w:r>
+      <w:r>
+        <w:rPr>
+          <w:rFonts w:ascii="Consolas" w:eastAsia="宋体" w:hAnsi="Consolas" w:cs="宋体"/>
+          <w:color w:val="F8F8F2"/>
+          <w:kern w:val="0"/>
+          <w:szCs w:val="21"/>
+        </w:rPr>
+        <w:t xml:space="preserve"> </w:t>
       </w:r>
       <w:proofErr w:type="spellStart"/>
       <w:r>
         <w:rPr>
           <w:rFonts w:ascii="Consolas" w:eastAsia="宋体" w:hAnsi="Consolas" w:cs="宋体"/>
-          <w:color w:val="6272A4"/>
-          <w:kern w:val="0"/>
-          <w:szCs w:val="21"/>
-        </w:rPr>
-        <w:t>i</w:t>
+          <w:color w:val="F8F8F2"/>
+          <w:kern w:val="0"/>
+          <w:szCs w:val="21"/>
+        </w:rPr>
+        <w:t>arg_len</w:t>
       </w:r>
       <w:proofErr w:type="spellEnd"/>
       <w:r>
         <w:rPr>
           <w:rFonts w:ascii="Consolas" w:eastAsia="宋体" w:hAnsi="Consolas" w:cs="宋体"/>
-          <w:color w:val="6272A4"/>
-          <w:kern w:val="0"/>
-          <w:szCs w:val="21"/>
-        </w:rPr>
-        <w:t xml:space="preserve"> = 1; </w:t>
+          <w:color w:val="F8F8F2"/>
+          <w:kern w:val="0"/>
+          <w:szCs w:val="21"/>
+        </w:rPr>
+        <w:t xml:space="preserve"> </w:t>
+      </w:r>
+      <w:r>
+        <w:rPr>
+          <w:rFonts w:ascii="Consolas" w:eastAsia="宋体" w:hAnsi="Consolas" w:cs="宋体"/>
+          <w:color w:val="FF79C6"/>
+          <w:kern w:val="0"/>
+          <w:szCs w:val="21"/>
+        </w:rPr>
+        <w:t>=</w:t>
+      </w:r>
+      <w:r>
+        <w:rPr>
+          <w:rFonts w:ascii="Consolas" w:eastAsia="宋体" w:hAnsi="Consolas" w:cs="宋体"/>
+          <w:color w:val="F8F8F2"/>
+          <w:kern w:val="0"/>
+          <w:szCs w:val="21"/>
+        </w:rPr>
+        <w:t xml:space="preserve"> </w:t>
       </w:r>
       <w:proofErr w:type="spellStart"/>
-      <w:r>
-        <w:rPr>
-          <w:rFonts w:ascii="Consolas" w:eastAsia="宋体" w:hAnsi="Consolas" w:cs="宋体"/>
-          <w:color w:val="6272A4"/>
-          <w:kern w:val="0"/>
-          <w:szCs w:val="21"/>
-        </w:rPr>
-        <w:t>i</w:t>
+      <w:proofErr w:type="gramStart"/>
+      <w:r>
+        <w:rPr>
+          <w:rFonts w:ascii="Consolas" w:eastAsia="宋体" w:hAnsi="Consolas" w:cs="宋体"/>
+          <w:i/>
+          <w:iCs/>
+          <w:color w:val="BD93F9"/>
+          <w:kern w:val="0"/>
+          <w:szCs w:val="21"/>
+        </w:rPr>
+        <w:t>arguments</w:t>
+      </w:r>
+      <w:r>
+        <w:rPr>
+          <w:rFonts w:ascii="Consolas" w:eastAsia="宋体" w:hAnsi="Consolas" w:cs="宋体"/>
+          <w:color w:val="F8F8F2"/>
+          <w:kern w:val="0"/>
+          <w:szCs w:val="21"/>
+        </w:rPr>
+        <w:t>.length</w:t>
       </w:r>
       <w:proofErr w:type="spellEnd"/>
-      <w:r>
-        <w:rPr>
-          <w:rFonts w:ascii="Consolas" w:eastAsia="宋体" w:hAnsi="Consolas" w:cs="宋体"/>
-          <w:color w:val="6272A4"/>
-          <w:kern w:val="0"/>
-          <w:szCs w:val="21"/>
-        </w:rPr>
-        <w:t xml:space="preserve"> &lt; </w:t>
-      </w:r>
-      <w:proofErr w:type="spellStart"/>
-      <w:r>
-        <w:rPr>
-          <w:rFonts w:ascii="Consolas" w:eastAsia="宋体" w:hAnsi="Consolas" w:cs="宋体"/>
-          <w:color w:val="6272A4"/>
-          <w:kern w:val="0"/>
-          <w:szCs w:val="21"/>
-        </w:rPr>
-        <w:t>arg_len</w:t>
-      </w:r>
-      <w:proofErr w:type="spellEnd"/>
-      <w:r>
-        <w:rPr>
-          <w:rFonts w:ascii="Consolas" w:eastAsia="宋体" w:hAnsi="Consolas" w:cs="宋体"/>
-          <w:color w:val="6272A4"/>
-          <w:kern w:val="0"/>
-          <w:szCs w:val="21"/>
-        </w:rPr>
-        <w:t xml:space="preserve">; </w:t>
-      </w:r>
-      <w:proofErr w:type="spellStart"/>
-      <w:r>
-        <w:rPr>
-          <w:rFonts w:ascii="Consolas" w:eastAsia="宋体" w:hAnsi="Consolas" w:cs="宋体"/>
-          <w:color w:val="6272A4"/>
-          <w:kern w:val="0"/>
-          <w:szCs w:val="21"/>
-        </w:rPr>
-        <w:t>i</w:t>
-      </w:r>
-      <w:proofErr w:type="spellEnd"/>
-      <w:r>
-        <w:rPr>
-          <w:rFonts w:ascii="Consolas" w:eastAsia="宋体" w:hAnsi="Consolas" w:cs="宋体"/>
-          <w:color w:val="6272A4"/>
-          <w:kern w:val="0"/>
-          <w:szCs w:val="21"/>
-        </w:rPr>
-        <w:t>++) {</w:t>
-      </w:r>
+      <w:proofErr w:type="gramEnd"/>
     </w:p>
     <w:p>
       <w:pPr>
@@ -4653,39 +4804,109 @@
       <w:r>
         <w:rPr>
           <w:rFonts w:ascii="Consolas" w:eastAsia="宋体" w:hAnsi="Consolas" w:cs="宋体"/>
-          <w:color w:val="6272A4"/>
+          <w:color w:val="F8F8F2"/>
           <w:kern w:val="0"/>
           <w:szCs w:val="21"/>
         </w:rPr>
         <w:t xml:space="preserve">    </w:t>
       </w:r>
+      <w:r>
+        <w:rPr>
+          <w:rFonts w:ascii="Consolas" w:eastAsia="宋体" w:hAnsi="Consolas" w:cs="宋体"/>
+          <w:color w:val="FF79C6"/>
+          <w:kern w:val="0"/>
+          <w:szCs w:val="21"/>
+        </w:rPr>
+        <w:t>for</w:t>
+      </w:r>
+      <w:r>
+        <w:rPr>
+          <w:rFonts w:ascii="Consolas" w:eastAsia="宋体" w:hAnsi="Consolas" w:cs="宋体"/>
+          <w:color w:val="F8F8F2"/>
+          <w:kern w:val="0"/>
+          <w:szCs w:val="21"/>
+        </w:rPr>
+        <w:t xml:space="preserve"> (</w:t>
+      </w:r>
+      <w:r>
+        <w:rPr>
+          <w:rFonts w:ascii="Consolas" w:eastAsia="宋体" w:hAnsi="Consolas" w:cs="宋体"/>
+          <w:color w:val="FF79C6"/>
+          <w:kern w:val="0"/>
+          <w:szCs w:val="21"/>
+        </w:rPr>
+        <w:t>let</w:t>
+      </w:r>
+      <w:r>
+        <w:rPr>
+          <w:rFonts w:ascii="Consolas" w:eastAsia="宋体" w:hAnsi="Consolas" w:cs="宋体"/>
+          <w:color w:val="F8F8F2"/>
+          <w:kern w:val="0"/>
+          <w:szCs w:val="21"/>
+        </w:rPr>
+        <w:t xml:space="preserve"> </w:t>
+      </w:r>
       <w:proofErr w:type="spellStart"/>
-      <w:proofErr w:type="gramStart"/>
-      <w:r>
-        <w:rPr>
-          <w:rFonts w:ascii="Consolas" w:eastAsia="宋体" w:hAnsi="Consolas" w:cs="宋体"/>
-          <w:color w:val="6272A4"/>
-          <w:kern w:val="0"/>
-          <w:szCs w:val="21"/>
-        </w:rPr>
-        <w:t>args.push</w:t>
+      <w:r>
+        <w:rPr>
+          <w:rFonts w:ascii="Consolas" w:eastAsia="宋体" w:hAnsi="Consolas" w:cs="宋体"/>
+          <w:color w:val="F8F8F2"/>
+          <w:kern w:val="0"/>
+          <w:szCs w:val="21"/>
+        </w:rPr>
+        <w:t>i</w:t>
       </w:r>
       <w:proofErr w:type="spellEnd"/>
-      <w:proofErr w:type="gramEnd"/>
-      <w:r>
-        <w:rPr>
-          <w:rFonts w:ascii="Consolas" w:eastAsia="宋体" w:hAnsi="Consolas" w:cs="宋体"/>
-          <w:color w:val="6272A4"/>
-          <w:kern w:val="0"/>
-          <w:szCs w:val="21"/>
-        </w:rPr>
-        <w:t xml:space="preserve">('arguments[' + </w:t>
+      <w:r>
+        <w:rPr>
+          <w:rFonts w:ascii="Consolas" w:eastAsia="宋体" w:hAnsi="Consolas" w:cs="宋体"/>
+          <w:color w:val="F8F8F2"/>
+          <w:kern w:val="0"/>
+          <w:szCs w:val="21"/>
+        </w:rPr>
+        <w:t xml:space="preserve"> </w:t>
+      </w:r>
+      <w:r>
+        <w:rPr>
+          <w:rFonts w:ascii="Consolas" w:eastAsia="宋体" w:hAnsi="Consolas" w:cs="宋体"/>
+          <w:color w:val="FF79C6"/>
+          <w:kern w:val="0"/>
+          <w:szCs w:val="21"/>
+        </w:rPr>
+        <w:t>=</w:t>
+      </w:r>
+      <w:r>
+        <w:rPr>
+          <w:rFonts w:ascii="Consolas" w:eastAsia="宋体" w:hAnsi="Consolas" w:cs="宋体"/>
+          <w:color w:val="F8F8F2"/>
+          <w:kern w:val="0"/>
+          <w:szCs w:val="21"/>
+        </w:rPr>
+        <w:t xml:space="preserve"> </w:t>
+      </w:r>
+      <w:r>
+        <w:rPr>
+          <w:rFonts w:ascii="Consolas" w:eastAsia="宋体" w:hAnsi="Consolas" w:cs="宋体"/>
+          <w:color w:val="BD93F9"/>
+          <w:kern w:val="0"/>
+          <w:szCs w:val="21"/>
+        </w:rPr>
+        <w:t>1</w:t>
+      </w:r>
+      <w:r>
+        <w:rPr>
+          <w:rFonts w:ascii="Consolas" w:eastAsia="宋体" w:hAnsi="Consolas" w:cs="宋体"/>
+          <w:color w:val="F8F8F2"/>
+          <w:kern w:val="0"/>
+          <w:szCs w:val="21"/>
+        </w:rPr>
+        <w:t xml:space="preserve">; </w:t>
       </w:r>
       <w:proofErr w:type="spellStart"/>
       <w:r>
         <w:rPr>
           <w:rFonts w:ascii="Consolas" w:eastAsia="宋体" w:hAnsi="Consolas" w:cs="宋体"/>
-          <w:color w:val="6272A4"/>
+          <w:color w:val="F8F8F2"/>
           <w:kern w:val="0"/>
           <w:szCs w:val="21"/>
         </w:rPr>
@@ -4695,11 +4916,78 @@
       <w:r>
         <w:rPr>
           <w:rFonts w:ascii="Consolas" w:eastAsia="宋体" w:hAnsi="Consolas" w:cs="宋体"/>
-          <w:color w:val="6272A4"/>
-          <w:kern w:val="0"/>
-          <w:szCs w:val="21"/>
-        </w:rPr>
-        <w:t xml:space="preserve"> + ']')</w:t>
+          <w:color w:val="F8F8F2"/>
+          <w:kern w:val="0"/>
+          <w:szCs w:val="21"/>
+        </w:rPr>
+        <w:t xml:space="preserve"> </w:t>
+      </w:r>
+      <w:r>
+        <w:rPr>
+          <w:rFonts w:ascii="Consolas" w:eastAsia="宋体" w:hAnsi="Consolas" w:cs="宋体"/>
+          <w:color w:val="FF79C6"/>
+          <w:kern w:val="0"/>
+          <w:szCs w:val="21"/>
+        </w:rPr>
+        <w:t>&lt;</w:t>
+      </w:r>
+      <w:r>
+        <w:rPr>
+          <w:rFonts w:ascii="Consolas" w:eastAsia="宋体" w:hAnsi="Consolas" w:cs="宋体"/>
+          <w:color w:val="F8F8F2"/>
+          <w:kern w:val="0"/>
+          <w:szCs w:val="21"/>
+        </w:rPr>
+        <w:t xml:space="preserve"> </w:t>
+      </w:r>
+      <w:proofErr w:type="spellStart"/>
+      <w:r>
+        <w:rPr>
+          <w:rFonts w:ascii="Consolas" w:eastAsia="宋体" w:hAnsi="Consolas" w:cs="宋体"/>
+          <w:color w:val="F8F8F2"/>
+          <w:kern w:val="0"/>
+          <w:szCs w:val="21"/>
+        </w:rPr>
+        <w:t>arg_len</w:t>
+      </w:r>
+      <w:proofErr w:type="spellEnd"/>
+      <w:r>
+        <w:rPr>
+          <w:rFonts w:ascii="Consolas" w:eastAsia="宋体" w:hAnsi="Consolas" w:cs="宋体"/>
+          <w:color w:val="F8F8F2"/>
+          <w:kern w:val="0"/>
+          <w:szCs w:val="21"/>
+        </w:rPr>
+        <w:t xml:space="preserve">; </w:t>
+      </w:r>
+      <w:proofErr w:type="spellStart"/>
+      <w:r>
+        <w:rPr>
+          <w:rFonts w:ascii="Consolas" w:eastAsia="宋体" w:hAnsi="Consolas" w:cs="宋体"/>
+          <w:color w:val="F8F8F2"/>
+          <w:kern w:val="0"/>
+          <w:szCs w:val="21"/>
+        </w:rPr>
+        <w:t>i</w:t>
+      </w:r>
+      <w:proofErr w:type="spellEnd"/>
+      <w:r>
+        <w:rPr>
+          <w:rFonts w:ascii="Consolas" w:eastAsia="宋体" w:hAnsi="Consolas" w:cs="宋体"/>
+          <w:color w:val="FF79C6"/>
+          <w:kern w:val="0"/>
+          <w:szCs w:val="21"/>
+        </w:rPr>
+        <w:t>++</w:t>
+      </w:r>
+      <w:r>
+        <w:rPr>
+          <w:rFonts w:ascii="Consolas" w:eastAsia="宋体" w:hAnsi="Consolas" w:cs="宋体"/>
+          <w:color w:val="F8F8F2"/>
+          <w:kern w:val="0"/>
+          <w:szCs w:val="21"/>
+        </w:rPr>
+        <w:t>) {</w:t>
       </w:r>
     </w:p>
     <w:p>
@@ -4718,11 +5006,170 @@
       <w:r>
         <w:rPr>
           <w:rFonts w:ascii="Consolas" w:eastAsia="宋体" w:hAnsi="Consolas" w:cs="宋体"/>
-          <w:color w:val="6272A4"/>
-          <w:kern w:val="0"/>
-          <w:szCs w:val="21"/>
-        </w:rPr>
-        <w:t xml:space="preserve">  }</w:t>
+          <w:color w:val="F8F8F2"/>
+          <w:kern w:val="0"/>
+          <w:szCs w:val="21"/>
+        </w:rPr>
+        <w:t xml:space="preserve">      </w:t>
+      </w:r>
+      <w:proofErr w:type="spellStart"/>
+      <w:proofErr w:type="gramStart"/>
+      <w:r>
+        <w:rPr>
+          <w:rFonts w:ascii="Consolas" w:eastAsia="宋体" w:hAnsi="Consolas" w:cs="宋体"/>
+          <w:color w:val="F8F8F2"/>
+          <w:kern w:val="0"/>
+          <w:szCs w:val="21"/>
+        </w:rPr>
+        <w:t>args.</w:t>
+      </w:r>
+      <w:r>
+        <w:rPr>
+          <w:rFonts w:ascii="Consolas" w:eastAsia="宋体" w:hAnsi="Consolas" w:cs="宋体"/>
+          <w:color w:val="8BE9FD"/>
+          <w:kern w:val="0"/>
+          <w:szCs w:val="21"/>
+        </w:rPr>
+        <w:t>push</w:t>
+      </w:r>
+      <w:proofErr w:type="spellEnd"/>
+      <w:proofErr w:type="gramEnd"/>
+      <w:r>
+        <w:rPr>
+          <w:rFonts w:ascii="Consolas" w:eastAsia="宋体" w:hAnsi="Consolas" w:cs="宋体"/>
+          <w:color w:val="F8F8F2"/>
+          <w:kern w:val="0"/>
+          <w:szCs w:val="21"/>
+        </w:rPr>
+        <w:t>(</w:t>
+      </w:r>
+      <w:r>
+        <w:rPr>
+          <w:rFonts w:ascii="Consolas" w:eastAsia="宋体" w:hAnsi="Consolas" w:cs="宋体"/>
+          <w:color w:val="E9F284"/>
+          <w:kern w:val="0"/>
+          <w:szCs w:val="21"/>
+        </w:rPr>
+        <w:t>'</w:t>
+      </w:r>
+      <w:r>
+        <w:rPr>
+          <w:rFonts w:ascii="Consolas" w:eastAsia="宋体" w:hAnsi="Consolas" w:cs="宋体"/>
+          <w:color w:val="F1FA8C"/>
+          <w:kern w:val="0"/>
+          <w:szCs w:val="21"/>
+        </w:rPr>
+        <w:t>arguments[</w:t>
+      </w:r>
+      <w:r>
+        <w:rPr>
+          <w:rFonts w:ascii="Consolas" w:eastAsia="宋体" w:hAnsi="Consolas" w:cs="宋体"/>
+          <w:color w:val="E9F284"/>
+          <w:kern w:val="0"/>
+          <w:szCs w:val="21"/>
+        </w:rPr>
+        <w:t>'</w:t>
+      </w:r>
+      <w:r>
+        <w:rPr>
+          <w:rFonts w:ascii="Consolas" w:eastAsia="宋体" w:hAnsi="Consolas" w:cs="宋体"/>
+          <w:color w:val="F8F8F2"/>
+          <w:kern w:val="0"/>
+          <w:szCs w:val="21"/>
+        </w:rPr>
+        <w:t xml:space="preserve"> </w:t>
+      </w:r>
+      <w:r>
+        <w:rPr>
+          <w:rFonts w:ascii="Consolas" w:eastAsia="宋体" w:hAnsi="Consolas" w:cs="宋体"/>
+          <w:color w:val="FF79C6"/>
+          <w:kern w:val="0"/>
+          <w:szCs w:val="21"/>
+        </w:rPr>
+        <w:t>+</w:t>
+      </w:r>
+      <w:r>
+        <w:rPr>
+          <w:rFonts w:ascii="Consolas" w:eastAsia="宋体" w:hAnsi="Consolas" w:cs="宋体"/>
+          <w:color w:val="F8F8F2"/>
+          <w:kern w:val="0"/>
+          <w:szCs w:val="21"/>
+        </w:rPr>
+        <w:t xml:space="preserve"> </w:t>
+      </w:r>
+      <w:proofErr w:type="spellStart"/>
+      <w:r>
+        <w:rPr>
+          <w:rFonts w:ascii="Consolas" w:eastAsia="宋体" w:hAnsi="Consolas" w:cs="宋体"/>
+          <w:color w:val="F8F8F2"/>
+          <w:kern w:val="0"/>
+          <w:szCs w:val="21"/>
+        </w:rPr>
+        <w:t>i</w:t>
+      </w:r>
+      <w:proofErr w:type="spellEnd"/>
+      <w:r>
+        <w:rPr>
+          <w:rFonts w:ascii="Consolas" w:eastAsia="宋体" w:hAnsi="Consolas" w:cs="宋体"/>
+          <w:color w:val="F8F8F2"/>
+          <w:kern w:val="0"/>
+          <w:szCs w:val="21"/>
+        </w:rPr>
+        <w:t xml:space="preserve"> </w:t>
+      </w:r>
+      <w:r>
+        <w:rPr>
+          <w:rFonts w:ascii="Consolas" w:eastAsia="宋体" w:hAnsi="Consolas" w:cs="宋体"/>
+          <w:color w:val="FF79C6"/>
+          <w:kern w:val="0"/>
+          <w:szCs w:val="21"/>
+        </w:rPr>
+        <w:t>+</w:t>
+      </w:r>
+      <w:r>
+        <w:rPr>
+          <w:rFonts w:ascii="Consolas" w:eastAsia="宋体" w:hAnsi="Consolas" w:cs="宋体"/>
+          <w:color w:val="F8F8F2"/>
+          <w:kern w:val="0"/>
+          <w:szCs w:val="21"/>
+        </w:rPr>
+        <w:t xml:space="preserve"> </w:t>
+      </w:r>
+      <w:r>
+        <w:rPr>
+          <w:rFonts w:ascii="Consolas" w:eastAsia="宋体" w:hAnsi="Consolas" w:cs="宋体"/>
+          <w:color w:val="E9F284"/>
+          <w:kern w:val="0"/>
+          <w:szCs w:val="21"/>
+        </w:rPr>
+        <w:t>'</w:t>
+      </w:r>
+      <w:r>
+        <w:rPr>
+          <w:rFonts w:ascii="Consolas" w:eastAsia="宋体" w:hAnsi="Consolas" w:cs="宋体"/>
+          <w:color w:val="F1FA8C"/>
+          <w:kern w:val="0"/>
+          <w:szCs w:val="21"/>
+        </w:rPr>
+        <w:t>]</w:t>
+      </w:r>
+      <w:r>
+        <w:rPr>
+          <w:rFonts w:ascii="Consolas" w:eastAsia="宋体" w:hAnsi="Consolas" w:cs="宋体"/>
+          <w:color w:val="E9F284"/>
+          <w:kern w:val="0"/>
+          <w:szCs w:val="21"/>
+        </w:rPr>
+        <w:t>'</w:t>
+      </w:r>
+      <w:r>
+        <w:rPr>
+          <w:rFonts w:ascii="Consolas" w:eastAsia="宋体" w:hAnsi="Consolas" w:cs="宋体"/>
+          <w:color w:val="F8F8F2"/>
+          <w:kern w:val="0"/>
+          <w:szCs w:val="21"/>
+        </w:rPr>
+        <w:t>)</w:t>
       </w:r>
     </w:p>
     <w:p>
@@ -4741,33 +5188,11 @@
       <w:r>
         <w:rPr>
           <w:rFonts w:ascii="Consolas" w:eastAsia="宋体" w:hAnsi="Consolas" w:cs="宋体"/>
-          <w:color w:val="6272A4"/>
-          <w:kern w:val="0"/>
-          <w:szCs w:val="21"/>
-        </w:rPr>
-        <w:t xml:space="preserve">  </w:t>
-      </w:r>
-      <w:proofErr w:type="spellStart"/>
-      <w:proofErr w:type="gramStart"/>
-      <w:r>
-        <w:rPr>
-          <w:rFonts w:ascii="Consolas" w:eastAsia="宋体" w:hAnsi="Consolas" w:cs="宋体"/>
-          <w:color w:val="6272A4"/>
-          <w:kern w:val="0"/>
-          <w:szCs w:val="21"/>
-        </w:rPr>
-        <w:t>context.fn</w:t>
-      </w:r>
-      <w:proofErr w:type="spellEnd"/>
-      <w:proofErr w:type="gramEnd"/>
-      <w:r>
-        <w:rPr>
-          <w:rFonts w:ascii="Consolas" w:eastAsia="宋体" w:hAnsi="Consolas" w:cs="宋体"/>
-          <w:color w:val="6272A4"/>
-          <w:kern w:val="0"/>
-          <w:szCs w:val="21"/>
-        </w:rPr>
-        <w:t xml:space="preserve"> = this</w:t>
+          <w:color w:val="F8F8F2"/>
+          <w:kern w:val="0"/>
+          <w:szCs w:val="21"/>
+        </w:rPr>
+        <w:t xml:space="preserve">    }</w:t>
       </w:r>
     </w:p>
     <w:p>
@@ -4786,71 +5211,62 @@
       <w:r>
         <w:rPr>
           <w:rFonts w:ascii="Consolas" w:eastAsia="宋体" w:hAnsi="Consolas" w:cs="宋体"/>
-          <w:color w:val="6272A4"/>
-          <w:kern w:val="0"/>
-          <w:szCs w:val="21"/>
-        </w:rPr>
-        <w:t xml:space="preserve">  result = </w:t>
-      </w:r>
+          <w:color w:val="F8F8F2"/>
+          <w:kern w:val="0"/>
+          <w:szCs w:val="21"/>
+        </w:rPr>
+        <w:t xml:space="preserve">    </w:t>
+      </w:r>
+      <w:proofErr w:type="spellStart"/>
       <w:proofErr w:type="gramStart"/>
       <w:r>
         <w:rPr>
           <w:rFonts w:ascii="Consolas" w:eastAsia="宋体" w:hAnsi="Consolas" w:cs="宋体"/>
-          <w:color w:val="6272A4"/>
-          <w:kern w:val="0"/>
-          <w:szCs w:val="21"/>
-        </w:rPr>
-        <w:t>eval(</w:t>
-      </w:r>
+          <w:color w:val="F8F8F2"/>
+          <w:kern w:val="0"/>
+          <w:szCs w:val="21"/>
+        </w:rPr>
+        <w:t>context.fn</w:t>
+      </w:r>
+      <w:proofErr w:type="spellEnd"/>
       <w:proofErr w:type="gramEnd"/>
       <w:r>
         <w:rPr>
           <w:rFonts w:ascii="Consolas" w:eastAsia="宋体" w:hAnsi="Consolas" w:cs="宋体"/>
-          <w:color w:val="6272A4"/>
-          <w:kern w:val="0"/>
-          <w:szCs w:val="21"/>
-        </w:rPr>
-        <w:t>'</w:t>
-      </w:r>
-      <w:proofErr w:type="spellStart"/>
-      <w:r>
-        <w:rPr>
-          <w:rFonts w:ascii="Consolas" w:eastAsia="宋体" w:hAnsi="Consolas" w:cs="宋体"/>
-          <w:color w:val="6272A4"/>
-          <w:kern w:val="0"/>
-          <w:szCs w:val="21"/>
-        </w:rPr>
-        <w:t>context.fn</w:t>
-      </w:r>
-      <w:proofErr w:type="spellEnd"/>
-      <w:r>
-        <w:rPr>
-          <w:rFonts w:ascii="Consolas" w:eastAsia="宋体" w:hAnsi="Consolas" w:cs="宋体"/>
-          <w:color w:val="6272A4"/>
-          <w:kern w:val="0"/>
-          <w:szCs w:val="21"/>
-        </w:rPr>
-        <w:t xml:space="preserve">(' + </w:t>
-      </w:r>
-      <w:proofErr w:type="spellStart"/>
-      <w:r>
-        <w:rPr>
-          <w:rFonts w:ascii="Consolas" w:eastAsia="宋体" w:hAnsi="Consolas" w:cs="宋体"/>
-          <w:color w:val="6272A4"/>
-          <w:kern w:val="0"/>
-          <w:szCs w:val="21"/>
-        </w:rPr>
-        <w:t>args</w:t>
-      </w:r>
-      <w:proofErr w:type="spellEnd"/>
-      <w:r>
-        <w:rPr>
-          <w:rFonts w:ascii="Consolas" w:eastAsia="宋体" w:hAnsi="Consolas" w:cs="宋体"/>
-          <w:color w:val="6272A4"/>
-          <w:kern w:val="0"/>
-          <w:szCs w:val="21"/>
-        </w:rPr>
-        <w:t xml:space="preserve"> + ')')</w:t>
+          <w:color w:val="F8F8F2"/>
+          <w:kern w:val="0"/>
+          <w:szCs w:val="21"/>
+        </w:rPr>
+        <w:t xml:space="preserve"> </w:t>
+      </w:r>
+      <w:r>
+        <w:rPr>
+          <w:rFonts w:ascii="Consolas" w:eastAsia="宋体" w:hAnsi="Consolas" w:cs="宋体"/>
+          <w:color w:val="FF79C6"/>
+          <w:kern w:val="0"/>
+          <w:szCs w:val="21"/>
+        </w:rPr>
+        <w:t>=</w:t>
+      </w:r>
+      <w:r>
+        <w:rPr>
+          <w:rFonts w:ascii="Consolas" w:eastAsia="宋体" w:hAnsi="Consolas" w:cs="宋体"/>
+          <w:color w:val="F8F8F2"/>
+          <w:kern w:val="0"/>
+          <w:szCs w:val="21"/>
+        </w:rPr>
+        <w:t xml:space="preserve"> </w:t>
+      </w:r>
+      <w:r>
+        <w:rPr>
+          <w:rFonts w:ascii="Consolas" w:eastAsia="宋体" w:hAnsi="Consolas" w:cs="宋体"/>
+          <w:i/>
+          <w:iCs/>
+          <w:color w:val="BD93F9"/>
+          <w:kern w:val="0"/>
+          <w:szCs w:val="21"/>
+        </w:rPr>
+        <w:t>this</w:t>
       </w:r>
     </w:p>
     <w:p>
@@ -4869,25 +5285,189 @@
       <w:r>
         <w:rPr>
           <w:rFonts w:ascii="Consolas" w:eastAsia="宋体" w:hAnsi="Consolas" w:cs="宋体"/>
-          <w:color w:val="6272A4"/>
-          <w:kern w:val="0"/>
-          <w:szCs w:val="21"/>
-        </w:rPr>
-        <w:t xml:space="preserve">  delete </w:t>
+          <w:color w:val="F8F8F2"/>
+          <w:kern w:val="0"/>
+          <w:szCs w:val="21"/>
+        </w:rPr>
+        <w:t xml:space="preserve">    result </w:t>
+      </w:r>
+      <w:r>
+        <w:rPr>
+          <w:rFonts w:ascii="Consolas" w:eastAsia="宋体" w:hAnsi="Consolas" w:cs="宋体"/>
+          <w:color w:val="FF79C6"/>
+          <w:kern w:val="0"/>
+          <w:szCs w:val="21"/>
+        </w:rPr>
+        <w:t>=</w:t>
+      </w:r>
+      <w:r>
+        <w:rPr>
+          <w:rFonts w:ascii="Consolas" w:eastAsia="宋体" w:hAnsi="Consolas" w:cs="宋体"/>
+          <w:color w:val="F8F8F2"/>
+          <w:kern w:val="0"/>
+          <w:szCs w:val="21"/>
+        </w:rPr>
+        <w:t xml:space="preserve"> </w:t>
+      </w:r>
+      <w:proofErr w:type="gramStart"/>
+      <w:r>
+        <w:rPr>
+          <w:rFonts w:ascii="Consolas" w:eastAsia="宋体" w:hAnsi="Consolas" w:cs="宋体"/>
+          <w:color w:val="8BE9FD"/>
+          <w:kern w:val="0"/>
+          <w:szCs w:val="21"/>
+        </w:rPr>
+        <w:t>eval</w:t>
+      </w:r>
+      <w:r>
+        <w:rPr>
+          <w:rFonts w:ascii="Consolas" w:eastAsia="宋体" w:hAnsi="Consolas" w:cs="宋体"/>
+          <w:color w:val="F8F8F2"/>
+          <w:kern w:val="0"/>
+          <w:szCs w:val="21"/>
+        </w:rPr>
+        <w:t>(</w:t>
+      </w:r>
+      <w:proofErr w:type="gramEnd"/>
+      <w:r>
+        <w:rPr>
+          <w:rFonts w:ascii="Consolas" w:eastAsia="宋体" w:hAnsi="Consolas" w:cs="宋体"/>
+          <w:color w:val="E9F284"/>
+          <w:kern w:val="0"/>
+          <w:szCs w:val="21"/>
+        </w:rPr>
+        <w:t>'</w:t>
       </w:r>
       <w:proofErr w:type="spellStart"/>
-      <w:proofErr w:type="gramStart"/>
-      <w:r>
-        <w:rPr>
-          <w:rFonts w:ascii="Consolas" w:eastAsia="宋体" w:hAnsi="Consolas" w:cs="宋体"/>
-          <w:color w:val="6272A4"/>
+      <w:r>
+        <w:rPr>
+          <w:rFonts w:ascii="Consolas" w:eastAsia="宋体" w:hAnsi="Consolas" w:cs="宋体"/>
+          <w:color w:val="F1FA8C"/>
           <w:kern w:val="0"/>
           <w:szCs w:val="21"/>
         </w:rPr>
         <w:t>context.fn</w:t>
       </w:r>
       <w:proofErr w:type="spellEnd"/>
-      <w:proofErr w:type="gramEnd"/>
+      <w:r>
+        <w:rPr>
+          <w:rFonts w:ascii="Consolas" w:eastAsia="宋体" w:hAnsi="Consolas" w:cs="宋体"/>
+          <w:color w:val="F1FA8C"/>
+          <w:kern w:val="0"/>
+          <w:szCs w:val="21"/>
+        </w:rPr>
+        <w:t>(</w:t>
+      </w:r>
+      <w:r>
+        <w:rPr>
+          <w:rFonts w:ascii="Consolas" w:eastAsia="宋体" w:hAnsi="Consolas" w:cs="宋体"/>
+          <w:color w:val="E9F284"/>
+          <w:kern w:val="0"/>
+          <w:szCs w:val="21"/>
+        </w:rPr>
+        <w:t>'</w:t>
+      </w:r>
+      <w:r>
+        <w:rPr>
+          <w:rFonts w:ascii="Consolas" w:eastAsia="宋体" w:hAnsi="Consolas" w:cs="宋体"/>
+          <w:color w:val="F8F8F2"/>
+          <w:kern w:val="0"/>
+          <w:szCs w:val="21"/>
+        </w:rPr>
+        <w:t xml:space="preserve"> </w:t>
+      </w:r>
+      <w:r>
+        <w:rPr>
+          <w:rFonts w:ascii="Consolas" w:eastAsia="宋体" w:hAnsi="Consolas" w:cs="宋体"/>
+          <w:color w:val="FF79C6"/>
+          <w:kern w:val="0"/>
+          <w:szCs w:val="21"/>
+        </w:rPr>
+        <w:t>+</w:t>
+      </w:r>
+      <w:r>
+        <w:rPr>
+          <w:rFonts w:ascii="Consolas" w:eastAsia="宋体" w:hAnsi="Consolas" w:cs="宋体"/>
+          <w:color w:val="F8F8F2"/>
+          <w:kern w:val="0"/>
+          <w:szCs w:val="21"/>
+        </w:rPr>
+        <w:t xml:space="preserve"> </w:t>
+      </w:r>
+      <w:proofErr w:type="spellStart"/>
+      <w:r>
+        <w:rPr>
+          <w:rFonts w:ascii="Consolas" w:eastAsia="宋体" w:hAnsi="Consolas" w:cs="宋体"/>
+          <w:color w:val="F8F8F2"/>
+          <w:kern w:val="0"/>
+          <w:szCs w:val="21"/>
+        </w:rPr>
+        <w:t>args</w:t>
+      </w:r>
+      <w:proofErr w:type="spellEnd"/>
+      <w:r>
+        <w:rPr>
+          <w:rFonts w:ascii="Consolas" w:eastAsia="宋体" w:hAnsi="Consolas" w:cs="宋体"/>
+          <w:color w:val="F8F8F2"/>
+          <w:kern w:val="0"/>
+          <w:szCs w:val="21"/>
+        </w:rPr>
+        <w:t xml:space="preserve"> </w:t>
+      </w:r>
+      <w:r>
+        <w:rPr>
+          <w:rFonts w:ascii="Consolas" w:eastAsia="宋体" w:hAnsi="Consolas" w:cs="宋体"/>
+          <w:color w:val="FF79C6"/>
+          <w:kern w:val="0"/>
+          <w:szCs w:val="21"/>
+        </w:rPr>
+        <w:t>+</w:t>
+      </w:r>
+      <w:r>
+        <w:rPr>
+          <w:rFonts w:ascii="Consolas" w:eastAsia="宋体" w:hAnsi="Consolas" w:cs="宋体"/>
+          <w:color w:val="F8F8F2"/>
+          <w:kern w:val="0"/>
+          <w:szCs w:val="21"/>
+        </w:rPr>
+        <w:t xml:space="preserve"> </w:t>
+      </w:r>
+      <w:r>
+        <w:rPr>
+          <w:rFonts w:ascii="Consolas" w:eastAsia="宋体" w:hAnsi="Consolas" w:cs="宋体"/>
+          <w:color w:val="E9F284"/>
+          <w:kern w:val="0"/>
+          <w:szCs w:val="21"/>
+        </w:rPr>
+        <w:t>'</w:t>
+      </w:r>
+      <w:r>
+        <w:rPr>
+          <w:rFonts w:ascii="Consolas" w:eastAsia="宋体" w:hAnsi="Consolas" w:cs="宋体"/>
+          <w:color w:val="F1FA8C"/>
+          <w:kern w:val="0"/>
+          <w:szCs w:val="21"/>
+        </w:rPr>
+        <w:t>)</w:t>
+      </w:r>
+      <w:r>
+        <w:rPr>
+          <w:rFonts w:ascii="Consolas" w:eastAsia="宋体" w:hAnsi="Consolas" w:cs="宋体"/>
+          <w:color w:val="E9F284"/>
+          <w:kern w:val="0"/>
+          <w:szCs w:val="21"/>
+        </w:rPr>
+        <w:t>'</w:t>
+      </w:r>
+      <w:r>
+        <w:rPr>
+          <w:rFonts w:ascii="Consolas" w:eastAsia="宋体" w:hAnsi="Consolas" w:cs="宋体"/>
+          <w:color w:val="F8F8F2"/>
+          <w:kern w:val="0"/>
+          <w:szCs w:val="21"/>
+        </w:rPr>
+        <w:t>)</w:t>
+      </w:r>
     </w:p>
     <w:p>
       <w:pPr>
@@ -4905,12 +5485,43 @@
       <w:r>
         <w:rPr>
           <w:rFonts w:ascii="Consolas" w:eastAsia="宋体" w:hAnsi="Consolas" w:cs="宋体"/>
-          <w:color w:val="6272A4"/>
-          <w:kern w:val="0"/>
-          <w:szCs w:val="21"/>
-        </w:rPr>
-        <w:t xml:space="preserve">  return result</w:t>
-      </w:r>
+          <w:color w:val="F8F8F2"/>
+          <w:kern w:val="0"/>
+          <w:szCs w:val="21"/>
+        </w:rPr>
+        <w:t xml:space="preserve">    </w:t>
+      </w:r>
+      <w:r>
+        <w:rPr>
+          <w:rFonts w:ascii="Consolas" w:eastAsia="宋体" w:hAnsi="Consolas" w:cs="宋体"/>
+          <w:color w:val="FF79C6"/>
+          <w:kern w:val="0"/>
+          <w:szCs w:val="21"/>
+        </w:rPr>
+        <w:t>delete</w:t>
+      </w:r>
+      <w:r>
+        <w:rPr>
+          <w:rFonts w:ascii="Consolas" w:eastAsia="宋体" w:hAnsi="Consolas" w:cs="宋体"/>
+          <w:color w:val="F8F8F2"/>
+          <w:kern w:val="0"/>
+          <w:szCs w:val="21"/>
+        </w:rPr>
+        <w:t xml:space="preserve"> </w:t>
+      </w:r>
+      <w:proofErr w:type="spellStart"/>
+      <w:proofErr w:type="gramStart"/>
+      <w:r>
+        <w:rPr>
+          <w:rFonts w:ascii="Consolas" w:eastAsia="宋体" w:hAnsi="Consolas" w:cs="宋体"/>
+          <w:color w:val="F8F8F2"/>
+          <w:kern w:val="0"/>
+          <w:szCs w:val="21"/>
+        </w:rPr>
+        <w:t>context.fn</w:t>
+      </w:r>
+      <w:proofErr w:type="spellEnd"/>
+      <w:proofErr w:type="gramEnd"/>
     </w:p>
     <w:p>
       <w:pPr>
@@ -4928,19 +5539,32 @@
       <w:r>
         <w:rPr>
           <w:rFonts w:ascii="Consolas" w:eastAsia="宋体" w:hAnsi="Consolas" w:cs="宋体"/>
-          <w:color w:val="6272A4"/>
-          <w:kern w:val="0"/>
-          <w:szCs w:val="21"/>
-        </w:rPr>
-        <w:t>}</w:t>
-      </w:r>
-    </w:p>
-    <w:p>
-      <w:pPr>
-        <w:rPr>
-          <w:rFonts w:ascii="微软雅黑" w:eastAsia="微软雅黑" w:hAnsi="微软雅黑"/>
-        </w:rPr>
-      </w:pPr>
+          <w:color w:val="F8F8F2"/>
+          <w:kern w:val="0"/>
+          <w:szCs w:val="21"/>
+        </w:rPr>
+        <w:t xml:space="preserve">    </w:t>
+      </w:r>
+      <w:r>
+        <w:rPr>
+          <w:rFonts w:ascii="Consolas" w:eastAsia="宋体" w:hAnsi="Consolas" w:cs="宋体"/>
+          <w:color w:val="FF79C6"/>
+          <w:kern w:val="0"/>
+          <w:szCs w:val="21"/>
+        </w:rPr>
+        <w:t>return</w:t>
+      </w:r>
+      <w:r>
+        <w:rPr>
+          <w:rFonts w:ascii="Consolas" w:eastAsia="宋体" w:hAnsi="Consolas" w:cs="宋体"/>
+          <w:color w:val="F8F8F2"/>
+          <w:kern w:val="0"/>
+          <w:szCs w:val="21"/>
+        </w:rPr>
+        <w:t xml:space="preserve"> result</w:t>
+      </w:r>
+      <w:bookmarkStart w:id="0" w:name="_GoBack"/>
+      <w:bookmarkEnd w:id="0"/>
     </w:p>
     <w:p>
       <w:pPr>
@@ -4957,138 +5581,12 @@
       </w:pPr>
       <w:r>
         <w:rPr>
-          <w:rFonts w:ascii="微软雅黑" w:eastAsia="微软雅黑" w:hAnsi="微软雅黑" w:hint="eastAsia"/>
-        </w:rPr>
-        <w:t>apply：</w:t>
-      </w:r>
-      <w:proofErr w:type="spellStart"/>
-      <w:proofErr w:type="gramStart"/>
-      <w:r>
-        <w:rPr>
-          <w:rFonts w:ascii="Consolas" w:eastAsia="宋体" w:hAnsi="Consolas" w:cs="宋体"/>
-          <w:i/>
-          <w:iCs/>
-          <w:color w:val="8BE9FD"/>
-          <w:kern w:val="0"/>
-          <w:szCs w:val="21"/>
-        </w:rPr>
-        <w:t>Function</w:t>
-      </w:r>
-      <w:r>
-        <w:rPr>
-          <w:rFonts w:ascii="Consolas" w:eastAsia="宋体" w:hAnsi="Consolas" w:cs="宋体"/>
-          <w:color w:val="F8F8F2"/>
-          <w:kern w:val="0"/>
-          <w:szCs w:val="21"/>
-        </w:rPr>
-        <w:t>.prototype.</w:t>
-      </w:r>
-      <w:r>
-        <w:rPr>
-          <w:rFonts w:ascii="Consolas" w:eastAsia="宋体" w:hAnsi="Consolas" w:cs="宋体"/>
-          <w:color w:val="50FA7B"/>
-          <w:kern w:val="0"/>
-          <w:szCs w:val="21"/>
-        </w:rPr>
-        <w:t>_</w:t>
-      </w:r>
-      <w:proofErr w:type="gramEnd"/>
-      <w:r>
-        <w:rPr>
-          <w:rFonts w:ascii="Consolas" w:eastAsia="宋体" w:hAnsi="Consolas" w:cs="宋体"/>
-          <w:color w:val="50FA7B"/>
-          <w:kern w:val="0"/>
-          <w:szCs w:val="21"/>
-        </w:rPr>
-        <w:t>apply</w:t>
-      </w:r>
-      <w:proofErr w:type="spellEnd"/>
-      <w:r>
-        <w:rPr>
-          <w:rFonts w:ascii="Consolas" w:eastAsia="宋体" w:hAnsi="Consolas" w:cs="宋体"/>
-          <w:color w:val="F8F8F2"/>
-          <w:kern w:val="0"/>
-          <w:szCs w:val="21"/>
-        </w:rPr>
-        <w:t xml:space="preserve"> </w:t>
-      </w:r>
-      <w:r>
-        <w:rPr>
-          <w:rFonts w:ascii="Consolas" w:eastAsia="宋体" w:hAnsi="Consolas" w:cs="宋体"/>
-          <w:color w:val="FF79C6"/>
-          <w:kern w:val="0"/>
-          <w:szCs w:val="21"/>
-        </w:rPr>
-        <w:t>=</w:t>
-      </w:r>
-      <w:r>
-        <w:rPr>
-          <w:rFonts w:ascii="Consolas" w:eastAsia="宋体" w:hAnsi="Consolas" w:cs="宋体"/>
-          <w:color w:val="F8F8F2"/>
-          <w:kern w:val="0"/>
-          <w:szCs w:val="21"/>
-        </w:rPr>
-        <w:t xml:space="preserve"> </w:t>
-      </w:r>
-      <w:r>
-        <w:rPr>
-          <w:rFonts w:ascii="Consolas" w:eastAsia="宋体" w:hAnsi="Consolas" w:cs="宋体"/>
-          <w:color w:val="FF79C6"/>
-          <w:kern w:val="0"/>
-          <w:szCs w:val="21"/>
-        </w:rPr>
-        <w:t>function</w:t>
-      </w:r>
-      <w:r>
-        <w:rPr>
-          <w:rFonts w:ascii="Consolas" w:eastAsia="宋体" w:hAnsi="Consolas" w:cs="宋体"/>
-          <w:color w:val="F8F8F2"/>
-          <w:kern w:val="0"/>
-          <w:szCs w:val="21"/>
-        </w:rPr>
-        <w:t>(</w:t>
-      </w:r>
-      <w:r>
-        <w:rPr>
-          <w:rFonts w:ascii="Consolas" w:eastAsia="宋体" w:hAnsi="Consolas" w:cs="宋体"/>
-          <w:i/>
-          <w:iCs/>
-          <w:color w:val="FFB86C"/>
-          <w:kern w:val="0"/>
-          <w:szCs w:val="21"/>
-        </w:rPr>
-        <w:t>context</w:t>
-      </w:r>
-      <w:r>
-        <w:rPr>
-          <w:rFonts w:ascii="Consolas" w:eastAsia="宋体" w:hAnsi="Consolas" w:cs="宋体"/>
-          <w:color w:val="F8F8F2"/>
-          <w:kern w:val="0"/>
-          <w:szCs w:val="21"/>
-        </w:rPr>
-        <w:t xml:space="preserve">, </w:t>
-      </w:r>
-      <w:proofErr w:type="spellStart"/>
-      <w:r>
-        <w:rPr>
-          <w:rFonts w:ascii="Consolas" w:eastAsia="宋体" w:hAnsi="Consolas" w:cs="宋体"/>
-          <w:i/>
-          <w:iCs/>
-          <w:color w:val="FFB86C"/>
-          <w:kern w:val="0"/>
-          <w:szCs w:val="21"/>
-        </w:rPr>
-        <w:t>arr</w:t>
-      </w:r>
-      <w:proofErr w:type="spellEnd"/>
-      <w:r>
-        <w:rPr>
-          <w:rFonts w:ascii="Consolas" w:eastAsia="宋体" w:hAnsi="Consolas" w:cs="宋体"/>
-          <w:color w:val="F8F8F2"/>
-          <w:kern w:val="0"/>
-          <w:szCs w:val="21"/>
-        </w:rPr>
-        <w:t>) {</w:t>
+          <w:rFonts w:ascii="Consolas" w:eastAsia="宋体" w:hAnsi="Consolas" w:cs="宋体"/>
+          <w:color w:val="F8F8F2"/>
+          <w:kern w:val="0"/>
+          <w:szCs w:val="21"/>
+        </w:rPr>
+        <w:t xml:space="preserve">  }</w:t>
       </w:r>
     </w:p>
     <w:p>
@@ -5098,104 +5596,19 @@
         <w:spacing w:line="285" w:lineRule="atLeast"/>
         <w:jc w:val="left"/>
         <w:rPr>
-          <w:rFonts w:ascii="Consolas" w:eastAsia="宋体" w:hAnsi="Consolas" w:cs="宋体"/>
-          <w:color w:val="F8F8F2"/>
-          <w:kern w:val="0"/>
-          <w:szCs w:val="21"/>
-        </w:rPr>
-      </w:pPr>
-      <w:r>
-        <w:rPr>
-          <w:rFonts w:ascii="Consolas" w:eastAsia="宋体" w:hAnsi="Consolas" w:cs="宋体"/>
-          <w:color w:val="F8F8F2"/>
-          <w:kern w:val="0"/>
-          <w:szCs w:val="21"/>
-        </w:rPr>
-        <w:t xml:space="preserve">  </w:t>
-      </w:r>
-      <w:r>
-        <w:rPr>
-          <w:rFonts w:ascii="Consolas" w:eastAsia="宋体" w:hAnsi="Consolas" w:cs="宋体"/>
-          <w:color w:val="FF79C6"/>
-          <w:kern w:val="0"/>
-          <w:szCs w:val="21"/>
-        </w:rPr>
-        <w:t>var</w:t>
-      </w:r>
-      <w:r>
-        <w:rPr>
-          <w:rFonts w:ascii="Consolas" w:eastAsia="宋体" w:hAnsi="Consolas" w:cs="宋体"/>
-          <w:color w:val="F8F8F2"/>
-          <w:kern w:val="0"/>
-          <w:szCs w:val="21"/>
-        </w:rPr>
-        <w:t xml:space="preserve"> context </w:t>
-      </w:r>
-      <w:r>
-        <w:rPr>
-          <w:rFonts w:ascii="Consolas" w:eastAsia="宋体" w:hAnsi="Consolas" w:cs="宋体"/>
-          <w:color w:val="FF79C6"/>
-          <w:kern w:val="0"/>
-          <w:szCs w:val="21"/>
-        </w:rPr>
-        <w:t>=</w:t>
-      </w:r>
-      <w:r>
-        <w:rPr>
-          <w:rFonts w:ascii="Consolas" w:eastAsia="宋体" w:hAnsi="Consolas" w:cs="宋体"/>
-          <w:color w:val="F8F8F2"/>
-          <w:kern w:val="0"/>
-          <w:szCs w:val="21"/>
-        </w:rPr>
-        <w:t xml:space="preserve"> </w:t>
-      </w:r>
-      <w:r>
-        <w:rPr>
-          <w:rFonts w:ascii="Consolas" w:eastAsia="宋体" w:hAnsi="Consolas" w:cs="宋体"/>
-          <w:i/>
-          <w:iCs/>
-          <w:color w:val="8BE9FD"/>
-          <w:kern w:val="0"/>
-          <w:szCs w:val="21"/>
-        </w:rPr>
-        <w:t>Object</w:t>
-      </w:r>
-      <w:r>
-        <w:rPr>
-          <w:rFonts w:ascii="Consolas" w:eastAsia="宋体" w:hAnsi="Consolas" w:cs="宋体"/>
-          <w:color w:val="F8F8F2"/>
-          <w:kern w:val="0"/>
-          <w:szCs w:val="21"/>
-        </w:rPr>
-        <w:t xml:space="preserve">(context) </w:t>
-      </w:r>
-      <w:r>
-        <w:rPr>
-          <w:rFonts w:ascii="Consolas" w:eastAsia="宋体" w:hAnsi="Consolas" w:cs="宋体"/>
-          <w:color w:val="FF79C6"/>
-          <w:kern w:val="0"/>
-          <w:szCs w:val="21"/>
-        </w:rPr>
-        <w:t>||</w:t>
-      </w:r>
-      <w:r>
-        <w:rPr>
-          <w:rFonts w:ascii="Consolas" w:eastAsia="宋体" w:hAnsi="Consolas" w:cs="宋体"/>
-          <w:color w:val="F8F8F2"/>
-          <w:kern w:val="0"/>
-          <w:szCs w:val="21"/>
-        </w:rPr>
-        <w:t xml:space="preserve"> </w:t>
-      </w:r>
-      <w:r>
-        <w:rPr>
-          <w:rFonts w:ascii="Consolas" w:eastAsia="宋体" w:hAnsi="Consolas" w:cs="宋体"/>
-          <w:color w:val="BD93F9"/>
-          <w:kern w:val="0"/>
-          <w:szCs w:val="21"/>
-        </w:rPr>
-        <w:t>window</w:t>
-      </w:r>
+          <w:rFonts w:ascii="Consolas" w:eastAsia="宋体" w:hAnsi="Consolas" w:cs="宋体" w:hint="eastAsia"/>
+          <w:color w:val="F8F8F2"/>
+          <w:kern w:val="0"/>
+          <w:szCs w:val="21"/>
+        </w:rPr>
+      </w:pPr>
+    </w:p>
+    <w:p>
+      <w:pPr>
+        <w:rPr>
+          <w:rFonts w:ascii="微软雅黑" w:eastAsia="微软雅黑" w:hAnsi="微软雅黑"/>
+        </w:rPr>
+      </w:pPr>
     </w:p>
     <w:p>
       <w:pPr>
@@ -5204,71 +5617,14 @@
         <w:spacing w:line="285" w:lineRule="atLeast"/>
         <w:jc w:val="left"/>
         <w:rPr>
-          <w:rFonts w:ascii="Consolas" w:eastAsia="宋体" w:hAnsi="Consolas" w:cs="宋体"/>
-          <w:color w:val="F8F8F2"/>
-          <w:kern w:val="0"/>
-          <w:szCs w:val="21"/>
-        </w:rPr>
-      </w:pPr>
-      <w:r>
-        <w:rPr>
-          <w:rFonts w:ascii="Consolas" w:eastAsia="宋体" w:hAnsi="Consolas" w:cs="宋体"/>
-          <w:color w:val="F8F8F2"/>
-          <w:kern w:val="0"/>
-          <w:szCs w:val="21"/>
-        </w:rPr>
-        <w:t xml:space="preserve">  </w:t>
-      </w:r>
-      <w:proofErr w:type="spellStart"/>
-      <w:proofErr w:type="gramStart"/>
-      <w:r>
-        <w:rPr>
-          <w:rFonts w:ascii="Consolas" w:eastAsia="宋体" w:hAnsi="Consolas" w:cs="宋体"/>
-          <w:color w:val="F8F8F2"/>
-          <w:kern w:val="0"/>
-          <w:szCs w:val="21"/>
-        </w:rPr>
-        <w:t>context.fn</w:t>
-      </w:r>
-      <w:proofErr w:type="spellEnd"/>
-      <w:proofErr w:type="gramEnd"/>
-      <w:r>
-        <w:rPr>
-          <w:rFonts w:ascii="Consolas" w:eastAsia="宋体" w:hAnsi="Consolas" w:cs="宋体"/>
-          <w:color w:val="F8F8F2"/>
-          <w:kern w:val="0"/>
-          <w:szCs w:val="21"/>
-        </w:rPr>
-        <w:t xml:space="preserve"> </w:t>
-      </w:r>
-      <w:r>
-        <w:rPr>
-          <w:rFonts w:ascii="Consolas" w:eastAsia="宋体" w:hAnsi="Consolas" w:cs="宋体"/>
-          <w:color w:val="FF79C6"/>
-          <w:kern w:val="0"/>
-          <w:szCs w:val="21"/>
-        </w:rPr>
-        <w:t>=</w:t>
-      </w:r>
-      <w:r>
-        <w:rPr>
-          <w:rFonts w:ascii="Consolas" w:eastAsia="宋体" w:hAnsi="Consolas" w:cs="宋体"/>
-          <w:color w:val="F8F8F2"/>
-          <w:kern w:val="0"/>
-          <w:szCs w:val="21"/>
-        </w:rPr>
-        <w:t xml:space="preserve"> </w:t>
-      </w:r>
-      <w:r>
-        <w:rPr>
-          <w:rFonts w:ascii="Consolas" w:eastAsia="宋体" w:hAnsi="Consolas" w:cs="宋体"/>
-          <w:i/>
-          <w:iCs/>
-          <w:color w:val="BD93F9"/>
-          <w:kern w:val="0"/>
-          <w:szCs w:val="21"/>
-        </w:rPr>
-        <w:t>this</w:t>
+          <w:rFonts w:ascii="微软雅黑" w:eastAsia="微软雅黑" w:hAnsi="微软雅黑"/>
+        </w:rPr>
+      </w:pPr>
+      <w:r>
+        <w:rPr>
+          <w:rFonts w:ascii="微软雅黑" w:eastAsia="微软雅黑" w:hAnsi="微软雅黑" w:hint="eastAsia"/>
+        </w:rPr>
+        <w:t>apply：</w:t>
       </w:r>
     </w:p>
     <w:p>
@@ -5284,6 +5640,135 @@
           <w:szCs w:val="21"/>
         </w:rPr>
       </w:pPr>
+      <w:proofErr w:type="spellStart"/>
+      <w:proofErr w:type="gramStart"/>
+      <w:r>
+        <w:rPr>
+          <w:rFonts w:ascii="Consolas" w:eastAsia="宋体" w:hAnsi="Consolas" w:cs="宋体"/>
+          <w:i/>
+          <w:iCs/>
+          <w:color w:val="8BE9FD"/>
+          <w:kern w:val="0"/>
+          <w:szCs w:val="21"/>
+        </w:rPr>
+        <w:t>Function</w:t>
+      </w:r>
+      <w:r>
+        <w:rPr>
+          <w:rFonts w:ascii="Consolas" w:eastAsia="宋体" w:hAnsi="Consolas" w:cs="宋体"/>
+          <w:color w:val="F8F8F2"/>
+          <w:kern w:val="0"/>
+          <w:szCs w:val="21"/>
+        </w:rPr>
+        <w:t>.prototype.</w:t>
+      </w:r>
+      <w:r>
+        <w:rPr>
+          <w:rFonts w:ascii="Consolas" w:eastAsia="宋体" w:hAnsi="Consolas" w:cs="宋体"/>
+          <w:color w:val="50FA7B"/>
+          <w:kern w:val="0"/>
+          <w:szCs w:val="21"/>
+        </w:rPr>
+        <w:t>_</w:t>
+      </w:r>
+      <w:proofErr w:type="gramEnd"/>
+      <w:r>
+        <w:rPr>
+          <w:rFonts w:ascii="Consolas" w:eastAsia="宋体" w:hAnsi="Consolas" w:cs="宋体"/>
+          <w:color w:val="50FA7B"/>
+          <w:kern w:val="0"/>
+          <w:szCs w:val="21"/>
+        </w:rPr>
+        <w:t>apply</w:t>
+      </w:r>
+      <w:proofErr w:type="spellEnd"/>
+      <w:r>
+        <w:rPr>
+          <w:rFonts w:ascii="Consolas" w:eastAsia="宋体" w:hAnsi="Consolas" w:cs="宋体"/>
+          <w:color w:val="F8F8F2"/>
+          <w:kern w:val="0"/>
+          <w:szCs w:val="21"/>
+        </w:rPr>
+        <w:t xml:space="preserve"> </w:t>
+      </w:r>
+      <w:r>
+        <w:rPr>
+          <w:rFonts w:ascii="Consolas" w:eastAsia="宋体" w:hAnsi="Consolas" w:cs="宋体"/>
+          <w:color w:val="FF79C6"/>
+          <w:kern w:val="0"/>
+          <w:szCs w:val="21"/>
+        </w:rPr>
+        <w:t>=</w:t>
+      </w:r>
+      <w:r>
+        <w:rPr>
+          <w:rFonts w:ascii="Consolas" w:eastAsia="宋体" w:hAnsi="Consolas" w:cs="宋体"/>
+          <w:color w:val="F8F8F2"/>
+          <w:kern w:val="0"/>
+          <w:szCs w:val="21"/>
+        </w:rPr>
+        <w:t xml:space="preserve"> </w:t>
+      </w:r>
+      <w:r>
+        <w:rPr>
+          <w:rFonts w:ascii="Consolas" w:eastAsia="宋体" w:hAnsi="Consolas" w:cs="宋体"/>
+          <w:color w:val="FF79C6"/>
+          <w:kern w:val="0"/>
+          <w:szCs w:val="21"/>
+        </w:rPr>
+        <w:t>function</w:t>
+      </w:r>
+      <w:r>
+        <w:rPr>
+          <w:rFonts w:ascii="Consolas" w:eastAsia="宋体" w:hAnsi="Consolas" w:cs="宋体"/>
+          <w:color w:val="F8F8F2"/>
+          <w:kern w:val="0"/>
+          <w:szCs w:val="21"/>
+        </w:rPr>
+        <w:t>(</w:t>
+      </w:r>
+      <w:r>
+        <w:rPr>
+          <w:rFonts w:ascii="Consolas" w:eastAsia="宋体" w:hAnsi="Consolas" w:cs="宋体"/>
+          <w:i/>
+          <w:iCs/>
+          <w:color w:val="FFB86C"/>
+          <w:kern w:val="0"/>
+          <w:szCs w:val="21"/>
+        </w:rPr>
+        <w:t>context</w:t>
+      </w:r>
+      <w:r>
+        <w:rPr>
+          <w:rFonts w:ascii="Consolas" w:eastAsia="宋体" w:hAnsi="Consolas" w:cs="宋体"/>
+          <w:color w:val="F8F8F2"/>
+          <w:kern w:val="0"/>
+          <w:szCs w:val="21"/>
+        </w:rPr>
+        <w:t xml:space="preserve">, </w:t>
+      </w:r>
+      <w:proofErr w:type="spellStart"/>
+      <w:r>
+        <w:rPr>
+          <w:rFonts w:ascii="Consolas" w:eastAsia="宋体" w:hAnsi="Consolas" w:cs="宋体"/>
+          <w:i/>
+          <w:iCs/>
+          <w:color w:val="FFB86C"/>
+          <w:kern w:val="0"/>
+          <w:szCs w:val="21"/>
+        </w:rPr>
+        <w:t>arr</w:t>
+      </w:r>
+      <w:proofErr w:type="spellEnd"/>
+      <w:r>
+        <w:rPr>
+          <w:rFonts w:ascii="Consolas" w:eastAsia="宋体" w:hAnsi="Consolas" w:cs="宋体"/>
+          <w:color w:val="F8F8F2"/>
+          <w:kern w:val="0"/>
+          <w:szCs w:val="21"/>
+        </w:rPr>
+        <w:t>) {</w:t>
+      </w:r>
     </w:p>
     <w:p>
       <w:pPr>
@@ -5323,7 +5808,72 @@
           <w:kern w:val="0"/>
           <w:szCs w:val="21"/>
         </w:rPr>
-        <w:t xml:space="preserve"> result</w:t>
+        <w:t xml:space="preserve"> context </w:t>
+      </w:r>
+      <w:r>
+        <w:rPr>
+          <w:rFonts w:ascii="Consolas" w:eastAsia="宋体" w:hAnsi="Consolas" w:cs="宋体"/>
+          <w:color w:val="FF79C6"/>
+          <w:kern w:val="0"/>
+          <w:szCs w:val="21"/>
+        </w:rPr>
+        <w:t>=</w:t>
+      </w:r>
+      <w:r>
+        <w:rPr>
+          <w:rFonts w:ascii="Consolas" w:eastAsia="宋体" w:hAnsi="Consolas" w:cs="宋体"/>
+          <w:color w:val="F8F8F2"/>
+          <w:kern w:val="0"/>
+          <w:szCs w:val="21"/>
+        </w:rPr>
+        <w:t xml:space="preserve"> </w:t>
+      </w:r>
+      <w:r>
+        <w:rPr>
+          <w:rFonts w:ascii="Consolas" w:eastAsia="宋体" w:hAnsi="Consolas" w:cs="宋体"/>
+          <w:i/>
+          <w:iCs/>
+          <w:color w:val="8BE9FD"/>
+          <w:kern w:val="0"/>
+          <w:szCs w:val="21"/>
+        </w:rPr>
+        <w:t>Object</w:t>
+      </w:r>
+      <w:r>
+        <w:rPr>
+          <w:rFonts w:ascii="Consolas" w:eastAsia="宋体" w:hAnsi="Consolas" w:cs="宋体"/>
+          <w:color w:val="F8F8F2"/>
+          <w:kern w:val="0"/>
+          <w:szCs w:val="21"/>
+        </w:rPr>
+        <w:t xml:space="preserve">(context) </w:t>
+      </w:r>
+      <w:r>
+        <w:rPr>
+          <w:rFonts w:ascii="Consolas" w:eastAsia="宋体" w:hAnsi="Consolas" w:cs="宋体"/>
+          <w:color w:val="FF79C6"/>
+          <w:kern w:val="0"/>
+          <w:szCs w:val="21"/>
+        </w:rPr>
+        <w:t>||</w:t>
+      </w:r>
+      <w:r>
+        <w:rPr>
+          <w:rFonts w:ascii="Consolas" w:eastAsia="宋体" w:hAnsi="Consolas" w:cs="宋体"/>
+          <w:color w:val="F8F8F2"/>
+          <w:kern w:val="0"/>
+          <w:szCs w:val="21"/>
+        </w:rPr>
+        <w:t xml:space="preserve"> </w:t>
+      </w:r>
+      <w:r>
+        <w:rPr>
+          <w:rFonts w:ascii="Consolas" w:eastAsia="宋体" w:hAnsi="Consolas" w:cs="宋体"/>
+          <w:color w:val="BD93F9"/>
+          <w:kern w:val="0"/>
+          <w:szCs w:val="21"/>
+        </w:rPr>
+        <w:t>window</w:t>
       </w:r>
     </w:p>
     <w:p>
@@ -5348,24 +5898,7 @@
         </w:rPr>
         <w:t xml:space="preserve">  </w:t>
       </w:r>
-      <w:r>
-        <w:rPr>
-          <w:rFonts w:ascii="Consolas" w:eastAsia="宋体" w:hAnsi="Consolas" w:cs="宋体"/>
-          <w:color w:val="FF79C6"/>
-          <w:kern w:val="0"/>
-          <w:szCs w:val="21"/>
-        </w:rPr>
-        <w:t>if</w:t>
-      </w:r>
-      <w:r>
-        <w:rPr>
-          <w:rFonts w:ascii="Consolas" w:eastAsia="宋体" w:hAnsi="Consolas" w:cs="宋体"/>
-          <w:color w:val="F8F8F2"/>
-          <w:kern w:val="0"/>
-          <w:szCs w:val="21"/>
-        </w:rPr>
-        <w:t xml:space="preserve"> </w:t>
-      </w:r>
+      <w:proofErr w:type="spellStart"/>
       <w:proofErr w:type="gramStart"/>
       <w:r>
         <w:rPr>
@@ -5374,26 +5907,7 @@
           <w:kern w:val="0"/>
           <w:szCs w:val="21"/>
         </w:rPr>
-        <w:t>(</w:t>
-      </w:r>
-      <w:r>
-        <w:rPr>
-          <w:rFonts w:ascii="Consolas" w:eastAsia="宋体" w:hAnsi="Consolas" w:cs="宋体"/>
-          <w:color w:val="FF79C6"/>
-          <w:kern w:val="0"/>
-          <w:szCs w:val="21"/>
-        </w:rPr>
-        <w:t>!</w:t>
-      </w:r>
-      <w:proofErr w:type="spellStart"/>
-      <w:r>
-        <w:rPr>
-          <w:rFonts w:ascii="Consolas" w:eastAsia="宋体" w:hAnsi="Consolas" w:cs="宋体"/>
-          <w:color w:val="F8F8F2"/>
-          <w:kern w:val="0"/>
-          <w:szCs w:val="21"/>
-        </w:rPr>
-        <w:t>arr</w:t>
+        <w:t>context.fn</w:t>
       </w:r>
       <w:proofErr w:type="spellEnd"/>
       <w:proofErr w:type="gramEnd"/>
@@ -5404,7 +5918,36 @@
           <w:kern w:val="0"/>
           <w:szCs w:val="21"/>
         </w:rPr>
-        <w:t>) {</w:t>
+        <w:t xml:space="preserve"> </w:t>
+      </w:r>
+      <w:r>
+        <w:rPr>
+          <w:rFonts w:ascii="Consolas" w:eastAsia="宋体" w:hAnsi="Consolas" w:cs="宋体"/>
+          <w:color w:val="FF79C6"/>
+          <w:kern w:val="0"/>
+          <w:szCs w:val="21"/>
+        </w:rPr>
+        <w:t>=</w:t>
+      </w:r>
+      <w:r>
+        <w:rPr>
+          <w:rFonts w:ascii="Consolas" w:eastAsia="宋体" w:hAnsi="Consolas" w:cs="宋体"/>
+          <w:color w:val="F8F8F2"/>
+          <w:kern w:val="0"/>
+          <w:szCs w:val="21"/>
+        </w:rPr>
+        <w:t xml:space="preserve"> </w:t>
+      </w:r>
+      <w:r>
+        <w:rPr>
+          <w:rFonts w:ascii="Consolas" w:eastAsia="宋体" w:hAnsi="Consolas" w:cs="宋体"/>
+          <w:i/>
+          <w:iCs/>
+          <w:color w:val="BD93F9"/>
+          <w:kern w:val="0"/>
+          <w:szCs w:val="21"/>
+        </w:rPr>
+        <w:t>this</w:t>
       </w:r>
     </w:p>
     <w:p>
@@ -5420,64 +5963,6 @@
           <w:szCs w:val="21"/>
         </w:rPr>
       </w:pPr>
-      <w:r>
-        <w:rPr>
-          <w:rFonts w:ascii="Consolas" w:eastAsia="宋体" w:hAnsi="Consolas" w:cs="宋体"/>
-          <w:color w:val="F8F8F2"/>
-          <w:kern w:val="0"/>
-          <w:szCs w:val="21"/>
-        </w:rPr>
-        <w:t xml:space="preserve">    result </w:t>
-      </w:r>
-      <w:r>
-        <w:rPr>
-          <w:rFonts w:ascii="Consolas" w:eastAsia="宋体" w:hAnsi="Consolas" w:cs="宋体"/>
-          <w:color w:val="FF79C6"/>
-          <w:kern w:val="0"/>
-          <w:szCs w:val="21"/>
-        </w:rPr>
-        <w:t>=</w:t>
-      </w:r>
-      <w:r>
-        <w:rPr>
-          <w:rFonts w:ascii="Consolas" w:eastAsia="宋体" w:hAnsi="Consolas" w:cs="宋体"/>
-          <w:color w:val="F8F8F2"/>
-          <w:kern w:val="0"/>
-          <w:szCs w:val="21"/>
-        </w:rPr>
-        <w:t xml:space="preserve"> </w:t>
-      </w:r>
-      <w:proofErr w:type="spellStart"/>
-      <w:proofErr w:type="gramStart"/>
-      <w:r>
-        <w:rPr>
-          <w:rFonts w:ascii="Consolas" w:eastAsia="宋体" w:hAnsi="Consolas" w:cs="宋体"/>
-          <w:color w:val="F8F8F2"/>
-          <w:kern w:val="0"/>
-          <w:szCs w:val="21"/>
-        </w:rPr>
-        <w:t>context.</w:t>
-      </w:r>
-      <w:r>
-        <w:rPr>
-          <w:rFonts w:ascii="Consolas" w:eastAsia="宋体" w:hAnsi="Consolas" w:cs="宋体"/>
-          <w:color w:val="50FA7B"/>
-          <w:kern w:val="0"/>
-          <w:szCs w:val="21"/>
-        </w:rPr>
-        <w:t>fn</w:t>
-      </w:r>
-      <w:proofErr w:type="spellEnd"/>
-      <w:proofErr w:type="gramEnd"/>
-      <w:r>
-        <w:rPr>
-          <w:rFonts w:ascii="Consolas" w:eastAsia="宋体" w:hAnsi="Consolas" w:cs="宋体"/>
-          <w:color w:val="F8F8F2"/>
-          <w:kern w:val="0"/>
-          <w:szCs w:val="21"/>
-        </w:rPr>
-        <w:t>()</w:t>
-      </w:r>
     </w:p>
     <w:p>
       <w:pPr>
@@ -5499,7 +5984,7 @@
           <w:kern w:val="0"/>
           <w:szCs w:val="21"/>
         </w:rPr>
-        <w:t xml:space="preserve">  } </w:t>
+        <w:t xml:space="preserve">  </w:t>
       </w:r>
       <w:r>
         <w:rPr>
@@ -5508,16 +5993,16 @@
           <w:kern w:val="0"/>
           <w:szCs w:val="21"/>
         </w:rPr>
-        <w:t>else</w:t>
-      </w:r>
-      <w:r>
-        <w:rPr>
-          <w:rFonts w:ascii="Consolas" w:eastAsia="宋体" w:hAnsi="Consolas" w:cs="宋体"/>
-          <w:color w:val="F8F8F2"/>
-          <w:kern w:val="0"/>
-          <w:szCs w:val="21"/>
-        </w:rPr>
-        <w:t xml:space="preserve"> {</w:t>
+        <w:t>var</w:t>
+      </w:r>
+      <w:r>
+        <w:rPr>
+          <w:rFonts w:ascii="Consolas" w:eastAsia="宋体" w:hAnsi="Consolas" w:cs="宋体"/>
+          <w:color w:val="F8F8F2"/>
+          <w:kern w:val="0"/>
+          <w:szCs w:val="21"/>
+        </w:rPr>
+        <w:t xml:space="preserve"> result</w:t>
       </w:r>
     </w:p>
     <w:p>
@@ -5540,123 +6025,65 @@
           <w:kern w:val="0"/>
           <w:szCs w:val="21"/>
         </w:rPr>
-        <w:t xml:space="preserve">    </w:t>
+        <w:t xml:space="preserve">  </w:t>
+      </w:r>
+      <w:r>
+        <w:rPr>
+          <w:rFonts w:ascii="Consolas" w:eastAsia="宋体" w:hAnsi="Consolas" w:cs="宋体"/>
+          <w:color w:val="FF79C6"/>
+          <w:kern w:val="0"/>
+          <w:szCs w:val="21"/>
+        </w:rPr>
+        <w:t>if</w:t>
+      </w:r>
+      <w:r>
+        <w:rPr>
+          <w:rFonts w:ascii="Consolas" w:eastAsia="宋体" w:hAnsi="Consolas" w:cs="宋体"/>
+          <w:color w:val="F8F8F2"/>
+          <w:kern w:val="0"/>
+          <w:szCs w:val="21"/>
+        </w:rPr>
+        <w:t xml:space="preserve"> </w:t>
       </w:r>
       <w:proofErr w:type="gramStart"/>
       <w:r>
         <w:rPr>
           <w:rFonts w:ascii="Consolas" w:eastAsia="宋体" w:hAnsi="Consolas" w:cs="宋体"/>
-          <w:i/>
-          <w:iCs/>
-          <w:color w:val="8BE9FD"/>
-          <w:kern w:val="0"/>
-          <w:szCs w:val="21"/>
-        </w:rPr>
-        <w:t>console</w:t>
-      </w:r>
-      <w:r>
-        <w:rPr>
-          <w:rFonts w:ascii="Consolas" w:eastAsia="宋体" w:hAnsi="Consolas" w:cs="宋体"/>
-          <w:color w:val="F8F8F2"/>
-          <w:kern w:val="0"/>
-          <w:szCs w:val="21"/>
-        </w:rPr>
-        <w:t>.</w:t>
-      </w:r>
-      <w:r>
-        <w:rPr>
-          <w:rFonts w:ascii="Consolas" w:eastAsia="宋体" w:hAnsi="Consolas" w:cs="宋体"/>
-          <w:color w:val="8BE9FD"/>
-          <w:kern w:val="0"/>
-          <w:szCs w:val="21"/>
-        </w:rPr>
-        <w:t>log</w:t>
-      </w:r>
-      <w:r>
-        <w:rPr>
-          <w:rFonts w:ascii="Consolas" w:eastAsia="宋体" w:hAnsi="Consolas" w:cs="宋体"/>
           <w:color w:val="F8F8F2"/>
           <w:kern w:val="0"/>
           <w:szCs w:val="21"/>
         </w:rPr>
         <w:t>(</w:t>
       </w:r>
+      <w:r>
+        <w:rPr>
+          <w:rFonts w:ascii="Consolas" w:eastAsia="宋体" w:hAnsi="Consolas" w:cs="宋体"/>
+          <w:color w:val="FF79C6"/>
+          <w:kern w:val="0"/>
+          <w:szCs w:val="21"/>
+        </w:rPr>
+        <w:t>!</w:t>
+      </w:r>
+      <w:proofErr w:type="spellStart"/>
+      <w:r>
+        <w:rPr>
+          <w:rFonts w:ascii="Consolas" w:eastAsia="宋体" w:hAnsi="Consolas" w:cs="宋体"/>
+          <w:color w:val="F8F8F2"/>
+          <w:kern w:val="0"/>
+          <w:szCs w:val="21"/>
+        </w:rPr>
+        <w:t>arr</w:t>
+      </w:r>
+      <w:proofErr w:type="spellEnd"/>
       <w:proofErr w:type="gramEnd"/>
       <w:r>
         <w:rPr>
           <w:rFonts w:ascii="Consolas" w:eastAsia="宋体" w:hAnsi="Consolas" w:cs="宋体"/>
-          <w:color w:val="F1FA8C"/>
-          <w:kern w:val="0"/>
-          <w:szCs w:val="21"/>
-        </w:rPr>
-        <w:t>`</w:t>
-      </w:r>
-      <w:proofErr w:type="spellStart"/>
-      <w:r>
-        <w:rPr>
-          <w:rFonts w:ascii="Consolas" w:eastAsia="宋体" w:hAnsi="Consolas" w:cs="宋体"/>
-          <w:color w:val="F1FA8C"/>
-          <w:kern w:val="0"/>
-          <w:szCs w:val="21"/>
-        </w:rPr>
-        <w:t>arr</w:t>
-      </w:r>
-      <w:proofErr w:type="spellEnd"/>
-      <w:r>
-        <w:rPr>
-          <w:rFonts w:ascii="Consolas" w:eastAsia="宋体" w:hAnsi="Consolas" w:cs="宋体"/>
-          <w:color w:val="F1FA8C"/>
-          <w:kern w:val="0"/>
-          <w:szCs w:val="21"/>
-        </w:rPr>
-        <w:t xml:space="preserve">: </w:t>
-      </w:r>
-      <w:r>
-        <w:rPr>
-          <w:rFonts w:ascii="Consolas" w:eastAsia="宋体" w:hAnsi="Consolas" w:cs="宋体"/>
-          <w:color w:val="FF79C6"/>
-          <w:kern w:val="0"/>
-          <w:szCs w:val="21"/>
-        </w:rPr>
-        <w:t>${</w:t>
-      </w:r>
-      <w:proofErr w:type="spellStart"/>
-      <w:r>
-        <w:rPr>
-          <w:rFonts w:ascii="Consolas" w:eastAsia="宋体" w:hAnsi="Consolas" w:cs="宋体"/>
-          <w:color w:val="F8F8F2"/>
-          <w:kern w:val="0"/>
-          <w:szCs w:val="21"/>
-        </w:rPr>
-        <w:t>arr</w:t>
-      </w:r>
-      <w:proofErr w:type="spellEnd"/>
-      <w:r>
-        <w:rPr>
-          <w:rFonts w:ascii="Consolas" w:eastAsia="宋体" w:hAnsi="Consolas" w:cs="宋体"/>
-          <w:color w:val="FF79C6"/>
-          <w:kern w:val="0"/>
-          <w:szCs w:val="21"/>
-        </w:rPr>
-        <w:t>}</w:t>
-      </w:r>
-      <w:r>
-        <w:rPr>
-          <w:rFonts w:ascii="Consolas" w:eastAsia="宋体" w:hAnsi="Consolas" w:cs="宋体"/>
-          <w:color w:val="F1FA8C"/>
-          <w:kern w:val="0"/>
-          <w:szCs w:val="21"/>
-        </w:rPr>
-        <w:t>`</w:t>
-      </w:r>
-      <w:r>
-        <w:rPr>
-          <w:rFonts w:ascii="Consolas" w:eastAsia="宋体" w:hAnsi="Consolas" w:cs="宋体"/>
-          <w:color w:val="F8F8F2"/>
-          <w:kern w:val="0"/>
-          <w:szCs w:val="21"/>
-        </w:rPr>
-        <w:t>)</w:t>
+          <w:color w:val="F8F8F2"/>
+          <w:kern w:val="0"/>
+          <w:szCs w:val="21"/>
+        </w:rPr>
+        <w:t>) {</w:t>
       </w:r>
     </w:p>
     <w:p>
@@ -5679,7 +6106,7 @@
           <w:kern w:val="0"/>
           <w:szCs w:val="21"/>
         </w:rPr>
-        <w:t xml:space="preserve">    </w:t>
+        <w:t xml:space="preserve">    result </w:t>
       </w:r>
       <w:r>
         <w:rPr>
@@ -5688,7 +6115,7 @@
           <w:kern w:val="0"/>
           <w:szCs w:val="21"/>
         </w:rPr>
-        <w:t>var</w:t>
+        <w:t>=</w:t>
       </w:r>
       <w:r>
         <w:rPr>
@@ -5700,42 +6127,35 @@
         <w:t xml:space="preserve"> </w:t>
       </w:r>
       <w:proofErr w:type="spellStart"/>
-      <w:r>
-        <w:rPr>
-          <w:rFonts w:ascii="Consolas" w:eastAsia="宋体" w:hAnsi="Consolas" w:cs="宋体"/>
-          <w:color w:val="F8F8F2"/>
-          <w:kern w:val="0"/>
-          <w:szCs w:val="21"/>
-        </w:rPr>
-        <w:t>args</w:t>
+      <w:proofErr w:type="gramStart"/>
+      <w:r>
+        <w:rPr>
+          <w:rFonts w:ascii="Consolas" w:eastAsia="宋体" w:hAnsi="Consolas" w:cs="宋体"/>
+          <w:color w:val="F8F8F2"/>
+          <w:kern w:val="0"/>
+          <w:szCs w:val="21"/>
+        </w:rPr>
+        <w:t>context.</w:t>
+      </w:r>
+      <w:r>
+        <w:rPr>
+          <w:rFonts w:ascii="Consolas" w:eastAsia="宋体" w:hAnsi="Consolas" w:cs="宋体"/>
+          <w:color w:val="50FA7B"/>
+          <w:kern w:val="0"/>
+          <w:szCs w:val="21"/>
+        </w:rPr>
+        <w:t>fn</w:t>
       </w:r>
       <w:proofErr w:type="spellEnd"/>
-      <w:r>
-        <w:rPr>
-          <w:rFonts w:ascii="Consolas" w:eastAsia="宋体" w:hAnsi="Consolas" w:cs="宋体"/>
-          <w:color w:val="F8F8F2"/>
-          <w:kern w:val="0"/>
-          <w:szCs w:val="21"/>
-        </w:rPr>
-        <w:t xml:space="preserve"> </w:t>
-      </w:r>
-      <w:r>
-        <w:rPr>
-          <w:rFonts w:ascii="Consolas" w:eastAsia="宋体" w:hAnsi="Consolas" w:cs="宋体"/>
-          <w:color w:val="FF79C6"/>
-          <w:kern w:val="0"/>
-          <w:szCs w:val="21"/>
-        </w:rPr>
-        <w:t>=</w:t>
-      </w:r>
-      <w:r>
-        <w:rPr>
-          <w:rFonts w:ascii="Consolas" w:eastAsia="宋体" w:hAnsi="Consolas" w:cs="宋体"/>
-          <w:color w:val="F8F8F2"/>
-          <w:kern w:val="0"/>
-          <w:szCs w:val="21"/>
-        </w:rPr>
-        <w:t xml:space="preserve"> []</w:t>
+      <w:proofErr w:type="gramEnd"/>
+      <w:r>
+        <w:rPr>
+          <w:rFonts w:ascii="Consolas" w:eastAsia="宋体" w:hAnsi="Consolas" w:cs="宋体"/>
+          <w:color w:val="F8F8F2"/>
+          <w:kern w:val="0"/>
+          <w:szCs w:val="21"/>
+        </w:rPr>
+        <w:t>()</w:t>
       </w:r>
     </w:p>
     <w:p>
@@ -5758,7 +6178,7 @@
           <w:kern w:val="0"/>
           <w:szCs w:val="21"/>
         </w:rPr>
-        <w:t xml:space="preserve">    </w:t>
+        <w:t xml:space="preserve">  } </w:t>
       </w:r>
       <w:r>
         <w:rPr>
@@ -5767,237 +6187,16 @@
           <w:kern w:val="0"/>
           <w:szCs w:val="21"/>
         </w:rPr>
-        <w:t>for</w:t>
-      </w:r>
-      <w:r>
-        <w:rPr>
-          <w:rFonts w:ascii="Consolas" w:eastAsia="宋体" w:hAnsi="Consolas" w:cs="宋体"/>
-          <w:color w:val="F8F8F2"/>
-          <w:kern w:val="0"/>
-          <w:szCs w:val="21"/>
-        </w:rPr>
-        <w:t xml:space="preserve"> (</w:t>
-      </w:r>
-      <w:r>
-        <w:rPr>
-          <w:rFonts w:ascii="Consolas" w:eastAsia="宋体" w:hAnsi="Consolas" w:cs="宋体"/>
-          <w:color w:val="FF79C6"/>
-          <w:kern w:val="0"/>
-          <w:szCs w:val="21"/>
-        </w:rPr>
-        <w:t>var</w:t>
-      </w:r>
-      <w:r>
-        <w:rPr>
-          <w:rFonts w:ascii="Consolas" w:eastAsia="宋体" w:hAnsi="Consolas" w:cs="宋体"/>
-          <w:color w:val="F8F8F2"/>
-          <w:kern w:val="0"/>
-          <w:szCs w:val="21"/>
-        </w:rPr>
-        <w:t xml:space="preserve"> </w:t>
-      </w:r>
-      <w:proofErr w:type="spellStart"/>
-      <w:r>
-        <w:rPr>
-          <w:rFonts w:ascii="Consolas" w:eastAsia="宋体" w:hAnsi="Consolas" w:cs="宋体"/>
-          <w:color w:val="F8F8F2"/>
-          <w:kern w:val="0"/>
-          <w:szCs w:val="21"/>
-        </w:rPr>
-        <w:t>i</w:t>
-      </w:r>
-      <w:proofErr w:type="spellEnd"/>
-      <w:r>
-        <w:rPr>
-          <w:rFonts w:ascii="Consolas" w:eastAsia="宋体" w:hAnsi="Consolas" w:cs="宋体"/>
-          <w:color w:val="F8F8F2"/>
-          <w:kern w:val="0"/>
-          <w:szCs w:val="21"/>
-        </w:rPr>
-        <w:t xml:space="preserve"> </w:t>
-      </w:r>
-      <w:r>
-        <w:rPr>
-          <w:rFonts w:ascii="Consolas" w:eastAsia="宋体" w:hAnsi="Consolas" w:cs="宋体"/>
-          <w:color w:val="FF79C6"/>
-          <w:kern w:val="0"/>
-          <w:szCs w:val="21"/>
-        </w:rPr>
-        <w:t>=</w:t>
-      </w:r>
-      <w:r>
-        <w:rPr>
-          <w:rFonts w:ascii="Consolas" w:eastAsia="宋体" w:hAnsi="Consolas" w:cs="宋体"/>
-          <w:color w:val="F8F8F2"/>
-          <w:kern w:val="0"/>
-          <w:szCs w:val="21"/>
-        </w:rPr>
-        <w:t xml:space="preserve"> </w:t>
-      </w:r>
-      <w:r>
-        <w:rPr>
-          <w:rFonts w:ascii="Consolas" w:eastAsia="宋体" w:hAnsi="Consolas" w:cs="宋体"/>
-          <w:color w:val="BD93F9"/>
-          <w:kern w:val="0"/>
-          <w:szCs w:val="21"/>
-        </w:rPr>
-        <w:t>0</w:t>
-      </w:r>
-      <w:r>
-        <w:rPr>
-          <w:rFonts w:ascii="Consolas" w:eastAsia="宋体" w:hAnsi="Consolas" w:cs="宋体"/>
-          <w:color w:val="F8F8F2"/>
-          <w:kern w:val="0"/>
-          <w:szCs w:val="21"/>
-        </w:rPr>
-        <w:t xml:space="preserve">, </w:t>
-      </w:r>
-      <w:proofErr w:type="spellStart"/>
-      <w:r>
-        <w:rPr>
-          <w:rFonts w:ascii="Consolas" w:eastAsia="宋体" w:hAnsi="Consolas" w:cs="宋体"/>
-          <w:color w:val="F8F8F2"/>
-          <w:kern w:val="0"/>
-          <w:szCs w:val="21"/>
-        </w:rPr>
-        <w:t>len</w:t>
-      </w:r>
-      <w:proofErr w:type="spellEnd"/>
-      <w:r>
-        <w:rPr>
-          <w:rFonts w:ascii="Consolas" w:eastAsia="宋体" w:hAnsi="Consolas" w:cs="宋体"/>
-          <w:color w:val="F8F8F2"/>
-          <w:kern w:val="0"/>
-          <w:szCs w:val="21"/>
-        </w:rPr>
-        <w:t xml:space="preserve"> </w:t>
-      </w:r>
-      <w:r>
-        <w:rPr>
-          <w:rFonts w:ascii="Consolas" w:eastAsia="宋体" w:hAnsi="Consolas" w:cs="宋体"/>
-          <w:color w:val="FF79C6"/>
-          <w:kern w:val="0"/>
-          <w:szCs w:val="21"/>
-        </w:rPr>
-        <w:t>=</w:t>
-      </w:r>
-      <w:r>
-        <w:rPr>
-          <w:rFonts w:ascii="Consolas" w:eastAsia="宋体" w:hAnsi="Consolas" w:cs="宋体"/>
-          <w:color w:val="F8F8F2"/>
-          <w:kern w:val="0"/>
-          <w:szCs w:val="21"/>
-        </w:rPr>
-        <w:t xml:space="preserve"> </w:t>
-      </w:r>
-      <w:proofErr w:type="spellStart"/>
-      <w:proofErr w:type="gramStart"/>
-      <w:r>
-        <w:rPr>
-          <w:rFonts w:ascii="Consolas" w:eastAsia="宋体" w:hAnsi="Consolas" w:cs="宋体"/>
-          <w:color w:val="F8F8F2"/>
-          <w:kern w:val="0"/>
-          <w:szCs w:val="21"/>
-        </w:rPr>
-        <w:t>arr.length</w:t>
-      </w:r>
-      <w:proofErr w:type="spellEnd"/>
-      <w:proofErr w:type="gramEnd"/>
-      <w:r>
-        <w:rPr>
-          <w:rFonts w:ascii="Consolas" w:eastAsia="宋体" w:hAnsi="Consolas" w:cs="宋体"/>
-          <w:color w:val="F8F8F2"/>
-          <w:kern w:val="0"/>
-          <w:szCs w:val="21"/>
-        </w:rPr>
-        <w:t xml:space="preserve">; </w:t>
-      </w:r>
-      <w:proofErr w:type="spellStart"/>
-      <w:r>
-        <w:rPr>
-          <w:rFonts w:ascii="Consolas" w:eastAsia="宋体" w:hAnsi="Consolas" w:cs="宋体"/>
-          <w:color w:val="F8F8F2"/>
-          <w:kern w:val="0"/>
-          <w:szCs w:val="21"/>
-        </w:rPr>
-        <w:t>i</w:t>
-      </w:r>
-      <w:proofErr w:type="spellEnd"/>
-      <w:r>
-        <w:rPr>
-          <w:rFonts w:ascii="Consolas" w:eastAsia="宋体" w:hAnsi="Consolas" w:cs="宋体"/>
-          <w:color w:val="F8F8F2"/>
-          <w:kern w:val="0"/>
-          <w:szCs w:val="21"/>
-        </w:rPr>
-        <w:t xml:space="preserve"> </w:t>
-      </w:r>
-      <w:r>
-        <w:rPr>
-          <w:rFonts w:ascii="Consolas" w:eastAsia="宋体" w:hAnsi="Consolas" w:cs="宋体"/>
-          <w:color w:val="FF79C6"/>
-          <w:kern w:val="0"/>
-          <w:szCs w:val="21"/>
-        </w:rPr>
-        <w:t>&lt;</w:t>
-      </w:r>
-      <w:r>
-        <w:rPr>
-          <w:rFonts w:ascii="Consolas" w:eastAsia="宋体" w:hAnsi="Consolas" w:cs="宋体"/>
-          <w:color w:val="F8F8F2"/>
-          <w:kern w:val="0"/>
-          <w:szCs w:val="21"/>
-        </w:rPr>
-        <w:t xml:space="preserve"> </w:t>
-      </w:r>
-      <w:proofErr w:type="spellStart"/>
-      <w:r>
-        <w:rPr>
-          <w:rFonts w:ascii="Consolas" w:eastAsia="宋体" w:hAnsi="Consolas" w:cs="宋体"/>
-          <w:color w:val="F8F8F2"/>
-          <w:kern w:val="0"/>
-          <w:szCs w:val="21"/>
-        </w:rPr>
-        <w:t>len</w:t>
-      </w:r>
-      <w:proofErr w:type="spellEnd"/>
-      <w:r>
-        <w:rPr>
-          <w:rFonts w:ascii="Consolas" w:eastAsia="宋体" w:hAnsi="Consolas" w:cs="宋体"/>
-          <w:color w:val="F8F8F2"/>
-          <w:kern w:val="0"/>
-          <w:szCs w:val="21"/>
-        </w:rPr>
-        <w:t xml:space="preserve">; </w:t>
-      </w:r>
-      <w:proofErr w:type="spellStart"/>
-      <w:r>
-        <w:rPr>
-          <w:rFonts w:ascii="Consolas" w:eastAsia="宋体" w:hAnsi="Consolas" w:cs="宋体"/>
-          <w:color w:val="F8F8F2"/>
-          <w:kern w:val="0"/>
-          <w:szCs w:val="21"/>
-        </w:rPr>
-        <w:t>i</w:t>
-      </w:r>
-      <w:proofErr w:type="spellEnd"/>
-      <w:r>
-        <w:rPr>
-          <w:rFonts w:ascii="Consolas" w:eastAsia="宋体" w:hAnsi="Consolas" w:cs="宋体"/>
-          <w:color w:val="FF79C6"/>
-          <w:kern w:val="0"/>
-          <w:szCs w:val="21"/>
-        </w:rPr>
-        <w:t>++</w:t>
-      </w:r>
-      <w:r>
-        <w:rPr>
-          <w:rFonts w:ascii="Consolas" w:eastAsia="宋体" w:hAnsi="Consolas" w:cs="宋体"/>
-          <w:color w:val="F8F8F2"/>
-          <w:kern w:val="0"/>
-          <w:szCs w:val="21"/>
-        </w:rPr>
-        <w:t>) {</w:t>
+        <w:t>else</w:t>
+      </w:r>
+      <w:r>
+        <w:rPr>
+          <w:rFonts w:ascii="Consolas" w:eastAsia="宋体" w:hAnsi="Consolas" w:cs="宋体"/>
+          <w:color w:val="F8F8F2"/>
+          <w:kern w:val="0"/>
+          <w:szCs w:val="21"/>
+        </w:rPr>
+        <w:t xml:space="preserve"> {</w:t>
       </w:r>
     </w:p>
     <w:p>
@@ -6020,168 +6219,114 @@
           <w:kern w:val="0"/>
           <w:szCs w:val="21"/>
         </w:rPr>
-        <w:t xml:space="preserve">      </w:t>
+        <w:t xml:space="preserve">    </w:t>
+      </w:r>
+      <w:proofErr w:type="gramStart"/>
+      <w:r>
+        <w:rPr>
+          <w:rFonts w:ascii="Consolas" w:eastAsia="宋体" w:hAnsi="Consolas" w:cs="宋体"/>
+          <w:i/>
+          <w:iCs/>
+          <w:color w:val="8BE9FD"/>
+          <w:kern w:val="0"/>
+          <w:szCs w:val="21"/>
+        </w:rPr>
+        <w:t>console</w:t>
+      </w:r>
+      <w:r>
+        <w:rPr>
+          <w:rFonts w:ascii="Consolas" w:eastAsia="宋体" w:hAnsi="Consolas" w:cs="宋体"/>
+          <w:color w:val="F8F8F2"/>
+          <w:kern w:val="0"/>
+          <w:szCs w:val="21"/>
+        </w:rPr>
+        <w:t>.</w:t>
+      </w:r>
+      <w:r>
+        <w:rPr>
+          <w:rFonts w:ascii="Consolas" w:eastAsia="宋体" w:hAnsi="Consolas" w:cs="宋体"/>
+          <w:color w:val="8BE9FD"/>
+          <w:kern w:val="0"/>
+          <w:szCs w:val="21"/>
+        </w:rPr>
+        <w:t>log</w:t>
+      </w:r>
+      <w:r>
+        <w:rPr>
+          <w:rFonts w:ascii="Consolas" w:eastAsia="宋体" w:hAnsi="Consolas" w:cs="宋体"/>
+          <w:color w:val="F8F8F2"/>
+          <w:kern w:val="0"/>
+          <w:szCs w:val="21"/>
+        </w:rPr>
+        <w:t>(</w:t>
+      </w:r>
+      <w:proofErr w:type="gramEnd"/>
+      <w:r>
+        <w:rPr>
+          <w:rFonts w:ascii="Consolas" w:eastAsia="宋体" w:hAnsi="Consolas" w:cs="宋体"/>
+          <w:color w:val="F1FA8C"/>
+          <w:kern w:val="0"/>
+          <w:szCs w:val="21"/>
+        </w:rPr>
+        <w:t>`</w:t>
       </w:r>
       <w:proofErr w:type="spellStart"/>
-      <w:proofErr w:type="gramStart"/>
-      <w:r>
-        <w:rPr>
-          <w:rFonts w:ascii="Consolas" w:eastAsia="宋体" w:hAnsi="Consolas" w:cs="宋体"/>
-          <w:color w:val="F8F8F2"/>
-          <w:kern w:val="0"/>
-          <w:szCs w:val="21"/>
-        </w:rPr>
-        <w:t>args.</w:t>
-      </w:r>
-      <w:r>
-        <w:rPr>
-          <w:rFonts w:ascii="Consolas" w:eastAsia="宋体" w:hAnsi="Consolas" w:cs="宋体"/>
-          <w:color w:val="8BE9FD"/>
-          <w:kern w:val="0"/>
-          <w:szCs w:val="21"/>
-        </w:rPr>
-        <w:t>push</w:t>
+      <w:r>
+        <w:rPr>
+          <w:rFonts w:ascii="Consolas" w:eastAsia="宋体" w:hAnsi="Consolas" w:cs="宋体"/>
+          <w:color w:val="F1FA8C"/>
+          <w:kern w:val="0"/>
+          <w:szCs w:val="21"/>
+        </w:rPr>
+        <w:t>arr</w:t>
       </w:r>
       <w:proofErr w:type="spellEnd"/>
-      <w:proofErr w:type="gramEnd"/>
-      <w:r>
-        <w:rPr>
-          <w:rFonts w:ascii="Consolas" w:eastAsia="宋体" w:hAnsi="Consolas" w:cs="宋体"/>
-          <w:color w:val="F8F8F2"/>
-          <w:kern w:val="0"/>
-          <w:szCs w:val="21"/>
-        </w:rPr>
-        <w:t>(</w:t>
-      </w:r>
-      <w:r>
-        <w:rPr>
-          <w:rFonts w:ascii="Consolas" w:eastAsia="宋体" w:hAnsi="Consolas" w:cs="宋体"/>
-          <w:color w:val="E9F284"/>
-          <w:kern w:val="0"/>
-          <w:szCs w:val="21"/>
-        </w:rPr>
-        <w:t>'</w:t>
+      <w:r>
+        <w:rPr>
+          <w:rFonts w:ascii="Consolas" w:eastAsia="宋体" w:hAnsi="Consolas" w:cs="宋体"/>
+          <w:color w:val="F1FA8C"/>
+          <w:kern w:val="0"/>
+          <w:szCs w:val="21"/>
+        </w:rPr>
+        <w:t xml:space="preserve">: </w:t>
+      </w:r>
+      <w:r>
+        <w:rPr>
+          <w:rFonts w:ascii="Consolas" w:eastAsia="宋体" w:hAnsi="Consolas" w:cs="宋体"/>
+          <w:color w:val="FF79C6"/>
+          <w:kern w:val="0"/>
+          <w:szCs w:val="21"/>
+        </w:rPr>
+        <w:t>${</w:t>
       </w:r>
       <w:proofErr w:type="spellStart"/>
       <w:r>
         <w:rPr>
           <w:rFonts w:ascii="Consolas" w:eastAsia="宋体" w:hAnsi="Consolas" w:cs="宋体"/>
+          <w:color w:val="F8F8F2"/>
+          <w:kern w:val="0"/>
+          <w:szCs w:val="21"/>
+        </w:rPr>
+        <w:t>arr</w:t>
+      </w:r>
+      <w:proofErr w:type="spellEnd"/>
+      <w:r>
+        <w:rPr>
+          <w:rFonts w:ascii="Consolas" w:eastAsia="宋体" w:hAnsi="Consolas" w:cs="宋体"/>
+          <w:color w:val="FF79C6"/>
+          <w:kern w:val="0"/>
+          <w:szCs w:val="21"/>
+        </w:rPr>
+        <w:t>}</w:t>
+      </w:r>
+      <w:r>
+        <w:rPr>
+          <w:rFonts w:ascii="Consolas" w:eastAsia="宋体" w:hAnsi="Consolas" w:cs="宋体"/>
           <w:color w:val="F1FA8C"/>
           <w:kern w:val="0"/>
           <w:szCs w:val="21"/>
         </w:rPr>
-        <w:t>arr</w:t>
-      </w:r>
-      <w:proofErr w:type="spellEnd"/>
-      <w:r>
-        <w:rPr>
-          <w:rFonts w:ascii="Consolas" w:eastAsia="宋体" w:hAnsi="Consolas" w:cs="宋体"/>
-          <w:color w:val="F1FA8C"/>
-          <w:kern w:val="0"/>
-          <w:szCs w:val="21"/>
-        </w:rPr>
-        <w:t>[</w:t>
-      </w:r>
-      <w:r>
-        <w:rPr>
-          <w:rFonts w:ascii="Consolas" w:eastAsia="宋体" w:hAnsi="Consolas" w:cs="宋体"/>
-          <w:color w:val="E9F284"/>
-          <w:kern w:val="0"/>
-          <w:szCs w:val="21"/>
-        </w:rPr>
-        <w:t>'</w:t>
-      </w:r>
-      <w:r>
-        <w:rPr>
-          <w:rFonts w:ascii="Consolas" w:eastAsia="宋体" w:hAnsi="Consolas" w:cs="宋体"/>
-          <w:color w:val="F8F8F2"/>
-          <w:kern w:val="0"/>
-          <w:szCs w:val="21"/>
-        </w:rPr>
-        <w:t xml:space="preserve"> </w:t>
-      </w:r>
-      <w:r>
-        <w:rPr>
-          <w:rFonts w:ascii="Consolas" w:eastAsia="宋体" w:hAnsi="Consolas" w:cs="宋体"/>
-          <w:color w:val="FF79C6"/>
-          <w:kern w:val="0"/>
-          <w:szCs w:val="21"/>
-        </w:rPr>
-        <w:t>+</w:t>
-      </w:r>
-      <w:r>
-        <w:rPr>
-          <w:rFonts w:ascii="Consolas" w:eastAsia="宋体" w:hAnsi="Consolas" w:cs="宋体"/>
-          <w:color w:val="F8F8F2"/>
-          <w:kern w:val="0"/>
-          <w:szCs w:val="21"/>
-        </w:rPr>
-        <w:t xml:space="preserve"> </w:t>
-      </w:r>
-      <w:proofErr w:type="spellStart"/>
-      <w:r>
-        <w:rPr>
-          <w:rFonts w:ascii="Consolas" w:eastAsia="宋体" w:hAnsi="Consolas" w:cs="宋体"/>
-          <w:color w:val="F8F8F2"/>
-          <w:kern w:val="0"/>
-          <w:szCs w:val="21"/>
-        </w:rPr>
-        <w:t>i</w:t>
-      </w:r>
-      <w:proofErr w:type="spellEnd"/>
-      <w:r>
-        <w:rPr>
-          <w:rFonts w:ascii="Consolas" w:eastAsia="宋体" w:hAnsi="Consolas" w:cs="宋体"/>
-          <w:color w:val="F8F8F2"/>
-          <w:kern w:val="0"/>
-          <w:szCs w:val="21"/>
-        </w:rPr>
-        <w:t xml:space="preserve"> </w:t>
-      </w:r>
-      <w:r>
-        <w:rPr>
-          <w:rFonts w:ascii="Consolas" w:eastAsia="宋体" w:hAnsi="Consolas" w:cs="宋体"/>
-          <w:color w:val="FF79C6"/>
-          <w:kern w:val="0"/>
-          <w:szCs w:val="21"/>
-        </w:rPr>
-        <w:t>+</w:t>
-      </w:r>
-      <w:r>
-        <w:rPr>
-          <w:rFonts w:ascii="Consolas" w:eastAsia="宋体" w:hAnsi="Consolas" w:cs="宋体"/>
-          <w:color w:val="F8F8F2"/>
-          <w:kern w:val="0"/>
-          <w:szCs w:val="21"/>
-        </w:rPr>
-        <w:t xml:space="preserve"> </w:t>
-      </w:r>
-      <w:r>
-        <w:rPr>
-          <w:rFonts w:ascii="Consolas" w:eastAsia="宋体" w:hAnsi="Consolas" w:cs="宋体"/>
-          <w:color w:val="E9F284"/>
-          <w:kern w:val="0"/>
-          <w:szCs w:val="21"/>
-        </w:rPr>
-        <w:t>'</w:t>
-      </w:r>
-      <w:r>
-        <w:rPr>
-          <w:rFonts w:ascii="Consolas" w:eastAsia="宋体" w:hAnsi="Consolas" w:cs="宋体"/>
-          <w:color w:val="F1FA8C"/>
-          <w:kern w:val="0"/>
-          <w:szCs w:val="21"/>
-        </w:rPr>
-        <w:t>]</w:t>
-      </w:r>
-      <w:r>
-        <w:rPr>
-          <w:rFonts w:ascii="Consolas" w:eastAsia="宋体" w:hAnsi="Consolas" w:cs="宋体"/>
-          <w:color w:val="E9F284"/>
-          <w:kern w:val="0"/>
-          <w:szCs w:val="21"/>
-        </w:rPr>
-        <w:t>'</w:t>
+        <w:t>`</w:t>
       </w:r>
       <w:r>
         <w:rPr>
@@ -6213,7 +6358,63 @@
           <w:kern w:val="0"/>
           <w:szCs w:val="21"/>
         </w:rPr>
-        <w:t xml:space="preserve">    }</w:t>
+        <w:t xml:space="preserve">    </w:t>
+      </w:r>
+      <w:r>
+        <w:rPr>
+          <w:rFonts w:ascii="Consolas" w:eastAsia="宋体" w:hAnsi="Consolas" w:cs="宋体"/>
+          <w:color w:val="FF79C6"/>
+          <w:kern w:val="0"/>
+          <w:szCs w:val="21"/>
+        </w:rPr>
+        <w:t>var</w:t>
+      </w:r>
+      <w:r>
+        <w:rPr>
+          <w:rFonts w:ascii="Consolas" w:eastAsia="宋体" w:hAnsi="Consolas" w:cs="宋体"/>
+          <w:color w:val="F8F8F2"/>
+          <w:kern w:val="0"/>
+          <w:szCs w:val="21"/>
+        </w:rPr>
+        <w:t xml:space="preserve"> </w:t>
+      </w:r>
+      <w:proofErr w:type="spellStart"/>
+      <w:r>
+        <w:rPr>
+          <w:rFonts w:ascii="Consolas" w:eastAsia="宋体" w:hAnsi="Consolas" w:cs="宋体"/>
+          <w:color w:val="F8F8F2"/>
+          <w:kern w:val="0"/>
+          <w:szCs w:val="21"/>
+        </w:rPr>
+        <w:t>args</w:t>
+      </w:r>
+      <w:proofErr w:type="spellEnd"/>
+      <w:r>
+        <w:rPr>
+          <w:rFonts w:ascii="Consolas" w:eastAsia="宋体" w:hAnsi="Consolas" w:cs="宋体"/>
+          <w:color w:val="F8F8F2"/>
+          <w:kern w:val="0"/>
+          <w:szCs w:val="21"/>
+        </w:rPr>
+        <w:t xml:space="preserve"> </w:t>
+      </w:r>
+      <w:r>
+        <w:rPr>
+          <w:rFonts w:ascii="Consolas" w:eastAsia="宋体" w:hAnsi="Consolas" w:cs="宋体"/>
+          <w:color w:val="FF79C6"/>
+          <w:kern w:val="0"/>
+          <w:szCs w:val="21"/>
+        </w:rPr>
+        <w:t>=</w:t>
+      </w:r>
+      <w:r>
+        <w:rPr>
+          <w:rFonts w:ascii="Consolas" w:eastAsia="宋体" w:hAnsi="Consolas" w:cs="宋体"/>
+          <w:color w:val="F8F8F2"/>
+          <w:kern w:val="0"/>
+          <w:szCs w:val="21"/>
+        </w:rPr>
+        <w:t xml:space="preserve"> []</w:t>
       </w:r>
     </w:p>
     <w:p>
@@ -6236,7 +6437,7 @@
           <w:kern w:val="0"/>
           <w:szCs w:val="21"/>
         </w:rPr>
-        <w:t xml:space="preserve">    result </w:t>
+        <w:t xml:space="preserve">    </w:t>
       </w:r>
       <w:r>
         <w:rPr>
@@ -6245,6 +6446,62 @@
           <w:kern w:val="0"/>
           <w:szCs w:val="21"/>
         </w:rPr>
+        <w:t>for</w:t>
+      </w:r>
+      <w:r>
+        <w:rPr>
+          <w:rFonts w:ascii="Consolas" w:eastAsia="宋体" w:hAnsi="Consolas" w:cs="宋体"/>
+          <w:color w:val="F8F8F2"/>
+          <w:kern w:val="0"/>
+          <w:szCs w:val="21"/>
+        </w:rPr>
+        <w:t xml:space="preserve"> (</w:t>
+      </w:r>
+      <w:r>
+        <w:rPr>
+          <w:rFonts w:ascii="Consolas" w:eastAsia="宋体" w:hAnsi="Consolas" w:cs="宋体"/>
+          <w:color w:val="FF79C6"/>
+          <w:kern w:val="0"/>
+          <w:szCs w:val="21"/>
+        </w:rPr>
+        <w:t>var</w:t>
+      </w:r>
+      <w:r>
+        <w:rPr>
+          <w:rFonts w:ascii="Consolas" w:eastAsia="宋体" w:hAnsi="Consolas" w:cs="宋体"/>
+          <w:color w:val="F8F8F2"/>
+          <w:kern w:val="0"/>
+          <w:szCs w:val="21"/>
+        </w:rPr>
+        <w:t xml:space="preserve"> </w:t>
+      </w:r>
+      <w:proofErr w:type="spellStart"/>
+      <w:r>
+        <w:rPr>
+          <w:rFonts w:ascii="Consolas" w:eastAsia="宋体" w:hAnsi="Consolas" w:cs="宋体"/>
+          <w:color w:val="F8F8F2"/>
+          <w:kern w:val="0"/>
+          <w:szCs w:val="21"/>
+        </w:rPr>
+        <w:t>i</w:t>
+      </w:r>
+      <w:proofErr w:type="spellEnd"/>
+      <w:r>
+        <w:rPr>
+          <w:rFonts w:ascii="Consolas" w:eastAsia="宋体" w:hAnsi="Consolas" w:cs="宋体"/>
+          <w:color w:val="F8F8F2"/>
+          <w:kern w:val="0"/>
+          <w:szCs w:val="21"/>
+        </w:rPr>
+        <w:t xml:space="preserve"> </w:t>
+      </w:r>
+      <w:r>
+        <w:rPr>
+          <w:rFonts w:ascii="Consolas" w:eastAsia="宋体" w:hAnsi="Consolas" w:cs="宋体"/>
+          <w:color w:val="FF79C6"/>
+          <w:kern w:val="0"/>
+          <w:szCs w:val="21"/>
+        </w:rPr>
         <w:t>=</w:t>
       </w:r>
       <w:r>
@@ -6256,67 +6513,98 @@
         </w:rPr>
         <w:t xml:space="preserve"> </w:t>
       </w:r>
+      <w:r>
+        <w:rPr>
+          <w:rFonts w:ascii="Consolas" w:eastAsia="宋体" w:hAnsi="Consolas" w:cs="宋体"/>
+          <w:color w:val="BD93F9"/>
+          <w:kern w:val="0"/>
+          <w:szCs w:val="21"/>
+        </w:rPr>
+        <w:t>0</w:t>
+      </w:r>
+      <w:r>
+        <w:rPr>
+          <w:rFonts w:ascii="Consolas" w:eastAsia="宋体" w:hAnsi="Consolas" w:cs="宋体"/>
+          <w:color w:val="F8F8F2"/>
+          <w:kern w:val="0"/>
+          <w:szCs w:val="21"/>
+        </w:rPr>
+        <w:t xml:space="preserve">, </w:t>
+      </w:r>
+      <w:proofErr w:type="spellStart"/>
+      <w:r>
+        <w:rPr>
+          <w:rFonts w:ascii="Consolas" w:eastAsia="宋体" w:hAnsi="Consolas" w:cs="宋体"/>
+          <w:color w:val="F8F8F2"/>
+          <w:kern w:val="0"/>
+          <w:szCs w:val="21"/>
+        </w:rPr>
+        <w:t>len</w:t>
+      </w:r>
+      <w:proofErr w:type="spellEnd"/>
+      <w:r>
+        <w:rPr>
+          <w:rFonts w:ascii="Consolas" w:eastAsia="宋体" w:hAnsi="Consolas" w:cs="宋体"/>
+          <w:color w:val="F8F8F2"/>
+          <w:kern w:val="0"/>
+          <w:szCs w:val="21"/>
+        </w:rPr>
+        <w:t xml:space="preserve"> </w:t>
+      </w:r>
+      <w:r>
+        <w:rPr>
+          <w:rFonts w:ascii="Consolas" w:eastAsia="宋体" w:hAnsi="Consolas" w:cs="宋体"/>
+          <w:color w:val="FF79C6"/>
+          <w:kern w:val="0"/>
+          <w:szCs w:val="21"/>
+        </w:rPr>
+        <w:t>=</w:t>
+      </w:r>
+      <w:r>
+        <w:rPr>
+          <w:rFonts w:ascii="Consolas" w:eastAsia="宋体" w:hAnsi="Consolas" w:cs="宋体"/>
+          <w:color w:val="F8F8F2"/>
+          <w:kern w:val="0"/>
+          <w:szCs w:val="21"/>
+        </w:rPr>
+        <w:t xml:space="preserve"> </w:t>
+      </w:r>
+      <w:proofErr w:type="spellStart"/>
       <w:proofErr w:type="gramStart"/>
       <w:r>
         <w:rPr>
           <w:rFonts w:ascii="Consolas" w:eastAsia="宋体" w:hAnsi="Consolas" w:cs="宋体"/>
-          <w:color w:val="8BE9FD"/>
-          <w:kern w:val="0"/>
-          <w:szCs w:val="21"/>
-        </w:rPr>
-        <w:t>eval</w:t>
-      </w:r>
-      <w:r>
-        <w:rPr>
-          <w:rFonts w:ascii="Consolas" w:eastAsia="宋体" w:hAnsi="Consolas" w:cs="宋体"/>
-          <w:color w:val="F8F8F2"/>
-          <w:kern w:val="0"/>
-          <w:szCs w:val="21"/>
-        </w:rPr>
-        <w:t>(</w:t>
-      </w:r>
+          <w:color w:val="F8F8F2"/>
+          <w:kern w:val="0"/>
+          <w:szCs w:val="21"/>
+        </w:rPr>
+        <w:t>arr.length</w:t>
+      </w:r>
+      <w:proofErr w:type="spellEnd"/>
       <w:proofErr w:type="gramEnd"/>
       <w:r>
         <w:rPr>
           <w:rFonts w:ascii="Consolas" w:eastAsia="宋体" w:hAnsi="Consolas" w:cs="宋体"/>
-          <w:color w:val="E9F284"/>
-          <w:kern w:val="0"/>
-          <w:szCs w:val="21"/>
-        </w:rPr>
-        <w:t>'</w:t>
+          <w:color w:val="F8F8F2"/>
+          <w:kern w:val="0"/>
+          <w:szCs w:val="21"/>
+        </w:rPr>
+        <w:t xml:space="preserve">; </w:t>
       </w:r>
       <w:proofErr w:type="spellStart"/>
       <w:r>
         <w:rPr>
           <w:rFonts w:ascii="Consolas" w:eastAsia="宋体" w:hAnsi="Consolas" w:cs="宋体"/>
-          <w:color w:val="F1FA8C"/>
-          <w:kern w:val="0"/>
-          <w:szCs w:val="21"/>
-        </w:rPr>
-        <w:t>context.fn</w:t>
+          <w:color w:val="F8F8F2"/>
+          <w:kern w:val="0"/>
+          <w:szCs w:val="21"/>
+        </w:rPr>
+        <w:t>i</w:t>
       </w:r>
       <w:proofErr w:type="spellEnd"/>
       <w:r>
         <w:rPr>
           <w:rFonts w:ascii="Consolas" w:eastAsia="宋体" w:hAnsi="Consolas" w:cs="宋体"/>
-          <w:color w:val="F1FA8C"/>
-          <w:kern w:val="0"/>
-          <w:szCs w:val="21"/>
-        </w:rPr>
-        <w:t>(</w:t>
-      </w:r>
-      <w:r>
-        <w:rPr>
-          <w:rFonts w:ascii="Consolas" w:eastAsia="宋体" w:hAnsi="Consolas" w:cs="宋体"/>
-          <w:color w:val="E9F284"/>
-          <w:kern w:val="0"/>
-          <w:szCs w:val="21"/>
-        </w:rPr>
-        <w:t>'</w:t>
-      </w:r>
-      <w:r>
-        <w:rPr>
-          <w:rFonts w:ascii="Consolas" w:eastAsia="宋体" w:hAnsi="Consolas" w:cs="宋体"/>
           <w:color w:val="F8F8F2"/>
           <w:kern w:val="0"/>
           <w:szCs w:val="21"/>
@@ -6330,7 +6618,7 @@
           <w:kern w:val="0"/>
           <w:szCs w:val="21"/>
         </w:rPr>
-        <w:t>+</w:t>
+        <w:t>&lt;</w:t>
       </w:r>
       <w:r>
         <w:rPr>
@@ -6349,7 +6637,7 @@
           <w:kern w:val="0"/>
           <w:szCs w:val="21"/>
         </w:rPr>
-        <w:t>args</w:t>
+        <w:t>len</w:t>
       </w:r>
       <w:proofErr w:type="spellEnd"/>
       <w:r>
@@ -6359,8 +6647,19 @@
           <w:kern w:val="0"/>
           <w:szCs w:val="21"/>
         </w:rPr>
-        <w:t xml:space="preserve"> </w:t>
-      </w:r>
+        <w:t xml:space="preserve">; </w:t>
+      </w:r>
+      <w:proofErr w:type="spellStart"/>
+      <w:r>
+        <w:rPr>
+          <w:rFonts w:ascii="Consolas" w:eastAsia="宋体" w:hAnsi="Consolas" w:cs="宋体"/>
+          <w:color w:val="F8F8F2"/>
+          <w:kern w:val="0"/>
+          <w:szCs w:val="21"/>
+        </w:rPr>
+        <w:t>i</w:t>
+      </w:r>
+      <w:proofErr w:type="spellEnd"/>
       <w:r>
         <w:rPr>
           <w:rFonts w:ascii="Consolas" w:eastAsia="宋体" w:hAnsi="Consolas" w:cs="宋体"/>
@@ -6368,52 +6667,16 @@
           <w:kern w:val="0"/>
           <w:szCs w:val="21"/>
         </w:rPr>
-        <w:t>+</w:t>
-      </w:r>
-      <w:r>
-        <w:rPr>
-          <w:rFonts w:ascii="Consolas" w:eastAsia="宋体" w:hAnsi="Consolas" w:cs="宋体"/>
-          <w:color w:val="F8F8F2"/>
-          <w:kern w:val="0"/>
-          <w:szCs w:val="21"/>
-        </w:rPr>
-        <w:t xml:space="preserve"> </w:t>
-      </w:r>
-      <w:r>
-        <w:rPr>
-          <w:rFonts w:ascii="Consolas" w:eastAsia="宋体" w:hAnsi="Consolas" w:cs="宋体"/>
-          <w:color w:val="E9F284"/>
-          <w:kern w:val="0"/>
-          <w:szCs w:val="21"/>
-        </w:rPr>
-        <w:t>'</w:t>
-      </w:r>
-      <w:r>
-        <w:rPr>
-          <w:rFonts w:ascii="Consolas" w:eastAsia="宋体" w:hAnsi="Consolas" w:cs="宋体"/>
-          <w:color w:val="F1FA8C"/>
-          <w:kern w:val="0"/>
-          <w:szCs w:val="21"/>
-        </w:rPr>
-        <w:t>)</w:t>
-      </w:r>
-      <w:r>
-        <w:rPr>
-          <w:rFonts w:ascii="Consolas" w:eastAsia="宋体" w:hAnsi="Consolas" w:cs="宋体"/>
-          <w:color w:val="E9F284"/>
-          <w:kern w:val="0"/>
-          <w:szCs w:val="21"/>
-        </w:rPr>
-        <w:t>'</w:t>
-      </w:r>
-      <w:r>
-        <w:rPr>
-          <w:rFonts w:ascii="Consolas" w:eastAsia="宋体" w:hAnsi="Consolas" w:cs="宋体"/>
-          <w:color w:val="F8F8F2"/>
-          <w:kern w:val="0"/>
-          <w:szCs w:val="21"/>
-        </w:rPr>
-        <w:t>)</w:t>
+        <w:t>++</w:t>
+      </w:r>
+      <w:r>
+        <w:rPr>
+          <w:rFonts w:ascii="Consolas" w:eastAsia="宋体" w:hAnsi="Consolas" w:cs="宋体"/>
+          <w:color w:val="F8F8F2"/>
+          <w:kern w:val="0"/>
+          <w:szCs w:val="21"/>
+        </w:rPr>
+        <w:t>) {</w:t>
       </w:r>
     </w:p>
     <w:p>
@@ -6436,7 +6699,177 @@
           <w:kern w:val="0"/>
           <w:szCs w:val="21"/>
         </w:rPr>
-        <w:t xml:space="preserve">  }</w:t>
+        <w:t xml:space="preserve">      </w:t>
+      </w:r>
+      <w:proofErr w:type="spellStart"/>
+      <w:proofErr w:type="gramStart"/>
+      <w:r>
+        <w:rPr>
+          <w:rFonts w:ascii="Consolas" w:eastAsia="宋体" w:hAnsi="Consolas" w:cs="宋体"/>
+          <w:color w:val="F8F8F2"/>
+          <w:kern w:val="0"/>
+          <w:szCs w:val="21"/>
+        </w:rPr>
+        <w:t>args.</w:t>
+      </w:r>
+      <w:r>
+        <w:rPr>
+          <w:rFonts w:ascii="Consolas" w:eastAsia="宋体" w:hAnsi="Consolas" w:cs="宋体"/>
+          <w:color w:val="8BE9FD"/>
+          <w:kern w:val="0"/>
+          <w:szCs w:val="21"/>
+        </w:rPr>
+        <w:t>push</w:t>
+      </w:r>
+      <w:proofErr w:type="spellEnd"/>
+      <w:proofErr w:type="gramEnd"/>
+      <w:r>
+        <w:rPr>
+          <w:rFonts w:ascii="Consolas" w:eastAsia="宋体" w:hAnsi="Consolas" w:cs="宋体"/>
+          <w:color w:val="F8F8F2"/>
+          <w:kern w:val="0"/>
+          <w:szCs w:val="21"/>
+        </w:rPr>
+        <w:t>(</w:t>
+      </w:r>
+      <w:r>
+        <w:rPr>
+          <w:rFonts w:ascii="Consolas" w:eastAsia="宋体" w:hAnsi="Consolas" w:cs="宋体"/>
+          <w:color w:val="E9F284"/>
+          <w:kern w:val="0"/>
+          <w:szCs w:val="21"/>
+        </w:rPr>
+        <w:t>'</w:t>
+      </w:r>
+      <w:proofErr w:type="spellStart"/>
+      <w:r>
+        <w:rPr>
+          <w:rFonts w:ascii="Consolas" w:eastAsia="宋体" w:hAnsi="Consolas" w:cs="宋体"/>
+          <w:color w:val="F1FA8C"/>
+          <w:kern w:val="0"/>
+          <w:szCs w:val="21"/>
+        </w:rPr>
+        <w:t>arr</w:t>
+      </w:r>
+      <w:proofErr w:type="spellEnd"/>
+      <w:r>
+        <w:rPr>
+          <w:rFonts w:ascii="Consolas" w:eastAsia="宋体" w:hAnsi="Consolas" w:cs="宋体"/>
+          <w:color w:val="F1FA8C"/>
+          <w:kern w:val="0"/>
+          <w:szCs w:val="21"/>
+        </w:rPr>
+        <w:t>[</w:t>
+      </w:r>
+      <w:r>
+        <w:rPr>
+          <w:rFonts w:ascii="Consolas" w:eastAsia="宋体" w:hAnsi="Consolas" w:cs="宋体"/>
+          <w:color w:val="E9F284"/>
+          <w:kern w:val="0"/>
+          <w:szCs w:val="21"/>
+        </w:rPr>
+        <w:t>'</w:t>
+      </w:r>
+      <w:r>
+        <w:rPr>
+          <w:rFonts w:ascii="Consolas" w:eastAsia="宋体" w:hAnsi="Consolas" w:cs="宋体"/>
+          <w:color w:val="F8F8F2"/>
+          <w:kern w:val="0"/>
+          <w:szCs w:val="21"/>
+        </w:rPr>
+        <w:t xml:space="preserve"> </w:t>
+      </w:r>
+      <w:r>
+        <w:rPr>
+          <w:rFonts w:ascii="Consolas" w:eastAsia="宋体" w:hAnsi="Consolas" w:cs="宋体"/>
+          <w:color w:val="FF79C6"/>
+          <w:kern w:val="0"/>
+          <w:szCs w:val="21"/>
+        </w:rPr>
+        <w:t>+</w:t>
+      </w:r>
+      <w:r>
+        <w:rPr>
+          <w:rFonts w:ascii="Consolas" w:eastAsia="宋体" w:hAnsi="Consolas" w:cs="宋体"/>
+          <w:color w:val="F8F8F2"/>
+          <w:kern w:val="0"/>
+          <w:szCs w:val="21"/>
+        </w:rPr>
+        <w:t xml:space="preserve"> </w:t>
+      </w:r>
+      <w:proofErr w:type="spellStart"/>
+      <w:r>
+        <w:rPr>
+          <w:rFonts w:ascii="Consolas" w:eastAsia="宋体" w:hAnsi="Consolas" w:cs="宋体"/>
+          <w:color w:val="F8F8F2"/>
+          <w:kern w:val="0"/>
+          <w:szCs w:val="21"/>
+        </w:rPr>
+        <w:t>i</w:t>
+      </w:r>
+      <w:proofErr w:type="spellEnd"/>
+      <w:r>
+        <w:rPr>
+          <w:rFonts w:ascii="Consolas" w:eastAsia="宋体" w:hAnsi="Consolas" w:cs="宋体"/>
+          <w:color w:val="F8F8F2"/>
+          <w:kern w:val="0"/>
+          <w:szCs w:val="21"/>
+        </w:rPr>
+        <w:t xml:space="preserve"> </w:t>
+      </w:r>
+      <w:r>
+        <w:rPr>
+          <w:rFonts w:ascii="Consolas" w:eastAsia="宋体" w:hAnsi="Consolas" w:cs="宋体"/>
+          <w:color w:val="FF79C6"/>
+          <w:kern w:val="0"/>
+          <w:szCs w:val="21"/>
+        </w:rPr>
+        <w:t>+</w:t>
+      </w:r>
+      <w:r>
+        <w:rPr>
+          <w:rFonts w:ascii="Consolas" w:eastAsia="宋体" w:hAnsi="Consolas" w:cs="宋体"/>
+          <w:color w:val="F8F8F2"/>
+          <w:kern w:val="0"/>
+          <w:szCs w:val="21"/>
+        </w:rPr>
+        <w:t xml:space="preserve"> </w:t>
+      </w:r>
+      <w:r>
+        <w:rPr>
+          <w:rFonts w:ascii="Consolas" w:eastAsia="宋体" w:hAnsi="Consolas" w:cs="宋体"/>
+          <w:color w:val="E9F284"/>
+          <w:kern w:val="0"/>
+          <w:szCs w:val="21"/>
+        </w:rPr>
+        <w:t>'</w:t>
+      </w:r>
+      <w:r>
+        <w:rPr>
+          <w:rFonts w:ascii="Consolas" w:eastAsia="宋体" w:hAnsi="Consolas" w:cs="宋体"/>
+          <w:color w:val="F1FA8C"/>
+          <w:kern w:val="0"/>
+          <w:szCs w:val="21"/>
+        </w:rPr>
+        <w:t>]</w:t>
+      </w:r>
+      <w:r>
+        <w:rPr>
+          <w:rFonts w:ascii="Consolas" w:eastAsia="宋体" w:hAnsi="Consolas" w:cs="宋体"/>
+          <w:color w:val="E9F284"/>
+          <w:kern w:val="0"/>
+          <w:szCs w:val="21"/>
+        </w:rPr>
+        <w:t>'</w:t>
+      </w:r>
+      <w:r>
+        <w:rPr>
+          <w:rFonts w:ascii="Consolas" w:eastAsia="宋体" w:hAnsi="Consolas" w:cs="宋体"/>
+          <w:color w:val="F8F8F2"/>
+          <w:kern w:val="0"/>
+          <w:szCs w:val="21"/>
+        </w:rPr>
+        <w:t>)</w:t>
       </w:r>
     </w:p>
     <w:p>
@@ -6452,6 +6885,15 @@
           <w:szCs w:val="21"/>
         </w:rPr>
       </w:pPr>
+      <w:r>
+        <w:rPr>
+          <w:rFonts w:ascii="Consolas" w:eastAsia="宋体" w:hAnsi="Consolas" w:cs="宋体"/>
+          <w:color w:val="F8F8F2"/>
+          <w:kern w:val="0"/>
+          <w:szCs w:val="21"/>
+        </w:rPr>
+        <w:t xml:space="preserve">    }</w:t>
+      </w:r>
     </w:p>
     <w:p>
       <w:pPr>
@@ -6473,7 +6915,7 @@
           <w:kern w:val="0"/>
           <w:szCs w:val="21"/>
         </w:rPr>
-        <w:t xml:space="preserve">  </w:t>
+        <w:t xml:space="preserve">    result </w:t>
       </w:r>
       <w:r>
         <w:rPr>
@@ -6482,7 +6924,7 @@
           <w:kern w:val="0"/>
           <w:szCs w:val="21"/>
         </w:rPr>
-        <w:t>delete</w:t>
+        <w:t>=</w:t>
       </w:r>
       <w:r>
         <w:rPr>
@@ -6493,19 +6935,165 @@
         </w:rPr>
         <w:t xml:space="preserve"> </w:t>
       </w:r>
+      <w:proofErr w:type="gramStart"/>
+      <w:r>
+        <w:rPr>
+          <w:rFonts w:ascii="Consolas" w:eastAsia="宋体" w:hAnsi="Consolas" w:cs="宋体"/>
+          <w:color w:val="8BE9FD"/>
+          <w:kern w:val="0"/>
+          <w:szCs w:val="21"/>
+        </w:rPr>
+        <w:t>eval</w:t>
+      </w:r>
+      <w:r>
+        <w:rPr>
+          <w:rFonts w:ascii="Consolas" w:eastAsia="宋体" w:hAnsi="Consolas" w:cs="宋体"/>
+          <w:color w:val="F8F8F2"/>
+          <w:kern w:val="0"/>
+          <w:szCs w:val="21"/>
+        </w:rPr>
+        <w:t>(</w:t>
+      </w:r>
+      <w:proofErr w:type="gramEnd"/>
+      <w:r>
+        <w:rPr>
+          <w:rFonts w:ascii="Consolas" w:eastAsia="宋体" w:hAnsi="Consolas" w:cs="宋体"/>
+          <w:color w:val="E9F284"/>
+          <w:kern w:val="0"/>
+          <w:szCs w:val="21"/>
+        </w:rPr>
+        <w:t>'</w:t>
+      </w:r>
       <w:proofErr w:type="spellStart"/>
-      <w:proofErr w:type="gramStart"/>
-      <w:r>
-        <w:rPr>
-          <w:rFonts w:ascii="Consolas" w:eastAsia="宋体" w:hAnsi="Consolas" w:cs="宋体"/>
-          <w:color w:val="F8F8F2"/>
+      <w:r>
+        <w:rPr>
+          <w:rFonts w:ascii="Consolas" w:eastAsia="宋体" w:hAnsi="Consolas" w:cs="宋体"/>
+          <w:color w:val="F1FA8C"/>
           <w:kern w:val="0"/>
           <w:szCs w:val="21"/>
         </w:rPr>
         <w:t>context.fn</w:t>
       </w:r>
       <w:proofErr w:type="spellEnd"/>
-      <w:proofErr w:type="gramEnd"/>
+      <w:r>
+        <w:rPr>
+          <w:rFonts w:ascii="Consolas" w:eastAsia="宋体" w:hAnsi="Consolas" w:cs="宋体"/>
+          <w:color w:val="F1FA8C"/>
+          <w:kern w:val="0"/>
+          <w:szCs w:val="21"/>
+        </w:rPr>
+        <w:t>(</w:t>
+      </w:r>
+      <w:r>
+        <w:rPr>
+          <w:rFonts w:ascii="Consolas" w:eastAsia="宋体" w:hAnsi="Consolas" w:cs="宋体"/>
+          <w:color w:val="E9F284"/>
+          <w:kern w:val="0"/>
+          <w:szCs w:val="21"/>
+        </w:rPr>
+        <w:t>'</w:t>
+      </w:r>
+      <w:r>
+        <w:rPr>
+          <w:rFonts w:ascii="Consolas" w:eastAsia="宋体" w:hAnsi="Consolas" w:cs="宋体"/>
+          <w:color w:val="F8F8F2"/>
+          <w:kern w:val="0"/>
+          <w:szCs w:val="21"/>
+        </w:rPr>
+        <w:t xml:space="preserve"> </w:t>
+      </w:r>
+      <w:r>
+        <w:rPr>
+          <w:rFonts w:ascii="Consolas" w:eastAsia="宋体" w:hAnsi="Consolas" w:cs="宋体"/>
+          <w:color w:val="FF79C6"/>
+          <w:kern w:val="0"/>
+          <w:szCs w:val="21"/>
+        </w:rPr>
+        <w:t>+</w:t>
+      </w:r>
+      <w:r>
+        <w:rPr>
+          <w:rFonts w:ascii="Consolas" w:eastAsia="宋体" w:hAnsi="Consolas" w:cs="宋体"/>
+          <w:color w:val="F8F8F2"/>
+          <w:kern w:val="0"/>
+          <w:szCs w:val="21"/>
+        </w:rPr>
+        <w:t xml:space="preserve"> </w:t>
+      </w:r>
+      <w:proofErr w:type="spellStart"/>
+      <w:r>
+        <w:rPr>
+          <w:rFonts w:ascii="Consolas" w:eastAsia="宋体" w:hAnsi="Consolas" w:cs="宋体"/>
+          <w:color w:val="F8F8F2"/>
+          <w:kern w:val="0"/>
+          <w:szCs w:val="21"/>
+        </w:rPr>
+        <w:t>args</w:t>
+      </w:r>
+      <w:proofErr w:type="spellEnd"/>
+      <w:r>
+        <w:rPr>
+          <w:rFonts w:ascii="Consolas" w:eastAsia="宋体" w:hAnsi="Consolas" w:cs="宋体"/>
+          <w:color w:val="F8F8F2"/>
+          <w:kern w:val="0"/>
+          <w:szCs w:val="21"/>
+        </w:rPr>
+        <w:t xml:space="preserve"> </w:t>
+      </w:r>
+      <w:r>
+        <w:rPr>
+          <w:rFonts w:ascii="Consolas" w:eastAsia="宋体" w:hAnsi="Consolas" w:cs="宋体"/>
+          <w:color w:val="FF79C6"/>
+          <w:kern w:val="0"/>
+          <w:szCs w:val="21"/>
+        </w:rPr>
+        <w:t>+</w:t>
+      </w:r>
+      <w:r>
+        <w:rPr>
+          <w:rFonts w:ascii="Consolas" w:eastAsia="宋体" w:hAnsi="Consolas" w:cs="宋体"/>
+          <w:color w:val="F8F8F2"/>
+          <w:kern w:val="0"/>
+          <w:szCs w:val="21"/>
+        </w:rPr>
+        <w:t xml:space="preserve"> </w:t>
+      </w:r>
+      <w:r>
+        <w:rPr>
+          <w:rFonts w:ascii="Consolas" w:eastAsia="宋体" w:hAnsi="Consolas" w:cs="宋体"/>
+          <w:color w:val="E9F284"/>
+          <w:kern w:val="0"/>
+          <w:szCs w:val="21"/>
+        </w:rPr>
+        <w:t>'</w:t>
+      </w:r>
+      <w:r>
+        <w:rPr>
+          <w:rFonts w:ascii="Consolas" w:eastAsia="宋体" w:hAnsi="Consolas" w:cs="宋体"/>
+          <w:color w:val="F1FA8C"/>
+          <w:kern w:val="0"/>
+          <w:szCs w:val="21"/>
+        </w:rPr>
+        <w:t>)</w:t>
+      </w:r>
+      <w:r>
+        <w:rPr>
+          <w:rFonts w:ascii="Consolas" w:eastAsia="宋体" w:hAnsi="Consolas" w:cs="宋体"/>
+          <w:color w:val="E9F284"/>
+          <w:kern w:val="0"/>
+          <w:szCs w:val="21"/>
+        </w:rPr>
+        <w:t>'</w:t>
+      </w:r>
+      <w:r>
+        <w:rPr>
+          <w:rFonts w:ascii="Consolas" w:eastAsia="宋体" w:hAnsi="Consolas" w:cs="宋体"/>
+          <w:color w:val="F8F8F2"/>
+          <w:kern w:val="0"/>
+          <w:szCs w:val="21"/>
+        </w:rPr>
+        <w:t>)</w:t>
+      </w:r>
     </w:p>
     <w:p>
       <w:pPr>
@@ -6527,25 +7115,7 @@
           <w:kern w:val="0"/>
           <w:szCs w:val="21"/>
         </w:rPr>
-        <w:t xml:space="preserve">  </w:t>
-      </w:r>
-      <w:r>
-        <w:rPr>
-          <w:rFonts w:ascii="Consolas" w:eastAsia="宋体" w:hAnsi="Consolas" w:cs="宋体"/>
-          <w:color w:val="FF79C6"/>
-          <w:kern w:val="0"/>
-          <w:szCs w:val="21"/>
-        </w:rPr>
-        <w:t>return</w:t>
-      </w:r>
-      <w:r>
-        <w:rPr>
-          <w:rFonts w:ascii="Consolas" w:eastAsia="宋体" w:hAnsi="Consolas" w:cs="宋体"/>
-          <w:color w:val="F8F8F2"/>
-          <w:kern w:val="0"/>
-          <w:szCs w:val="21"/>
-        </w:rPr>
-        <w:t xml:space="preserve"> result</w:t>
+        <w:t xml:space="preserve">  }</w:t>
       </w:r>
     </w:p>
     <w:p>
@@ -6561,6 +7131,116 @@
           <w:szCs w:val="21"/>
         </w:rPr>
       </w:pPr>
+    </w:p>
+    <w:p>
+      <w:pPr>
+        <w:widowControl/>
+        <w:shd w:val="clear" w:color="auto" w:fill="282A36"/>
+        <w:spacing w:line="285" w:lineRule="atLeast"/>
+        <w:jc w:val="left"/>
+        <w:rPr>
+          <w:rFonts w:ascii="Consolas" w:eastAsia="宋体" w:hAnsi="Consolas" w:cs="宋体"/>
+          <w:color w:val="F8F8F2"/>
+          <w:kern w:val="0"/>
+          <w:szCs w:val="21"/>
+        </w:rPr>
+      </w:pPr>
+      <w:r>
+        <w:rPr>
+          <w:rFonts w:ascii="Consolas" w:eastAsia="宋体" w:hAnsi="Consolas" w:cs="宋体"/>
+          <w:color w:val="F8F8F2"/>
+          <w:kern w:val="0"/>
+          <w:szCs w:val="21"/>
+        </w:rPr>
+        <w:lastRenderedPageBreak/>
+        <w:t xml:space="preserve">  </w:t>
+      </w:r>
+      <w:r>
+        <w:rPr>
+          <w:rFonts w:ascii="Consolas" w:eastAsia="宋体" w:hAnsi="Consolas" w:cs="宋体"/>
+          <w:color w:val="FF79C6"/>
+          <w:kern w:val="0"/>
+          <w:szCs w:val="21"/>
+        </w:rPr>
+        <w:t>delete</w:t>
+      </w:r>
+      <w:r>
+        <w:rPr>
+          <w:rFonts w:ascii="Consolas" w:eastAsia="宋体" w:hAnsi="Consolas" w:cs="宋体"/>
+          <w:color w:val="F8F8F2"/>
+          <w:kern w:val="0"/>
+          <w:szCs w:val="21"/>
+        </w:rPr>
+        <w:t xml:space="preserve"> </w:t>
+      </w:r>
+      <w:proofErr w:type="spellStart"/>
+      <w:proofErr w:type="gramStart"/>
+      <w:r>
+        <w:rPr>
+          <w:rFonts w:ascii="Consolas" w:eastAsia="宋体" w:hAnsi="Consolas" w:cs="宋体"/>
+          <w:color w:val="F8F8F2"/>
+          <w:kern w:val="0"/>
+          <w:szCs w:val="21"/>
+        </w:rPr>
+        <w:t>context.fn</w:t>
+      </w:r>
+      <w:proofErr w:type="spellEnd"/>
+      <w:proofErr w:type="gramEnd"/>
+    </w:p>
+    <w:p>
+      <w:pPr>
+        <w:widowControl/>
+        <w:shd w:val="clear" w:color="auto" w:fill="282A36"/>
+        <w:spacing w:line="285" w:lineRule="atLeast"/>
+        <w:jc w:val="left"/>
+        <w:rPr>
+          <w:rFonts w:ascii="Consolas" w:eastAsia="宋体" w:hAnsi="Consolas" w:cs="宋体"/>
+          <w:color w:val="F8F8F2"/>
+          <w:kern w:val="0"/>
+          <w:szCs w:val="21"/>
+        </w:rPr>
+      </w:pPr>
+      <w:r>
+        <w:rPr>
+          <w:rFonts w:ascii="Consolas" w:eastAsia="宋体" w:hAnsi="Consolas" w:cs="宋体"/>
+          <w:color w:val="F8F8F2"/>
+          <w:kern w:val="0"/>
+          <w:szCs w:val="21"/>
+        </w:rPr>
+        <w:t xml:space="preserve">  </w:t>
+      </w:r>
+      <w:r>
+        <w:rPr>
+          <w:rFonts w:ascii="Consolas" w:eastAsia="宋体" w:hAnsi="Consolas" w:cs="宋体"/>
+          <w:color w:val="FF79C6"/>
+          <w:kern w:val="0"/>
+          <w:szCs w:val="21"/>
+        </w:rPr>
+        <w:t>return</w:t>
+      </w:r>
+      <w:r>
+        <w:rPr>
+          <w:rFonts w:ascii="Consolas" w:eastAsia="宋体" w:hAnsi="Consolas" w:cs="宋体"/>
+          <w:color w:val="F8F8F2"/>
+          <w:kern w:val="0"/>
+          <w:szCs w:val="21"/>
+        </w:rPr>
+        <w:t xml:space="preserve"> result</w:t>
+      </w:r>
+    </w:p>
+    <w:p>
+      <w:pPr>
+        <w:widowControl/>
+        <w:shd w:val="clear" w:color="auto" w:fill="282A36"/>
+        <w:spacing w:line="285" w:lineRule="atLeast"/>
+        <w:jc w:val="left"/>
+        <w:rPr>
+          <w:rFonts w:ascii="Consolas" w:eastAsia="宋体" w:hAnsi="Consolas" w:cs="宋体"/>
+          <w:color w:val="F8F8F2"/>
+          <w:kern w:val="0"/>
+          <w:szCs w:val="21"/>
+        </w:rPr>
+      </w:pPr>
       <w:r>
         <w:rPr>
           <w:rFonts w:ascii="Consolas" w:eastAsia="宋体" w:hAnsi="Consolas" w:cs="宋体"/>
@@ -6602,7 +7282,7 @@
       <w:pPr>
         <w:ind w:firstLineChars="200" w:firstLine="420"/>
         <w:rPr>
-          <w:rFonts w:ascii="微软雅黑" w:eastAsia="微软雅黑" w:hAnsi="微软雅黑" w:hint="eastAsia"/>
+          <w:rFonts w:ascii="微软雅黑" w:eastAsia="微软雅黑" w:hAnsi="微软雅黑"/>
         </w:rPr>
       </w:pPr>
       <w:r>
@@ -6721,7 +7401,7 @@
       <w:pPr>
         <w:ind w:leftChars="500" w:left="1395" w:hangingChars="150" w:hanging="345"/>
         <w:rPr>
-          <w:rFonts w:ascii="微软雅黑" w:eastAsia="微软雅黑" w:hAnsi="微软雅黑" w:hint="eastAsia"/>
+          <w:rFonts w:ascii="微软雅黑" w:eastAsia="微软雅黑" w:hAnsi="微软雅黑"/>
           <w:sz w:val="23"/>
         </w:rPr>
       </w:pPr>
@@ -7030,7 +7710,7 @@
       <w:pPr>
         <w:ind w:firstLineChars="800" w:firstLine="1680"/>
         <w:rPr>
-          <w:rFonts w:ascii="微软雅黑" w:eastAsia="微软雅黑" w:hAnsi="微软雅黑" w:hint="eastAsia"/>
+          <w:rFonts w:ascii="微软雅黑" w:eastAsia="微软雅黑" w:hAnsi="微软雅黑"/>
         </w:rPr>
       </w:pPr>
     </w:p>
@@ -7078,7 +7758,7 @@
       <w:pPr>
         <w:ind w:firstLineChars="300" w:firstLine="630"/>
         <w:rPr>
-          <w:rFonts w:ascii="微软雅黑" w:eastAsia="微软雅黑" w:hAnsi="微软雅黑" w:hint="eastAsia"/>
+          <w:rFonts w:ascii="微软雅黑" w:eastAsia="微软雅黑" w:hAnsi="微软雅黑"/>
         </w:rPr>
       </w:pPr>
       <w:r>
@@ -7092,7 +7772,7 @@
       <w:pPr>
         <w:ind w:firstLineChars="300" w:firstLine="630"/>
         <w:rPr>
-          <w:rFonts w:ascii="微软雅黑" w:eastAsia="微软雅黑" w:hAnsi="微软雅黑" w:hint="eastAsia"/>
+          <w:rFonts w:ascii="微软雅黑" w:eastAsia="微软雅黑" w:hAnsi="微软雅黑"/>
         </w:rPr>
       </w:pPr>
       <w:r>
@@ -7106,7 +7786,7 @@
       <w:pPr>
         <w:ind w:firstLineChars="300" w:firstLine="630"/>
         <w:rPr>
-          <w:rFonts w:ascii="微软雅黑" w:eastAsia="微软雅黑" w:hAnsi="微软雅黑" w:hint="eastAsia"/>
+          <w:rFonts w:ascii="微软雅黑" w:eastAsia="微软雅黑" w:hAnsi="微软雅黑"/>
         </w:rPr>
       </w:pPr>
       <w:r>
@@ -7328,7 +8008,7 @@
         </w:numPr>
         <w:ind w:firstLineChars="0"/>
         <w:rPr>
-          <w:rFonts w:ascii="微软雅黑" w:eastAsia="微软雅黑" w:hAnsi="微软雅黑" w:hint="eastAsia"/>
+          <w:rFonts w:ascii="微软雅黑" w:eastAsia="微软雅黑" w:hAnsi="微软雅黑"/>
         </w:rPr>
       </w:pPr>
       <w:r>
@@ -7369,7 +8049,7 @@
     <w:p>
       <w:pPr>
         <w:rPr>
-          <w:rFonts w:ascii="微软雅黑" w:eastAsia="微软雅黑" w:hAnsi="微软雅黑" w:hint="eastAsia"/>
+          <w:rFonts w:ascii="微软雅黑" w:eastAsia="微软雅黑" w:hAnsi="微软雅黑"/>
           <w:szCs w:val="21"/>
         </w:rPr>
       </w:pPr>
@@ -7391,8 +8071,6 @@
         </w:rPr>
         <w:t>5.客户端解析html内容：浏览器的解析过程上面有</w:t>
       </w:r>
-      <w:bookmarkStart w:id="0" w:name="_GoBack"/>
-      <w:bookmarkEnd w:id="0"/>
     </w:p>
     <w:p>
       <w:pPr>

</xml_diff>

<commit_message>
add 'new' operate  imitate and similar array
</commit_message>
<xml_diff>
--- a/studyContent.docx
+++ b/studyContent.docx
@@ -4957,8 +4957,6 @@
         </w:rPr>
         <w:t xml:space="preserve"> {</w:t>
       </w:r>
-      <w:bookmarkStart w:id="0" w:name="_GoBack"/>
-      <w:bookmarkEnd w:id="0"/>
     </w:p>
     <w:p>
       <w:pPr>
@@ -5715,16 +5713,7 @@
           <w:kern w:val="0"/>
           <w:szCs w:val="21"/>
         </w:rPr>
-        <w:t>_</w:t>
-      </w:r>
-      <w:r>
-        <w:rPr>
-          <w:rFonts w:ascii="Consolas" w:eastAsia="宋体" w:hAnsi="Consolas" w:cs="宋体"/>
-          <w:color w:val="50FA7B"/>
-          <w:kern w:val="0"/>
-          <w:szCs w:val="21"/>
-        </w:rPr>
-        <w:t>bind</w:t>
+        <w:t>bind2</w:t>
       </w:r>
       <w:r>
         <w:rPr>
@@ -5769,7 +5758,7 @@
           <w:kern w:val="0"/>
           <w:szCs w:val="21"/>
         </w:rPr>
-        <w:t xml:space="preserve"> (</w:t>
+        <w:t>(</w:t>
       </w:r>
       <w:r>
         <w:rPr>
@@ -5821,16 +5810,16 @@
           <w:kern w:val="0"/>
           <w:szCs w:val="21"/>
         </w:rPr>
-        <w:t>if</w:t>
-      </w:r>
-      <w:r>
-        <w:rPr>
-          <w:rFonts w:ascii="Consolas" w:eastAsia="宋体" w:hAnsi="Consolas" w:cs="宋体"/>
-          <w:color w:val="F8F8F2"/>
-          <w:kern w:val="0"/>
-          <w:szCs w:val="21"/>
-        </w:rPr>
-        <w:t xml:space="preserve"> (</w:t>
+        <w:t>var</w:t>
+      </w:r>
+      <w:r>
+        <w:rPr>
+          <w:rFonts w:ascii="Consolas" w:eastAsia="宋体" w:hAnsi="Consolas" w:cs="宋体"/>
+          <w:color w:val="F8F8F2"/>
+          <w:kern w:val="0"/>
+          <w:szCs w:val="21"/>
+        </w:rPr>
+        <w:t xml:space="preserve"> self </w:t>
       </w:r>
       <w:r>
         <w:rPr>
@@ -5839,7 +5828,7 @@
           <w:kern w:val="0"/>
           <w:szCs w:val="21"/>
         </w:rPr>
-        <w:t>typeof</w:t>
+        <w:t>=</w:t>
       </w:r>
       <w:r>
         <w:rPr>
@@ -5861,69 +5850,6 @@
         </w:rPr>
         <w:t>this</w:t>
       </w:r>
-      <w:r>
-        <w:rPr>
-          <w:rFonts w:ascii="Consolas" w:eastAsia="宋体" w:hAnsi="Consolas" w:cs="宋体"/>
-          <w:color w:val="F8F8F2"/>
-          <w:kern w:val="0"/>
-          <w:szCs w:val="21"/>
-        </w:rPr>
-        <w:t xml:space="preserve"> </w:t>
-      </w:r>
-      <w:r>
-        <w:rPr>
-          <w:rFonts w:ascii="Consolas" w:eastAsia="宋体" w:hAnsi="Consolas" w:cs="宋体"/>
-          <w:color w:val="FF79C6"/>
-          <w:kern w:val="0"/>
-          <w:szCs w:val="21"/>
-        </w:rPr>
-        <w:t>!==</w:t>
-      </w:r>
-      <w:r>
-        <w:rPr>
-          <w:rFonts w:ascii="Consolas" w:eastAsia="宋体" w:hAnsi="Consolas" w:cs="宋体"/>
-          <w:color w:val="F8F8F2"/>
-          <w:kern w:val="0"/>
-          <w:szCs w:val="21"/>
-        </w:rPr>
-        <w:t xml:space="preserve"> </w:t>
-      </w:r>
-      <w:r>
-        <w:rPr>
-          <w:rFonts w:ascii="Consolas" w:eastAsia="宋体" w:hAnsi="Consolas" w:cs="宋体"/>
-          <w:color w:val="E9F284"/>
-          <w:kern w:val="0"/>
-          <w:szCs w:val="21"/>
-        </w:rPr>
-        <w:t>"</w:t>
-      </w:r>
-      <w:r>
-        <w:rPr>
-          <w:rFonts w:ascii="Consolas" w:eastAsia="宋体" w:hAnsi="Consolas" w:cs="宋体"/>
-          <w:color w:val="F1FA8C"/>
-          <w:kern w:val="0"/>
-          <w:szCs w:val="21"/>
-        </w:rPr>
-        <w:t>function</w:t>
-      </w:r>
-      <w:r>
-        <w:rPr>
-          <w:rFonts w:ascii="Consolas" w:eastAsia="宋体" w:hAnsi="Consolas" w:cs="宋体"/>
-          <w:color w:val="E9F284"/>
-          <w:kern w:val="0"/>
-          <w:szCs w:val="21"/>
-        </w:rPr>
-        <w:t>"</w:t>
-      </w:r>
-      <w:r>
-        <w:rPr>
-          <w:rFonts w:ascii="Consolas" w:eastAsia="宋体" w:hAnsi="Consolas" w:cs="宋体"/>
-          <w:color w:val="F8F8F2"/>
-          <w:kern w:val="0"/>
-          <w:szCs w:val="21"/>
-        </w:rPr>
-        <w:t>) {</w:t>
-      </w:r>
     </w:p>
     <w:p>
       <w:pPr>
@@ -5945,6 +5871,331 @@
           <w:kern w:val="0"/>
           <w:szCs w:val="21"/>
         </w:rPr>
+        <w:t xml:space="preserve">  </w:t>
+      </w:r>
+      <w:r>
+        <w:rPr>
+          <w:rFonts w:ascii="Consolas" w:eastAsia="宋体" w:hAnsi="Consolas" w:cs="宋体"/>
+          <w:color w:val="FF79C6"/>
+          <w:kern w:val="0"/>
+          <w:szCs w:val="21"/>
+        </w:rPr>
+        <w:t>var</w:t>
+      </w:r>
+      <w:r>
+        <w:rPr>
+          <w:rFonts w:ascii="Consolas" w:eastAsia="宋体" w:hAnsi="Consolas" w:cs="宋体"/>
+          <w:color w:val="F8F8F2"/>
+          <w:kern w:val="0"/>
+          <w:szCs w:val="21"/>
+        </w:rPr>
+        <w:t xml:space="preserve"> args </w:t>
+      </w:r>
+      <w:r>
+        <w:rPr>
+          <w:rFonts w:ascii="Consolas" w:eastAsia="宋体" w:hAnsi="Consolas" w:cs="宋体"/>
+          <w:color w:val="FF79C6"/>
+          <w:kern w:val="0"/>
+          <w:szCs w:val="21"/>
+        </w:rPr>
+        <w:t>=</w:t>
+      </w:r>
+      <w:r>
+        <w:rPr>
+          <w:rFonts w:ascii="Consolas" w:eastAsia="宋体" w:hAnsi="Consolas" w:cs="宋体"/>
+          <w:color w:val="F8F8F2"/>
+          <w:kern w:val="0"/>
+          <w:szCs w:val="21"/>
+        </w:rPr>
+        <w:t xml:space="preserve"> </w:t>
+      </w:r>
+      <w:r>
+        <w:rPr>
+          <w:rFonts w:ascii="Consolas" w:eastAsia="宋体" w:hAnsi="Consolas" w:cs="宋体"/>
+          <w:i/>
+          <w:iCs/>
+          <w:color w:val="8BE9FD"/>
+          <w:kern w:val="0"/>
+          <w:szCs w:val="21"/>
+        </w:rPr>
+        <w:t>Array</w:t>
+      </w:r>
+      <w:r>
+        <w:rPr>
+          <w:rFonts w:ascii="Consolas" w:eastAsia="宋体" w:hAnsi="Consolas" w:cs="宋体"/>
+          <w:color w:val="F8F8F2"/>
+          <w:kern w:val="0"/>
+          <w:szCs w:val="21"/>
+        </w:rPr>
+        <w:t>.prototype.slice.</w:t>
+      </w:r>
+      <w:r>
+        <w:rPr>
+          <w:rFonts w:ascii="Consolas" w:eastAsia="宋体" w:hAnsi="Consolas" w:cs="宋体"/>
+          <w:color w:val="8BE9FD"/>
+          <w:kern w:val="0"/>
+          <w:szCs w:val="21"/>
+        </w:rPr>
+        <w:t>call</w:t>
+      </w:r>
+      <w:r>
+        <w:rPr>
+          <w:rFonts w:ascii="Consolas" w:eastAsia="宋体" w:hAnsi="Consolas" w:cs="宋体"/>
+          <w:color w:val="F8F8F2"/>
+          <w:kern w:val="0"/>
+          <w:szCs w:val="21"/>
+        </w:rPr>
+        <w:t>(</w:t>
+      </w:r>
+      <w:r>
+        <w:rPr>
+          <w:rFonts w:ascii="Consolas" w:eastAsia="宋体" w:hAnsi="Consolas" w:cs="宋体"/>
+          <w:i/>
+          <w:iCs/>
+          <w:color w:val="BD93F9"/>
+          <w:kern w:val="0"/>
+          <w:szCs w:val="21"/>
+        </w:rPr>
+        <w:t>arguments</w:t>
+      </w:r>
+      <w:r>
+        <w:rPr>
+          <w:rFonts w:ascii="Consolas" w:eastAsia="宋体" w:hAnsi="Consolas" w:cs="宋体"/>
+          <w:color w:val="F8F8F2"/>
+          <w:kern w:val="0"/>
+          <w:szCs w:val="21"/>
+        </w:rPr>
+        <w:t xml:space="preserve">, </w:t>
+      </w:r>
+      <w:r>
+        <w:rPr>
+          <w:rFonts w:ascii="Consolas" w:eastAsia="宋体" w:hAnsi="Consolas" w:cs="宋体"/>
+          <w:color w:val="BD93F9"/>
+          <w:kern w:val="0"/>
+          <w:szCs w:val="21"/>
+        </w:rPr>
+        <w:t>1</w:t>
+      </w:r>
+      <w:r>
+        <w:rPr>
+          <w:rFonts w:ascii="Consolas" w:eastAsia="宋体" w:hAnsi="Consolas" w:cs="宋体"/>
+          <w:color w:val="F8F8F2"/>
+          <w:kern w:val="0"/>
+          <w:szCs w:val="21"/>
+        </w:rPr>
+        <w:t>)</w:t>
+      </w:r>
+    </w:p>
+    <w:p>
+      <w:pPr>
+        <w:widowControl/>
+        <w:shd w:val="clear" w:color="auto" w:fill="282A36"/>
+        <w:spacing w:line="285" w:lineRule="atLeast"/>
+        <w:jc w:val="left"/>
+        <w:rPr>
+          <w:rFonts w:ascii="Consolas" w:eastAsia="宋体" w:hAnsi="Consolas" w:cs="宋体"/>
+          <w:color w:val="F8F8F2"/>
+          <w:kern w:val="0"/>
+          <w:szCs w:val="21"/>
+        </w:rPr>
+      </w:pPr>
+      <w:r>
+        <w:rPr>
+          <w:rFonts w:ascii="Consolas" w:eastAsia="宋体" w:hAnsi="Consolas" w:cs="宋体"/>
+          <w:color w:val="F8F8F2"/>
+          <w:kern w:val="0"/>
+          <w:szCs w:val="21"/>
+        </w:rPr>
+        <w:t xml:space="preserve">  </w:t>
+      </w:r>
+      <w:r>
+        <w:rPr>
+          <w:rFonts w:ascii="Consolas" w:eastAsia="宋体" w:hAnsi="Consolas" w:cs="宋体"/>
+          <w:color w:val="FF79C6"/>
+          <w:kern w:val="0"/>
+          <w:szCs w:val="21"/>
+        </w:rPr>
+        <w:t>var</w:t>
+      </w:r>
+      <w:r>
+        <w:rPr>
+          <w:rFonts w:ascii="Consolas" w:eastAsia="宋体" w:hAnsi="Consolas" w:cs="宋体"/>
+          <w:color w:val="F8F8F2"/>
+          <w:kern w:val="0"/>
+          <w:szCs w:val="21"/>
+        </w:rPr>
+        <w:t xml:space="preserve"> </w:t>
+      </w:r>
+      <w:r>
+        <w:rPr>
+          <w:rFonts w:ascii="Consolas" w:eastAsia="宋体" w:hAnsi="Consolas" w:cs="宋体"/>
+          <w:color w:val="50FA7B"/>
+          <w:kern w:val="0"/>
+          <w:szCs w:val="21"/>
+        </w:rPr>
+        <w:t>fNOP</w:t>
+      </w:r>
+      <w:r>
+        <w:rPr>
+          <w:rFonts w:ascii="Consolas" w:eastAsia="宋体" w:hAnsi="Consolas" w:cs="宋体"/>
+          <w:color w:val="F8F8F2"/>
+          <w:kern w:val="0"/>
+          <w:szCs w:val="21"/>
+        </w:rPr>
+        <w:t xml:space="preserve"> </w:t>
+      </w:r>
+      <w:r>
+        <w:rPr>
+          <w:rFonts w:ascii="Consolas" w:eastAsia="宋体" w:hAnsi="Consolas" w:cs="宋体"/>
+          <w:color w:val="FF79C6"/>
+          <w:kern w:val="0"/>
+          <w:szCs w:val="21"/>
+        </w:rPr>
+        <w:t>=</w:t>
+      </w:r>
+      <w:r>
+        <w:rPr>
+          <w:rFonts w:ascii="Consolas" w:eastAsia="宋体" w:hAnsi="Consolas" w:cs="宋体"/>
+          <w:color w:val="F8F8F2"/>
+          <w:kern w:val="0"/>
+          <w:szCs w:val="21"/>
+        </w:rPr>
+        <w:t xml:space="preserve"> </w:t>
+      </w:r>
+      <w:r>
+        <w:rPr>
+          <w:rFonts w:ascii="Consolas" w:eastAsia="宋体" w:hAnsi="Consolas" w:cs="宋体"/>
+          <w:color w:val="FF79C6"/>
+          <w:kern w:val="0"/>
+          <w:szCs w:val="21"/>
+        </w:rPr>
+        <w:t>function</w:t>
+      </w:r>
+      <w:r>
+        <w:rPr>
+          <w:rFonts w:ascii="Consolas" w:eastAsia="宋体" w:hAnsi="Consolas" w:cs="宋体"/>
+          <w:color w:val="F8F8F2"/>
+          <w:kern w:val="0"/>
+          <w:szCs w:val="21"/>
+        </w:rPr>
+        <w:t>() {}</w:t>
+      </w:r>
+    </w:p>
+    <w:p>
+      <w:pPr>
+        <w:widowControl/>
+        <w:shd w:val="clear" w:color="auto" w:fill="282A36"/>
+        <w:spacing w:line="285" w:lineRule="atLeast"/>
+        <w:jc w:val="left"/>
+        <w:rPr>
+          <w:rFonts w:ascii="Consolas" w:eastAsia="宋体" w:hAnsi="Consolas" w:cs="宋体"/>
+          <w:color w:val="F8F8F2"/>
+          <w:kern w:val="0"/>
+          <w:szCs w:val="21"/>
+        </w:rPr>
+      </w:pPr>
+      <w:r>
+        <w:rPr>
+          <w:rFonts w:ascii="Consolas" w:eastAsia="宋体" w:hAnsi="Consolas" w:cs="宋体"/>
+          <w:color w:val="F8F8F2"/>
+          <w:kern w:val="0"/>
+          <w:szCs w:val="21"/>
+        </w:rPr>
+        <w:t xml:space="preserve">  </w:t>
+      </w:r>
+      <w:r>
+        <w:rPr>
+          <w:rFonts w:ascii="Consolas" w:eastAsia="宋体" w:hAnsi="Consolas" w:cs="宋体"/>
+          <w:color w:val="FF79C6"/>
+          <w:kern w:val="0"/>
+          <w:szCs w:val="21"/>
+        </w:rPr>
+        <w:t>var</w:t>
+      </w:r>
+      <w:r>
+        <w:rPr>
+          <w:rFonts w:ascii="Consolas" w:eastAsia="宋体" w:hAnsi="Consolas" w:cs="宋体"/>
+          <w:color w:val="F8F8F2"/>
+          <w:kern w:val="0"/>
+          <w:szCs w:val="21"/>
+        </w:rPr>
+        <w:t xml:space="preserve"> </w:t>
+      </w:r>
+      <w:r>
+        <w:rPr>
+          <w:rFonts w:ascii="Consolas" w:eastAsia="宋体" w:hAnsi="Consolas" w:cs="宋体"/>
+          <w:color w:val="50FA7B"/>
+          <w:kern w:val="0"/>
+          <w:szCs w:val="21"/>
+        </w:rPr>
+        <w:t>fBound</w:t>
+      </w:r>
+      <w:r>
+        <w:rPr>
+          <w:rFonts w:ascii="Consolas" w:eastAsia="宋体" w:hAnsi="Consolas" w:cs="宋体"/>
+          <w:color w:val="F8F8F2"/>
+          <w:kern w:val="0"/>
+          <w:szCs w:val="21"/>
+        </w:rPr>
+        <w:t xml:space="preserve"> </w:t>
+      </w:r>
+      <w:r>
+        <w:rPr>
+          <w:rFonts w:ascii="Consolas" w:eastAsia="宋体" w:hAnsi="Consolas" w:cs="宋体"/>
+          <w:color w:val="FF79C6"/>
+          <w:kern w:val="0"/>
+          <w:szCs w:val="21"/>
+        </w:rPr>
+        <w:t>=</w:t>
+      </w:r>
+      <w:r>
+        <w:rPr>
+          <w:rFonts w:ascii="Consolas" w:eastAsia="宋体" w:hAnsi="Consolas" w:cs="宋体"/>
+          <w:color w:val="F8F8F2"/>
+          <w:kern w:val="0"/>
+          <w:szCs w:val="21"/>
+        </w:rPr>
+        <w:t xml:space="preserve"> </w:t>
+      </w:r>
+      <w:r>
+        <w:rPr>
+          <w:rFonts w:ascii="Consolas" w:eastAsia="宋体" w:hAnsi="Consolas" w:cs="宋体"/>
+          <w:color w:val="FF79C6"/>
+          <w:kern w:val="0"/>
+          <w:szCs w:val="21"/>
+        </w:rPr>
+        <w:t>function</w:t>
+      </w:r>
+      <w:r>
+        <w:rPr>
+          <w:rFonts w:ascii="Consolas" w:eastAsia="宋体" w:hAnsi="Consolas" w:cs="宋体"/>
+          <w:color w:val="F8F8F2"/>
+          <w:kern w:val="0"/>
+          <w:szCs w:val="21"/>
+        </w:rPr>
+        <w:t>() {</w:t>
+      </w:r>
+    </w:p>
+    <w:p>
+      <w:pPr>
+        <w:widowControl/>
+        <w:shd w:val="clear" w:color="auto" w:fill="282A36"/>
+        <w:spacing w:line="285" w:lineRule="atLeast"/>
+        <w:jc w:val="left"/>
+        <w:rPr>
+          <w:rFonts w:ascii="Consolas" w:eastAsia="宋体" w:hAnsi="Consolas" w:cs="宋体"/>
+          <w:color w:val="F8F8F2"/>
+          <w:kern w:val="0"/>
+          <w:szCs w:val="21"/>
+        </w:rPr>
+      </w:pPr>
+      <w:r>
+        <w:rPr>
+          <w:rFonts w:ascii="Consolas" w:eastAsia="宋体" w:hAnsi="Consolas" w:cs="宋体"/>
+          <w:color w:val="F8F8F2"/>
+          <w:kern w:val="0"/>
+          <w:szCs w:val="21"/>
+        </w:rPr>
         <w:t xml:space="preserve">    </w:t>
       </w:r>
       <w:r>
@@ -5954,7 +6205,676 @@
           <w:kern w:val="0"/>
           <w:szCs w:val="21"/>
         </w:rPr>
-        <w:t>throw</w:t>
+        <w:t>var</w:t>
+      </w:r>
+      <w:r>
+        <w:rPr>
+          <w:rFonts w:ascii="Consolas" w:eastAsia="宋体" w:hAnsi="Consolas" w:cs="宋体"/>
+          <w:color w:val="F8F8F2"/>
+          <w:kern w:val="0"/>
+          <w:szCs w:val="21"/>
+        </w:rPr>
+        <w:t xml:space="preserve"> bindArgs </w:t>
+      </w:r>
+      <w:r>
+        <w:rPr>
+          <w:rFonts w:ascii="Consolas" w:eastAsia="宋体" w:hAnsi="Consolas" w:cs="宋体"/>
+          <w:color w:val="FF79C6"/>
+          <w:kern w:val="0"/>
+          <w:szCs w:val="21"/>
+        </w:rPr>
+        <w:t>=</w:t>
+      </w:r>
+      <w:r>
+        <w:rPr>
+          <w:rFonts w:ascii="Consolas" w:eastAsia="宋体" w:hAnsi="Consolas" w:cs="宋体"/>
+          <w:color w:val="F8F8F2"/>
+          <w:kern w:val="0"/>
+          <w:szCs w:val="21"/>
+        </w:rPr>
+        <w:t xml:space="preserve"> </w:t>
+      </w:r>
+      <w:r>
+        <w:rPr>
+          <w:rFonts w:ascii="Consolas" w:eastAsia="宋体" w:hAnsi="Consolas" w:cs="宋体"/>
+          <w:i/>
+          <w:iCs/>
+          <w:color w:val="8BE9FD"/>
+          <w:kern w:val="0"/>
+          <w:szCs w:val="21"/>
+        </w:rPr>
+        <w:t>Array</w:t>
+      </w:r>
+      <w:r>
+        <w:rPr>
+          <w:rFonts w:ascii="Consolas" w:eastAsia="宋体" w:hAnsi="Consolas" w:cs="宋体"/>
+          <w:color w:val="F8F8F2"/>
+          <w:kern w:val="0"/>
+          <w:szCs w:val="21"/>
+        </w:rPr>
+        <w:t>.prototype.slice.</w:t>
+      </w:r>
+      <w:r>
+        <w:rPr>
+          <w:rFonts w:ascii="Consolas" w:eastAsia="宋体" w:hAnsi="Consolas" w:cs="宋体"/>
+          <w:color w:val="8BE9FD"/>
+          <w:kern w:val="0"/>
+          <w:szCs w:val="21"/>
+        </w:rPr>
+        <w:t>call</w:t>
+      </w:r>
+      <w:r>
+        <w:rPr>
+          <w:rFonts w:ascii="Consolas" w:eastAsia="宋体" w:hAnsi="Consolas" w:cs="宋体"/>
+          <w:color w:val="F8F8F2"/>
+          <w:kern w:val="0"/>
+          <w:szCs w:val="21"/>
+        </w:rPr>
+        <w:t>(</w:t>
+      </w:r>
+      <w:r>
+        <w:rPr>
+          <w:rFonts w:ascii="Consolas" w:eastAsia="宋体" w:hAnsi="Consolas" w:cs="宋体"/>
+          <w:i/>
+          <w:iCs/>
+          <w:color w:val="BD93F9"/>
+          <w:kern w:val="0"/>
+          <w:szCs w:val="21"/>
+        </w:rPr>
+        <w:t>arguments</w:t>
+      </w:r>
+      <w:r>
+        <w:rPr>
+          <w:rFonts w:ascii="Consolas" w:eastAsia="宋体" w:hAnsi="Consolas" w:cs="宋体"/>
+          <w:color w:val="F8F8F2"/>
+          <w:kern w:val="0"/>
+          <w:szCs w:val="21"/>
+        </w:rPr>
+        <w:t>)</w:t>
+      </w:r>
+    </w:p>
+    <w:p>
+      <w:pPr>
+        <w:widowControl/>
+        <w:shd w:val="clear" w:color="auto" w:fill="282A36"/>
+        <w:spacing w:line="285" w:lineRule="atLeast"/>
+        <w:ind w:left="420" w:hangingChars="200" w:hanging="420"/>
+        <w:jc w:val="left"/>
+        <w:rPr>
+          <w:rFonts w:ascii="Consolas" w:eastAsia="宋体" w:hAnsi="Consolas" w:cs="宋体"/>
+          <w:color w:val="F8F8F2"/>
+          <w:kern w:val="0"/>
+          <w:szCs w:val="21"/>
+        </w:rPr>
+      </w:pPr>
+      <w:r>
+        <w:rPr>
+          <w:rFonts w:ascii="Consolas" w:eastAsia="宋体" w:hAnsi="Consolas" w:cs="宋体"/>
+          <w:color w:val="F8F8F2"/>
+          <w:kern w:val="0"/>
+          <w:szCs w:val="21"/>
+        </w:rPr>
+        <w:t xml:space="preserve">    </w:t>
+      </w:r>
+      <w:r>
+        <w:rPr>
+          <w:rFonts w:ascii="Consolas" w:eastAsia="宋体" w:hAnsi="Consolas" w:cs="宋体"/>
+          <w:color w:val="6272A4"/>
+          <w:kern w:val="0"/>
+          <w:szCs w:val="21"/>
+        </w:rPr>
+        <w:t>//</w:t>
+      </w:r>
+      <w:r>
+        <w:rPr>
+          <w:rFonts w:ascii="Consolas" w:eastAsia="宋体" w:hAnsi="Consolas" w:cs="宋体"/>
+          <w:color w:val="6272A4"/>
+          <w:kern w:val="0"/>
+          <w:szCs w:val="21"/>
+        </w:rPr>
+        <w:t>作为构造函数使用，</w:t>
+      </w:r>
+      <w:r>
+        <w:rPr>
+          <w:rFonts w:ascii="Consolas" w:eastAsia="宋体" w:hAnsi="Consolas" w:cs="宋体"/>
+          <w:color w:val="6272A4"/>
+          <w:kern w:val="0"/>
+          <w:szCs w:val="21"/>
+        </w:rPr>
+        <w:t>this</w:t>
+      </w:r>
+      <w:r>
+        <w:rPr>
+          <w:rFonts w:ascii="Consolas" w:eastAsia="宋体" w:hAnsi="Consolas" w:cs="宋体"/>
+          <w:color w:val="6272A4"/>
+          <w:kern w:val="0"/>
+          <w:szCs w:val="21"/>
+        </w:rPr>
+        <w:t>指向</w:t>
+      </w:r>
+      <w:r>
+        <w:rPr>
+          <w:rFonts w:ascii="Consolas" w:eastAsia="宋体" w:hAnsi="Consolas" w:cs="宋体"/>
+          <w:color w:val="6272A4"/>
+          <w:kern w:val="0"/>
+          <w:szCs w:val="21"/>
+        </w:rPr>
+        <w:t>fNOP</w:t>
+      </w:r>
+      <w:r>
+        <w:rPr>
+          <w:rFonts w:ascii="Consolas" w:eastAsia="宋体" w:hAnsi="Consolas" w:cs="宋体"/>
+          <w:color w:val="6272A4"/>
+          <w:kern w:val="0"/>
+          <w:szCs w:val="21"/>
+        </w:rPr>
+        <w:t>则不改变</w:t>
+      </w:r>
+      <w:r>
+        <w:rPr>
+          <w:rFonts w:ascii="Consolas" w:eastAsia="宋体" w:hAnsi="Consolas" w:cs="宋体"/>
+          <w:color w:val="6272A4"/>
+          <w:kern w:val="0"/>
+          <w:szCs w:val="21"/>
+        </w:rPr>
+        <w:t>this</w:t>
+      </w:r>
+      <w:r>
+        <w:rPr>
+          <w:rFonts w:ascii="Consolas" w:eastAsia="宋体" w:hAnsi="Consolas" w:cs="宋体"/>
+          <w:color w:val="6272A4"/>
+          <w:kern w:val="0"/>
+          <w:szCs w:val="21"/>
+        </w:rPr>
+        <w:t>本身</w:t>
+      </w:r>
+      <w:r>
+        <w:rPr>
+          <w:rFonts w:ascii="Consolas" w:eastAsia="宋体" w:hAnsi="Consolas" w:cs="宋体"/>
+          <w:color w:val="6272A4"/>
+          <w:kern w:val="0"/>
+          <w:szCs w:val="21"/>
+        </w:rPr>
+        <w:t>,</w:t>
+      </w:r>
+      <w:r>
+        <w:rPr>
+          <w:rFonts w:ascii="Consolas" w:eastAsia="宋体" w:hAnsi="Consolas" w:cs="宋体"/>
+          <w:color w:val="6272A4"/>
+          <w:kern w:val="0"/>
+          <w:szCs w:val="21"/>
+        </w:rPr>
+        <w:t>作为普通函数调用时，</w:t>
+      </w:r>
+      <w:r>
+        <w:rPr>
+          <w:rFonts w:ascii="Consolas" w:eastAsia="宋体" w:hAnsi="Consolas" w:cs="宋体"/>
+          <w:color w:val="6272A4"/>
+          <w:kern w:val="0"/>
+          <w:szCs w:val="21"/>
+        </w:rPr>
+        <w:t>//</w:t>
+      </w:r>
+      <w:r>
+        <w:rPr>
+          <w:rFonts w:ascii="Consolas" w:eastAsia="宋体" w:hAnsi="Consolas" w:cs="宋体"/>
+          <w:color w:val="6272A4"/>
+          <w:kern w:val="0"/>
+          <w:szCs w:val="21"/>
+        </w:rPr>
+        <w:t>this</w:t>
+      </w:r>
+      <w:r>
+        <w:rPr>
+          <w:rFonts w:ascii="Consolas" w:eastAsia="宋体" w:hAnsi="Consolas" w:cs="宋体"/>
+          <w:color w:val="6272A4"/>
+          <w:kern w:val="0"/>
+          <w:szCs w:val="21"/>
+        </w:rPr>
+        <w:t>指向</w:t>
+      </w:r>
+      <w:r>
+        <w:rPr>
+          <w:rFonts w:ascii="Consolas" w:eastAsia="宋体" w:hAnsi="Consolas" w:cs="宋体"/>
+          <w:color w:val="6272A4"/>
+          <w:kern w:val="0"/>
+          <w:szCs w:val="21"/>
+        </w:rPr>
+        <w:t>window</w:t>
+      </w:r>
+      <w:r>
+        <w:rPr>
+          <w:rFonts w:ascii="Consolas" w:eastAsia="宋体" w:hAnsi="Consolas" w:cs="宋体"/>
+          <w:color w:val="6272A4"/>
+          <w:kern w:val="0"/>
+          <w:szCs w:val="21"/>
+        </w:rPr>
+        <w:t>，将其修改为</w:t>
+      </w:r>
+      <w:r>
+        <w:rPr>
+          <w:rFonts w:ascii="Consolas" w:eastAsia="宋体" w:hAnsi="Consolas" w:cs="宋体"/>
+          <w:color w:val="6272A4"/>
+          <w:kern w:val="0"/>
+          <w:szCs w:val="21"/>
+        </w:rPr>
+        <w:t>context</w:t>
+      </w:r>
+    </w:p>
+    <w:p>
+      <w:pPr>
+        <w:widowControl/>
+        <w:shd w:val="clear" w:color="auto" w:fill="282A36"/>
+        <w:spacing w:line="285" w:lineRule="atLeast"/>
+        <w:jc w:val="left"/>
+        <w:rPr>
+          <w:rFonts w:ascii="Consolas" w:eastAsia="宋体" w:hAnsi="Consolas" w:cs="宋体"/>
+          <w:color w:val="F8F8F2"/>
+          <w:kern w:val="0"/>
+          <w:szCs w:val="21"/>
+        </w:rPr>
+      </w:pPr>
+      <w:r>
+        <w:rPr>
+          <w:rFonts w:ascii="Consolas" w:eastAsia="宋体" w:hAnsi="Consolas" w:cs="宋体"/>
+          <w:color w:val="F8F8F2"/>
+          <w:kern w:val="0"/>
+          <w:szCs w:val="21"/>
+        </w:rPr>
+        <w:t xml:space="preserve">    </w:t>
+      </w:r>
+      <w:r>
+        <w:rPr>
+          <w:rFonts w:ascii="Consolas" w:eastAsia="宋体" w:hAnsi="Consolas" w:cs="宋体"/>
+          <w:color w:val="FF79C6"/>
+          <w:kern w:val="0"/>
+          <w:szCs w:val="21"/>
+        </w:rPr>
+        <w:t>return</w:t>
+      </w:r>
+      <w:r>
+        <w:rPr>
+          <w:rFonts w:ascii="Consolas" w:eastAsia="宋体" w:hAnsi="Consolas" w:cs="宋体"/>
+          <w:color w:val="F8F8F2"/>
+          <w:kern w:val="0"/>
+          <w:szCs w:val="21"/>
+        </w:rPr>
+        <w:t xml:space="preserve"> self.</w:t>
+      </w:r>
+      <w:r>
+        <w:rPr>
+          <w:rFonts w:ascii="Consolas" w:eastAsia="宋体" w:hAnsi="Consolas" w:cs="宋体"/>
+          <w:color w:val="8BE9FD"/>
+          <w:kern w:val="0"/>
+          <w:szCs w:val="21"/>
+        </w:rPr>
+        <w:t>apply</w:t>
+      </w:r>
+      <w:r>
+        <w:rPr>
+          <w:rFonts w:ascii="Consolas" w:eastAsia="宋体" w:hAnsi="Consolas" w:cs="宋体"/>
+          <w:color w:val="F8F8F2"/>
+          <w:kern w:val="0"/>
+          <w:szCs w:val="21"/>
+        </w:rPr>
+        <w:t>(</w:t>
+      </w:r>
+    </w:p>
+    <w:p>
+      <w:pPr>
+        <w:widowControl/>
+        <w:shd w:val="clear" w:color="auto" w:fill="282A36"/>
+        <w:spacing w:line="285" w:lineRule="atLeast"/>
+        <w:jc w:val="left"/>
+        <w:rPr>
+          <w:rFonts w:ascii="Consolas" w:eastAsia="宋体" w:hAnsi="Consolas" w:cs="宋体"/>
+          <w:color w:val="F8F8F2"/>
+          <w:kern w:val="0"/>
+          <w:szCs w:val="21"/>
+        </w:rPr>
+      </w:pPr>
+      <w:r>
+        <w:rPr>
+          <w:rFonts w:ascii="Consolas" w:eastAsia="宋体" w:hAnsi="Consolas" w:cs="宋体"/>
+          <w:color w:val="F8F8F2"/>
+          <w:kern w:val="0"/>
+          <w:szCs w:val="21"/>
+        </w:rPr>
+        <w:t xml:space="preserve">      </w:t>
+      </w:r>
+      <w:r>
+        <w:rPr>
+          <w:rFonts w:ascii="Consolas" w:eastAsia="宋体" w:hAnsi="Consolas" w:cs="宋体"/>
+          <w:i/>
+          <w:iCs/>
+          <w:color w:val="BD93F9"/>
+          <w:kern w:val="0"/>
+          <w:szCs w:val="21"/>
+        </w:rPr>
+        <w:t>this</w:t>
+      </w:r>
+      <w:r>
+        <w:rPr>
+          <w:rFonts w:ascii="Consolas" w:eastAsia="宋体" w:hAnsi="Consolas" w:cs="宋体"/>
+          <w:color w:val="F8F8F2"/>
+          <w:kern w:val="0"/>
+          <w:szCs w:val="21"/>
+        </w:rPr>
+        <w:t xml:space="preserve"> </w:t>
+      </w:r>
+      <w:r>
+        <w:rPr>
+          <w:rFonts w:ascii="Consolas" w:eastAsia="宋体" w:hAnsi="Consolas" w:cs="宋体"/>
+          <w:color w:val="FF79C6"/>
+          <w:kern w:val="0"/>
+          <w:szCs w:val="21"/>
+        </w:rPr>
+        <w:t>instanceof</w:t>
+      </w:r>
+      <w:r>
+        <w:rPr>
+          <w:rFonts w:ascii="Consolas" w:eastAsia="宋体" w:hAnsi="Consolas" w:cs="宋体"/>
+          <w:color w:val="F8F8F2"/>
+          <w:kern w:val="0"/>
+          <w:szCs w:val="21"/>
+        </w:rPr>
+        <w:t xml:space="preserve"> </w:t>
+      </w:r>
+      <w:r>
+        <w:rPr>
+          <w:rFonts w:ascii="Consolas" w:eastAsia="宋体" w:hAnsi="Consolas" w:cs="宋体"/>
+          <w:i/>
+          <w:iCs/>
+          <w:color w:val="8BE9FD"/>
+          <w:kern w:val="0"/>
+          <w:szCs w:val="21"/>
+        </w:rPr>
+        <w:t>fNOP</w:t>
+      </w:r>
+      <w:r>
+        <w:rPr>
+          <w:rFonts w:ascii="Consolas" w:eastAsia="宋体" w:hAnsi="Consolas" w:cs="宋体"/>
+          <w:color w:val="F8F8F2"/>
+          <w:kern w:val="0"/>
+          <w:szCs w:val="21"/>
+        </w:rPr>
+        <w:t xml:space="preserve"> </w:t>
+      </w:r>
+      <w:r>
+        <w:rPr>
+          <w:rFonts w:ascii="Consolas" w:eastAsia="宋体" w:hAnsi="Consolas" w:cs="宋体"/>
+          <w:color w:val="FF79C6"/>
+          <w:kern w:val="0"/>
+          <w:szCs w:val="21"/>
+        </w:rPr>
+        <w:t>?</w:t>
+      </w:r>
+      <w:r>
+        <w:rPr>
+          <w:rFonts w:ascii="Consolas" w:eastAsia="宋体" w:hAnsi="Consolas" w:cs="宋体"/>
+          <w:color w:val="F8F8F2"/>
+          <w:kern w:val="0"/>
+          <w:szCs w:val="21"/>
+        </w:rPr>
+        <w:t xml:space="preserve"> </w:t>
+      </w:r>
+      <w:r>
+        <w:rPr>
+          <w:rFonts w:ascii="Consolas" w:eastAsia="宋体" w:hAnsi="Consolas" w:cs="宋体"/>
+          <w:i/>
+          <w:iCs/>
+          <w:color w:val="BD93F9"/>
+          <w:kern w:val="0"/>
+          <w:szCs w:val="21"/>
+        </w:rPr>
+        <w:t>this</w:t>
+      </w:r>
+      <w:r>
+        <w:rPr>
+          <w:rFonts w:ascii="Consolas" w:eastAsia="宋体" w:hAnsi="Consolas" w:cs="宋体"/>
+          <w:color w:val="F8F8F2"/>
+          <w:kern w:val="0"/>
+          <w:szCs w:val="21"/>
+        </w:rPr>
+        <w:t xml:space="preserve"> </w:t>
+      </w:r>
+      <w:r>
+        <w:rPr>
+          <w:rFonts w:ascii="Consolas" w:eastAsia="宋体" w:hAnsi="Consolas" w:cs="宋体"/>
+          <w:color w:val="FF79C6"/>
+          <w:kern w:val="0"/>
+          <w:szCs w:val="21"/>
+        </w:rPr>
+        <w:t>:</w:t>
+      </w:r>
+      <w:r>
+        <w:rPr>
+          <w:rFonts w:ascii="Consolas" w:eastAsia="宋体" w:hAnsi="Consolas" w:cs="宋体"/>
+          <w:color w:val="F8F8F2"/>
+          <w:kern w:val="0"/>
+          <w:szCs w:val="21"/>
+        </w:rPr>
+        <w:t xml:space="preserve"> context,</w:t>
+      </w:r>
+    </w:p>
+    <w:p>
+      <w:pPr>
+        <w:widowControl/>
+        <w:shd w:val="clear" w:color="auto" w:fill="282A36"/>
+        <w:spacing w:line="285" w:lineRule="atLeast"/>
+        <w:jc w:val="left"/>
+        <w:rPr>
+          <w:rFonts w:ascii="Consolas" w:eastAsia="宋体" w:hAnsi="Consolas" w:cs="宋体"/>
+          <w:color w:val="F8F8F2"/>
+          <w:kern w:val="0"/>
+          <w:szCs w:val="21"/>
+        </w:rPr>
+      </w:pPr>
+      <w:r>
+        <w:rPr>
+          <w:rFonts w:ascii="Consolas" w:eastAsia="宋体" w:hAnsi="Consolas" w:cs="宋体"/>
+          <w:color w:val="F8F8F2"/>
+          <w:kern w:val="0"/>
+          <w:szCs w:val="21"/>
+        </w:rPr>
+        <w:t xml:space="preserve">      args.</w:t>
+      </w:r>
+      <w:r>
+        <w:rPr>
+          <w:rFonts w:ascii="Consolas" w:eastAsia="宋体" w:hAnsi="Consolas" w:cs="宋体"/>
+          <w:color w:val="8BE9FD"/>
+          <w:kern w:val="0"/>
+          <w:szCs w:val="21"/>
+        </w:rPr>
+        <w:t>concat</w:t>
+      </w:r>
+      <w:r>
+        <w:rPr>
+          <w:rFonts w:ascii="Consolas" w:eastAsia="宋体" w:hAnsi="Consolas" w:cs="宋体"/>
+          <w:color w:val="F8F8F2"/>
+          <w:kern w:val="0"/>
+          <w:szCs w:val="21"/>
+        </w:rPr>
+        <w:t>(bindArgs)</w:t>
+      </w:r>
+    </w:p>
+    <w:p>
+      <w:pPr>
+        <w:widowControl/>
+        <w:shd w:val="clear" w:color="auto" w:fill="282A36"/>
+        <w:spacing w:line="285" w:lineRule="atLeast"/>
+        <w:jc w:val="left"/>
+        <w:rPr>
+          <w:rFonts w:ascii="Consolas" w:eastAsia="宋体" w:hAnsi="Consolas" w:cs="宋体"/>
+          <w:color w:val="F8F8F2"/>
+          <w:kern w:val="0"/>
+          <w:szCs w:val="21"/>
+        </w:rPr>
+      </w:pPr>
+      <w:r>
+        <w:rPr>
+          <w:rFonts w:ascii="Consolas" w:eastAsia="宋体" w:hAnsi="Consolas" w:cs="宋体"/>
+          <w:color w:val="F8F8F2"/>
+          <w:kern w:val="0"/>
+          <w:szCs w:val="21"/>
+        </w:rPr>
+        <w:t xml:space="preserve">    )</w:t>
+      </w:r>
+    </w:p>
+    <w:p>
+      <w:pPr>
+        <w:widowControl/>
+        <w:shd w:val="clear" w:color="auto" w:fill="282A36"/>
+        <w:spacing w:line="285" w:lineRule="atLeast"/>
+        <w:jc w:val="left"/>
+        <w:rPr>
+          <w:rFonts w:ascii="Consolas" w:eastAsia="宋体" w:hAnsi="Consolas" w:cs="宋体"/>
+          <w:color w:val="F8F8F2"/>
+          <w:kern w:val="0"/>
+          <w:szCs w:val="21"/>
+        </w:rPr>
+      </w:pPr>
+      <w:r>
+        <w:rPr>
+          <w:rFonts w:ascii="Consolas" w:eastAsia="宋体" w:hAnsi="Consolas" w:cs="宋体"/>
+          <w:color w:val="F8F8F2"/>
+          <w:kern w:val="0"/>
+          <w:szCs w:val="21"/>
+        </w:rPr>
+        <w:t xml:space="preserve">  }</w:t>
+      </w:r>
+    </w:p>
+    <w:p>
+      <w:pPr>
+        <w:widowControl/>
+        <w:shd w:val="clear" w:color="auto" w:fill="282A36"/>
+        <w:spacing w:line="285" w:lineRule="atLeast"/>
+        <w:jc w:val="left"/>
+        <w:rPr>
+          <w:rFonts w:ascii="Consolas" w:eastAsia="宋体" w:hAnsi="Consolas" w:cs="宋体"/>
+          <w:color w:val="F8F8F2"/>
+          <w:kern w:val="0"/>
+          <w:szCs w:val="21"/>
+        </w:rPr>
+      </w:pPr>
+      <w:r>
+        <w:rPr>
+          <w:rFonts w:ascii="Consolas" w:eastAsia="宋体" w:hAnsi="Consolas" w:cs="宋体"/>
+          <w:color w:val="F8F8F2"/>
+          <w:kern w:val="0"/>
+          <w:szCs w:val="21"/>
+        </w:rPr>
+        <w:t xml:space="preserve">  </w:t>
+      </w:r>
+      <w:r>
+        <w:rPr>
+          <w:rFonts w:ascii="Consolas" w:eastAsia="宋体" w:hAnsi="Consolas" w:cs="宋体"/>
+          <w:i/>
+          <w:iCs/>
+          <w:color w:val="8BE9FD"/>
+          <w:kern w:val="0"/>
+          <w:szCs w:val="21"/>
+        </w:rPr>
+        <w:t>fNOP</w:t>
+      </w:r>
+      <w:r>
+        <w:rPr>
+          <w:rFonts w:ascii="Consolas" w:eastAsia="宋体" w:hAnsi="Consolas" w:cs="宋体"/>
+          <w:color w:val="F8F8F2"/>
+          <w:kern w:val="0"/>
+          <w:szCs w:val="21"/>
+        </w:rPr>
+        <w:t xml:space="preserve">.prototype </w:t>
+      </w:r>
+      <w:r>
+        <w:rPr>
+          <w:rFonts w:ascii="Consolas" w:eastAsia="宋体" w:hAnsi="Consolas" w:cs="宋体"/>
+          <w:color w:val="FF79C6"/>
+          <w:kern w:val="0"/>
+          <w:szCs w:val="21"/>
+        </w:rPr>
+        <w:t>=</w:t>
+      </w:r>
+      <w:r>
+        <w:rPr>
+          <w:rFonts w:ascii="Consolas" w:eastAsia="宋体" w:hAnsi="Consolas" w:cs="宋体"/>
+          <w:color w:val="F8F8F2"/>
+          <w:kern w:val="0"/>
+          <w:szCs w:val="21"/>
+        </w:rPr>
+        <w:t xml:space="preserve"> </w:t>
+      </w:r>
+      <w:r>
+        <w:rPr>
+          <w:rFonts w:ascii="Consolas" w:eastAsia="宋体" w:hAnsi="Consolas" w:cs="宋体"/>
+          <w:i/>
+          <w:iCs/>
+          <w:color w:val="BD93F9"/>
+          <w:kern w:val="0"/>
+          <w:szCs w:val="21"/>
+        </w:rPr>
+        <w:t>this</w:t>
+      </w:r>
+      <w:r>
+        <w:rPr>
+          <w:rFonts w:ascii="Consolas" w:eastAsia="宋体" w:hAnsi="Consolas" w:cs="宋体"/>
+          <w:color w:val="F8F8F2"/>
+          <w:kern w:val="0"/>
+          <w:szCs w:val="21"/>
+        </w:rPr>
+        <w:t>.prototype</w:t>
+      </w:r>
+    </w:p>
+    <w:p>
+      <w:pPr>
+        <w:widowControl/>
+        <w:shd w:val="clear" w:color="auto" w:fill="282A36"/>
+        <w:spacing w:line="285" w:lineRule="atLeast"/>
+        <w:jc w:val="left"/>
+        <w:rPr>
+          <w:rFonts w:ascii="Consolas" w:eastAsia="宋体" w:hAnsi="Consolas" w:cs="宋体"/>
+          <w:color w:val="F8F8F2"/>
+          <w:kern w:val="0"/>
+          <w:szCs w:val="21"/>
+        </w:rPr>
+      </w:pPr>
+      <w:r>
+        <w:rPr>
+          <w:rFonts w:ascii="Consolas" w:eastAsia="宋体" w:hAnsi="Consolas" w:cs="宋体"/>
+          <w:color w:val="F8F8F2"/>
+          <w:kern w:val="0"/>
+          <w:szCs w:val="21"/>
+        </w:rPr>
+        <w:t xml:space="preserve">  </w:t>
+      </w:r>
+      <w:r>
+        <w:rPr>
+          <w:rFonts w:ascii="Consolas" w:eastAsia="宋体" w:hAnsi="Consolas" w:cs="宋体"/>
+          <w:i/>
+          <w:iCs/>
+          <w:color w:val="8BE9FD"/>
+          <w:kern w:val="0"/>
+          <w:szCs w:val="21"/>
+        </w:rPr>
+        <w:t>fBound</w:t>
+      </w:r>
+      <w:r>
+        <w:rPr>
+          <w:rFonts w:ascii="Consolas" w:eastAsia="宋体" w:hAnsi="Consolas" w:cs="宋体"/>
+          <w:color w:val="F8F8F2"/>
+          <w:kern w:val="0"/>
+          <w:szCs w:val="21"/>
+        </w:rPr>
+        <w:t xml:space="preserve">.prototype </w:t>
+      </w:r>
+      <w:r>
+        <w:rPr>
+          <w:rFonts w:ascii="Consolas" w:eastAsia="宋体" w:hAnsi="Consolas" w:cs="宋体"/>
+          <w:color w:val="FF79C6"/>
+          <w:kern w:val="0"/>
+          <w:szCs w:val="21"/>
+        </w:rPr>
+        <w:t>=</w:t>
       </w:r>
       <w:r>
         <w:rPr>
@@ -5994,52 +6914,16 @@
           <w:kern w:val="0"/>
           <w:szCs w:val="21"/>
         </w:rPr>
-        <w:t>Error</w:t>
-      </w:r>
-      <w:r>
-        <w:rPr>
-          <w:rFonts w:ascii="Consolas" w:eastAsia="宋体" w:hAnsi="Consolas" w:cs="宋体"/>
-          <w:color w:val="F8F8F2"/>
-          <w:kern w:val="0"/>
-          <w:szCs w:val="21"/>
-        </w:rPr>
-        <w:t>(</w:t>
-      </w:r>
-      <w:r>
-        <w:rPr>
-          <w:rFonts w:ascii="Consolas" w:eastAsia="宋体" w:hAnsi="Consolas" w:cs="宋体"/>
-          <w:color w:val="E9F284"/>
-          <w:kern w:val="0"/>
-          <w:szCs w:val="21"/>
-        </w:rPr>
-        <w:t>"</w:t>
-      </w:r>
-      <w:r>
-        <w:rPr>
-          <w:rFonts w:ascii="Consolas" w:eastAsia="宋体" w:hAnsi="Consolas" w:cs="宋体"/>
-          <w:color w:val="F1FA8C"/>
-          <w:kern w:val="0"/>
-          <w:szCs w:val="21"/>
-        </w:rPr>
-        <w:t>Function.prototype.bind - what is trying to be bound is not callable</w:t>
-      </w:r>
-      <w:r>
-        <w:rPr>
-          <w:rFonts w:ascii="Consolas" w:eastAsia="宋体" w:hAnsi="Consolas" w:cs="宋体"/>
-          <w:color w:val="E9F284"/>
-          <w:kern w:val="0"/>
-          <w:szCs w:val="21"/>
-        </w:rPr>
-        <w:t>"</w:t>
-      </w:r>
-      <w:r>
-        <w:rPr>
-          <w:rFonts w:ascii="Consolas" w:eastAsia="宋体" w:hAnsi="Consolas" w:cs="宋体"/>
-          <w:color w:val="F8F8F2"/>
-          <w:kern w:val="0"/>
-          <w:szCs w:val="21"/>
-        </w:rPr>
-        <w:t>);</w:t>
+        <w:t>fNOP</w:t>
+      </w:r>
+      <w:r>
+        <w:rPr>
+          <w:rFonts w:ascii="Consolas" w:eastAsia="宋体" w:hAnsi="Consolas" w:cs="宋体"/>
+          <w:color w:val="F8F8F2"/>
+          <w:kern w:val="0"/>
+          <w:szCs w:val="21"/>
+        </w:rPr>
+        <w:t>()</w:t>
       </w:r>
     </w:p>
     <w:p>
@@ -6062,29 +6946,6 @@
           <w:kern w:val="0"/>
           <w:szCs w:val="21"/>
         </w:rPr>
-        <w:t xml:space="preserve">  }</w:t>
-      </w:r>
-    </w:p>
-    <w:p>
-      <w:pPr>
-        <w:widowControl/>
-        <w:shd w:val="clear" w:color="auto" w:fill="282A36"/>
-        <w:spacing w:line="285" w:lineRule="atLeast"/>
-        <w:jc w:val="left"/>
-        <w:rPr>
-          <w:rFonts w:ascii="Consolas" w:eastAsia="宋体" w:hAnsi="Consolas" w:cs="宋体"/>
-          <w:color w:val="F8F8F2"/>
-          <w:kern w:val="0"/>
-          <w:szCs w:val="21"/>
-        </w:rPr>
-      </w:pPr>
-      <w:r>
-        <w:rPr>
-          <w:rFonts w:ascii="Consolas" w:eastAsia="宋体" w:hAnsi="Consolas" w:cs="宋体"/>
-          <w:color w:val="F8F8F2"/>
-          <w:kern w:val="0"/>
-          <w:szCs w:val="21"/>
-        </w:rPr>
         <w:t xml:space="preserve">  </w:t>
       </w:r>
       <w:r>
@@ -6094,527 +6955,6 @@
           <w:kern w:val="0"/>
           <w:szCs w:val="21"/>
         </w:rPr>
-        <w:t>var</w:t>
-      </w:r>
-      <w:r>
-        <w:rPr>
-          <w:rFonts w:ascii="Consolas" w:eastAsia="宋体" w:hAnsi="Consolas" w:cs="宋体"/>
-          <w:color w:val="F8F8F2"/>
-          <w:kern w:val="0"/>
-          <w:szCs w:val="21"/>
-        </w:rPr>
-        <w:t xml:space="preserve"> self </w:t>
-      </w:r>
-      <w:r>
-        <w:rPr>
-          <w:rFonts w:ascii="Consolas" w:eastAsia="宋体" w:hAnsi="Consolas" w:cs="宋体"/>
-          <w:color w:val="FF79C6"/>
-          <w:kern w:val="0"/>
-          <w:szCs w:val="21"/>
-        </w:rPr>
-        <w:t>=</w:t>
-      </w:r>
-      <w:r>
-        <w:rPr>
-          <w:rFonts w:ascii="Consolas" w:eastAsia="宋体" w:hAnsi="Consolas" w:cs="宋体"/>
-          <w:color w:val="F8F8F2"/>
-          <w:kern w:val="0"/>
-          <w:szCs w:val="21"/>
-        </w:rPr>
-        <w:t xml:space="preserve"> </w:t>
-      </w:r>
-      <w:r>
-        <w:rPr>
-          <w:rFonts w:ascii="Consolas" w:eastAsia="宋体" w:hAnsi="Consolas" w:cs="宋体"/>
-          <w:i/>
-          <w:iCs/>
-          <w:color w:val="BD93F9"/>
-          <w:kern w:val="0"/>
-          <w:szCs w:val="21"/>
-        </w:rPr>
-        <w:t>this</w:t>
-      </w:r>
-      <w:r>
-        <w:rPr>
-          <w:rFonts w:ascii="Consolas" w:eastAsia="宋体" w:hAnsi="Consolas" w:cs="宋体"/>
-          <w:color w:val="F8F8F2"/>
-          <w:kern w:val="0"/>
-          <w:szCs w:val="21"/>
-        </w:rPr>
-        <w:t>;</w:t>
-      </w:r>
-    </w:p>
-    <w:p>
-      <w:pPr>
-        <w:widowControl/>
-        <w:shd w:val="clear" w:color="auto" w:fill="282A36"/>
-        <w:spacing w:line="285" w:lineRule="atLeast"/>
-        <w:jc w:val="left"/>
-        <w:rPr>
-          <w:rFonts w:ascii="Consolas" w:eastAsia="宋体" w:hAnsi="Consolas" w:cs="宋体"/>
-          <w:color w:val="F8F8F2"/>
-          <w:kern w:val="0"/>
-          <w:szCs w:val="21"/>
-        </w:rPr>
-      </w:pPr>
-      <w:r>
-        <w:rPr>
-          <w:rFonts w:ascii="Consolas" w:eastAsia="宋体" w:hAnsi="Consolas" w:cs="宋体"/>
-          <w:color w:val="F8F8F2"/>
-          <w:kern w:val="0"/>
-          <w:szCs w:val="21"/>
-        </w:rPr>
-        <w:t xml:space="preserve">  </w:t>
-      </w:r>
-      <w:r>
-        <w:rPr>
-          <w:rFonts w:ascii="Consolas" w:eastAsia="宋体" w:hAnsi="Consolas" w:cs="宋体"/>
-          <w:color w:val="FF79C6"/>
-          <w:kern w:val="0"/>
-          <w:szCs w:val="21"/>
-        </w:rPr>
-        <w:t>var</w:t>
-      </w:r>
-      <w:r>
-        <w:rPr>
-          <w:rFonts w:ascii="Consolas" w:eastAsia="宋体" w:hAnsi="Consolas" w:cs="宋体"/>
-          <w:color w:val="F8F8F2"/>
-          <w:kern w:val="0"/>
-          <w:szCs w:val="21"/>
-        </w:rPr>
-        <w:t xml:space="preserve"> args </w:t>
-      </w:r>
-      <w:r>
-        <w:rPr>
-          <w:rFonts w:ascii="Consolas" w:eastAsia="宋体" w:hAnsi="Consolas" w:cs="宋体"/>
-          <w:color w:val="FF79C6"/>
-          <w:kern w:val="0"/>
-          <w:szCs w:val="21"/>
-        </w:rPr>
-        <w:t>=</w:t>
-      </w:r>
-      <w:r>
-        <w:rPr>
-          <w:rFonts w:ascii="Consolas" w:eastAsia="宋体" w:hAnsi="Consolas" w:cs="宋体"/>
-          <w:color w:val="F8F8F2"/>
-          <w:kern w:val="0"/>
-          <w:szCs w:val="21"/>
-        </w:rPr>
-        <w:t xml:space="preserve"> </w:t>
-      </w:r>
-      <w:r>
-        <w:rPr>
-          <w:rFonts w:ascii="Consolas" w:eastAsia="宋体" w:hAnsi="Consolas" w:cs="宋体"/>
-          <w:i/>
-          <w:iCs/>
-          <w:color w:val="8BE9FD"/>
-          <w:kern w:val="0"/>
-          <w:szCs w:val="21"/>
-        </w:rPr>
-        <w:t>Array</w:t>
-      </w:r>
-      <w:r>
-        <w:rPr>
-          <w:rFonts w:ascii="Consolas" w:eastAsia="宋体" w:hAnsi="Consolas" w:cs="宋体"/>
-          <w:color w:val="F8F8F2"/>
-          <w:kern w:val="0"/>
-          <w:szCs w:val="21"/>
-        </w:rPr>
-        <w:t>.prototype.slice.</w:t>
-      </w:r>
-      <w:r>
-        <w:rPr>
-          <w:rFonts w:ascii="Consolas" w:eastAsia="宋体" w:hAnsi="Consolas" w:cs="宋体"/>
-          <w:color w:val="8BE9FD"/>
-          <w:kern w:val="0"/>
-          <w:szCs w:val="21"/>
-        </w:rPr>
-        <w:t>call</w:t>
-      </w:r>
-      <w:r>
-        <w:rPr>
-          <w:rFonts w:ascii="Consolas" w:eastAsia="宋体" w:hAnsi="Consolas" w:cs="宋体"/>
-          <w:color w:val="F8F8F2"/>
-          <w:kern w:val="0"/>
-          <w:szCs w:val="21"/>
-        </w:rPr>
-        <w:t>(</w:t>
-      </w:r>
-      <w:r>
-        <w:rPr>
-          <w:rFonts w:ascii="Consolas" w:eastAsia="宋体" w:hAnsi="Consolas" w:cs="宋体"/>
-          <w:i/>
-          <w:iCs/>
-          <w:color w:val="BD93F9"/>
-          <w:kern w:val="0"/>
-          <w:szCs w:val="21"/>
-        </w:rPr>
-        <w:t>arguments</w:t>
-      </w:r>
-      <w:r>
-        <w:rPr>
-          <w:rFonts w:ascii="Consolas" w:eastAsia="宋体" w:hAnsi="Consolas" w:cs="宋体"/>
-          <w:color w:val="F8F8F2"/>
-          <w:kern w:val="0"/>
-          <w:szCs w:val="21"/>
-        </w:rPr>
-        <w:t xml:space="preserve">, </w:t>
-      </w:r>
-      <w:r>
-        <w:rPr>
-          <w:rFonts w:ascii="Consolas" w:eastAsia="宋体" w:hAnsi="Consolas" w:cs="宋体"/>
-          <w:color w:val="BD93F9"/>
-          <w:kern w:val="0"/>
-          <w:szCs w:val="21"/>
-        </w:rPr>
-        <w:t>1</w:t>
-      </w:r>
-      <w:r>
-        <w:rPr>
-          <w:rFonts w:ascii="Consolas" w:eastAsia="宋体" w:hAnsi="Consolas" w:cs="宋体"/>
-          <w:color w:val="F8F8F2"/>
-          <w:kern w:val="0"/>
-          <w:szCs w:val="21"/>
-        </w:rPr>
-        <w:t>);</w:t>
-      </w:r>
-    </w:p>
-    <w:p>
-      <w:pPr>
-        <w:widowControl/>
-        <w:shd w:val="clear" w:color="auto" w:fill="282A36"/>
-        <w:spacing w:line="285" w:lineRule="atLeast"/>
-        <w:jc w:val="left"/>
-        <w:rPr>
-          <w:rFonts w:ascii="Consolas" w:eastAsia="宋体" w:hAnsi="Consolas" w:cs="宋体"/>
-          <w:color w:val="F8F8F2"/>
-          <w:kern w:val="0"/>
-          <w:szCs w:val="21"/>
-        </w:rPr>
-      </w:pPr>
-      <w:r>
-        <w:rPr>
-          <w:rFonts w:ascii="Consolas" w:eastAsia="宋体" w:hAnsi="Consolas" w:cs="宋体"/>
-          <w:color w:val="F8F8F2"/>
-          <w:kern w:val="0"/>
-          <w:szCs w:val="21"/>
-        </w:rPr>
-        <w:t xml:space="preserve">  </w:t>
-      </w:r>
-      <w:r>
-        <w:rPr>
-          <w:rFonts w:ascii="Consolas" w:eastAsia="宋体" w:hAnsi="Consolas" w:cs="宋体"/>
-          <w:color w:val="FF79C6"/>
-          <w:kern w:val="0"/>
-          <w:szCs w:val="21"/>
-        </w:rPr>
-        <w:t>var</w:t>
-      </w:r>
-      <w:r>
-        <w:rPr>
-          <w:rFonts w:ascii="Consolas" w:eastAsia="宋体" w:hAnsi="Consolas" w:cs="宋体"/>
-          <w:color w:val="F8F8F2"/>
-          <w:kern w:val="0"/>
-          <w:szCs w:val="21"/>
-        </w:rPr>
-        <w:t xml:space="preserve"> </w:t>
-      </w:r>
-      <w:r>
-        <w:rPr>
-          <w:rFonts w:ascii="Consolas" w:eastAsia="宋体" w:hAnsi="Consolas" w:cs="宋体"/>
-          <w:color w:val="50FA7B"/>
-          <w:kern w:val="0"/>
-          <w:szCs w:val="21"/>
-        </w:rPr>
-        <w:t>fNOP</w:t>
-      </w:r>
-      <w:r>
-        <w:rPr>
-          <w:rFonts w:ascii="Consolas" w:eastAsia="宋体" w:hAnsi="Consolas" w:cs="宋体"/>
-          <w:color w:val="F8F8F2"/>
-          <w:kern w:val="0"/>
-          <w:szCs w:val="21"/>
-        </w:rPr>
-        <w:t xml:space="preserve"> </w:t>
-      </w:r>
-      <w:r>
-        <w:rPr>
-          <w:rFonts w:ascii="Consolas" w:eastAsia="宋体" w:hAnsi="Consolas" w:cs="宋体"/>
-          <w:color w:val="FF79C6"/>
-          <w:kern w:val="0"/>
-          <w:szCs w:val="21"/>
-        </w:rPr>
-        <w:t>=</w:t>
-      </w:r>
-      <w:r>
-        <w:rPr>
-          <w:rFonts w:ascii="Consolas" w:eastAsia="宋体" w:hAnsi="Consolas" w:cs="宋体"/>
-          <w:color w:val="F8F8F2"/>
-          <w:kern w:val="0"/>
-          <w:szCs w:val="21"/>
-        </w:rPr>
-        <w:t xml:space="preserve"> </w:t>
-      </w:r>
-      <w:r>
-        <w:rPr>
-          <w:rFonts w:ascii="Consolas" w:eastAsia="宋体" w:hAnsi="Consolas" w:cs="宋体"/>
-          <w:color w:val="FF79C6"/>
-          <w:kern w:val="0"/>
-          <w:szCs w:val="21"/>
-        </w:rPr>
-        <w:t>function</w:t>
-      </w:r>
-      <w:r>
-        <w:rPr>
-          <w:rFonts w:ascii="Consolas" w:eastAsia="宋体" w:hAnsi="Consolas" w:cs="宋体"/>
-          <w:color w:val="F8F8F2"/>
-          <w:kern w:val="0"/>
-          <w:szCs w:val="21"/>
-        </w:rPr>
-        <w:t xml:space="preserve"> () {};</w:t>
-      </w:r>
-    </w:p>
-    <w:p>
-      <w:pPr>
-        <w:widowControl/>
-        <w:shd w:val="clear" w:color="auto" w:fill="282A36"/>
-        <w:spacing w:line="285" w:lineRule="atLeast"/>
-        <w:jc w:val="left"/>
-        <w:rPr>
-          <w:rFonts w:ascii="Consolas" w:eastAsia="宋体" w:hAnsi="Consolas" w:cs="宋体"/>
-          <w:color w:val="F8F8F2"/>
-          <w:kern w:val="0"/>
-          <w:szCs w:val="21"/>
-        </w:rPr>
-      </w:pPr>
-      <w:r>
-        <w:rPr>
-          <w:rFonts w:ascii="Consolas" w:eastAsia="宋体" w:hAnsi="Consolas" w:cs="宋体"/>
-          <w:color w:val="F8F8F2"/>
-          <w:kern w:val="0"/>
-          <w:szCs w:val="21"/>
-        </w:rPr>
-        <w:t xml:space="preserve">  </w:t>
-      </w:r>
-      <w:r>
-        <w:rPr>
-          <w:rFonts w:ascii="Consolas" w:eastAsia="宋体" w:hAnsi="Consolas" w:cs="宋体"/>
-          <w:color w:val="FF79C6"/>
-          <w:kern w:val="0"/>
-          <w:szCs w:val="21"/>
-        </w:rPr>
-        <w:t>var</w:t>
-      </w:r>
-      <w:r>
-        <w:rPr>
-          <w:rFonts w:ascii="Consolas" w:eastAsia="宋体" w:hAnsi="Consolas" w:cs="宋体"/>
-          <w:color w:val="F8F8F2"/>
-          <w:kern w:val="0"/>
-          <w:szCs w:val="21"/>
-        </w:rPr>
-        <w:t xml:space="preserve"> </w:t>
-      </w:r>
-      <w:r>
-        <w:rPr>
-          <w:rFonts w:ascii="Consolas" w:eastAsia="宋体" w:hAnsi="Consolas" w:cs="宋体"/>
-          <w:color w:val="50FA7B"/>
-          <w:kern w:val="0"/>
-          <w:szCs w:val="21"/>
-        </w:rPr>
-        <w:t>fBound</w:t>
-      </w:r>
-      <w:r>
-        <w:rPr>
-          <w:rFonts w:ascii="Consolas" w:eastAsia="宋体" w:hAnsi="Consolas" w:cs="宋体"/>
-          <w:color w:val="F8F8F2"/>
-          <w:kern w:val="0"/>
-          <w:szCs w:val="21"/>
-        </w:rPr>
-        <w:t xml:space="preserve"> </w:t>
-      </w:r>
-      <w:r>
-        <w:rPr>
-          <w:rFonts w:ascii="Consolas" w:eastAsia="宋体" w:hAnsi="Consolas" w:cs="宋体"/>
-          <w:color w:val="FF79C6"/>
-          <w:kern w:val="0"/>
-          <w:szCs w:val="21"/>
-        </w:rPr>
-        <w:t>=</w:t>
-      </w:r>
-      <w:r>
-        <w:rPr>
-          <w:rFonts w:ascii="Consolas" w:eastAsia="宋体" w:hAnsi="Consolas" w:cs="宋体"/>
-          <w:color w:val="F8F8F2"/>
-          <w:kern w:val="0"/>
-          <w:szCs w:val="21"/>
-        </w:rPr>
-        <w:t xml:space="preserve"> </w:t>
-      </w:r>
-      <w:r>
-        <w:rPr>
-          <w:rFonts w:ascii="Consolas" w:eastAsia="宋体" w:hAnsi="Consolas" w:cs="宋体"/>
-          <w:color w:val="FF79C6"/>
-          <w:kern w:val="0"/>
-          <w:szCs w:val="21"/>
-        </w:rPr>
-        <w:t>function</w:t>
-      </w:r>
-      <w:r>
-        <w:rPr>
-          <w:rFonts w:ascii="Consolas" w:eastAsia="宋体" w:hAnsi="Consolas" w:cs="宋体"/>
-          <w:color w:val="F8F8F2"/>
-          <w:kern w:val="0"/>
-          <w:szCs w:val="21"/>
-        </w:rPr>
-        <w:t xml:space="preserve"> () {</w:t>
-      </w:r>
-    </w:p>
-    <w:p>
-      <w:pPr>
-        <w:widowControl/>
-        <w:shd w:val="clear" w:color="auto" w:fill="282A36"/>
-        <w:spacing w:line="285" w:lineRule="atLeast"/>
-        <w:jc w:val="left"/>
-        <w:rPr>
-          <w:rFonts w:ascii="Consolas" w:eastAsia="宋体" w:hAnsi="Consolas" w:cs="宋体"/>
-          <w:color w:val="F8F8F2"/>
-          <w:kern w:val="0"/>
-          <w:szCs w:val="21"/>
-        </w:rPr>
-      </w:pPr>
-      <w:r>
-        <w:rPr>
-          <w:rFonts w:ascii="Consolas" w:eastAsia="宋体" w:hAnsi="Consolas" w:cs="宋体"/>
-          <w:color w:val="F8F8F2"/>
-          <w:kern w:val="0"/>
-          <w:szCs w:val="21"/>
-        </w:rPr>
-        <w:t xml:space="preserve">      </w:t>
-      </w:r>
-      <w:r>
-        <w:rPr>
-          <w:rFonts w:ascii="Consolas" w:eastAsia="宋体" w:hAnsi="Consolas" w:cs="宋体"/>
-          <w:color w:val="FF79C6"/>
-          <w:kern w:val="0"/>
-          <w:szCs w:val="21"/>
-        </w:rPr>
-        <w:t>var</w:t>
-      </w:r>
-      <w:r>
-        <w:rPr>
-          <w:rFonts w:ascii="Consolas" w:eastAsia="宋体" w:hAnsi="Consolas" w:cs="宋体"/>
-          <w:color w:val="F8F8F2"/>
-          <w:kern w:val="0"/>
-          <w:szCs w:val="21"/>
-        </w:rPr>
-        <w:t xml:space="preserve"> bindArgs </w:t>
-      </w:r>
-      <w:r>
-        <w:rPr>
-          <w:rFonts w:ascii="Consolas" w:eastAsia="宋体" w:hAnsi="Consolas" w:cs="宋体"/>
-          <w:color w:val="FF79C6"/>
-          <w:kern w:val="0"/>
-          <w:szCs w:val="21"/>
-        </w:rPr>
-        <w:t>=</w:t>
-      </w:r>
-      <w:r>
-        <w:rPr>
-          <w:rFonts w:ascii="Consolas" w:eastAsia="宋体" w:hAnsi="Consolas" w:cs="宋体"/>
-          <w:color w:val="F8F8F2"/>
-          <w:kern w:val="0"/>
-          <w:szCs w:val="21"/>
-        </w:rPr>
-        <w:t xml:space="preserve"> </w:t>
-      </w:r>
-      <w:r>
-        <w:rPr>
-          <w:rFonts w:ascii="Consolas" w:eastAsia="宋体" w:hAnsi="Consolas" w:cs="宋体"/>
-          <w:i/>
-          <w:iCs/>
-          <w:color w:val="8BE9FD"/>
-          <w:kern w:val="0"/>
-          <w:szCs w:val="21"/>
-        </w:rPr>
-        <w:t>Array</w:t>
-      </w:r>
-      <w:r>
-        <w:rPr>
-          <w:rFonts w:ascii="Consolas" w:eastAsia="宋体" w:hAnsi="Consolas" w:cs="宋体"/>
-          <w:color w:val="F8F8F2"/>
-          <w:kern w:val="0"/>
-          <w:szCs w:val="21"/>
-        </w:rPr>
-        <w:t>.prototype.slice.</w:t>
-      </w:r>
-      <w:r>
-        <w:rPr>
-          <w:rFonts w:ascii="Consolas" w:eastAsia="宋体" w:hAnsi="Consolas" w:cs="宋体"/>
-          <w:color w:val="8BE9FD"/>
-          <w:kern w:val="0"/>
-          <w:szCs w:val="21"/>
-        </w:rPr>
-        <w:t>call</w:t>
-      </w:r>
-      <w:r>
-        <w:rPr>
-          <w:rFonts w:ascii="Consolas" w:eastAsia="宋体" w:hAnsi="Consolas" w:cs="宋体"/>
-          <w:color w:val="F8F8F2"/>
-          <w:kern w:val="0"/>
-          <w:szCs w:val="21"/>
-        </w:rPr>
-        <w:t>(</w:t>
-      </w:r>
-      <w:r>
-        <w:rPr>
-          <w:rFonts w:ascii="Consolas" w:eastAsia="宋体" w:hAnsi="Consolas" w:cs="宋体"/>
-          <w:i/>
-          <w:iCs/>
-          <w:color w:val="BD93F9"/>
-          <w:kern w:val="0"/>
-          <w:szCs w:val="21"/>
-        </w:rPr>
-        <w:t>arguments</w:t>
-      </w:r>
-      <w:r>
-        <w:rPr>
-          <w:rFonts w:ascii="Consolas" w:eastAsia="宋体" w:hAnsi="Consolas" w:cs="宋体"/>
-          <w:color w:val="F8F8F2"/>
-          <w:kern w:val="0"/>
-          <w:szCs w:val="21"/>
-        </w:rPr>
-        <w:t>);</w:t>
-      </w:r>
-    </w:p>
-    <w:p>
-      <w:pPr>
-        <w:widowControl/>
-        <w:shd w:val="clear" w:color="auto" w:fill="282A36"/>
-        <w:spacing w:line="285" w:lineRule="atLeast"/>
-        <w:jc w:val="left"/>
-        <w:rPr>
-          <w:rFonts w:ascii="Consolas" w:eastAsia="宋体" w:hAnsi="Consolas" w:cs="宋体"/>
-          <w:color w:val="F8F8F2"/>
-          <w:kern w:val="0"/>
-          <w:szCs w:val="21"/>
-        </w:rPr>
-      </w:pPr>
-      <w:r>
-        <w:rPr>
-          <w:rFonts w:ascii="Consolas" w:eastAsia="宋体" w:hAnsi="Consolas" w:cs="宋体"/>
-          <w:color w:val="F8F8F2"/>
-          <w:kern w:val="0"/>
-          <w:szCs w:val="21"/>
-        </w:rPr>
-        <w:t xml:space="preserve">      </w:t>
-      </w:r>
-      <w:r>
-        <w:rPr>
-          <w:rFonts w:ascii="Consolas" w:eastAsia="宋体" w:hAnsi="Consolas" w:cs="宋体"/>
-          <w:color w:val="FF79C6"/>
-          <w:kern w:val="0"/>
-          <w:szCs w:val="21"/>
-        </w:rPr>
         <w:t>return</w:t>
       </w:r>
       <w:r>
@@ -6624,403 +6964,7 @@
           <w:kern w:val="0"/>
           <w:szCs w:val="21"/>
         </w:rPr>
-        <w:t xml:space="preserve"> self.</w:t>
-      </w:r>
-      <w:r>
-        <w:rPr>
-          <w:rFonts w:ascii="Consolas" w:eastAsia="宋体" w:hAnsi="Consolas" w:cs="宋体"/>
-          <w:color w:val="8BE9FD"/>
-          <w:kern w:val="0"/>
-          <w:szCs w:val="21"/>
-        </w:rPr>
-        <w:t>apply</w:t>
-      </w:r>
-      <w:r>
-        <w:rPr>
-          <w:rFonts w:ascii="Consolas" w:eastAsia="宋体" w:hAnsi="Consolas" w:cs="宋体"/>
-          <w:color w:val="F8F8F2"/>
-          <w:kern w:val="0"/>
-          <w:szCs w:val="21"/>
-        </w:rPr>
-        <w:t>(</w:t>
-      </w:r>
-      <w:r>
-        <w:rPr>
-          <w:rFonts w:ascii="Consolas" w:eastAsia="宋体" w:hAnsi="Consolas" w:cs="宋体"/>
-          <w:i/>
-          <w:iCs/>
-          <w:color w:val="BD93F9"/>
-          <w:kern w:val="0"/>
-          <w:szCs w:val="21"/>
-        </w:rPr>
-        <w:t>this</w:t>
-      </w:r>
-      <w:r>
-        <w:rPr>
-          <w:rFonts w:ascii="Consolas" w:eastAsia="宋体" w:hAnsi="Consolas" w:cs="宋体"/>
-          <w:color w:val="F8F8F2"/>
-          <w:kern w:val="0"/>
-          <w:szCs w:val="21"/>
-        </w:rPr>
-        <w:t xml:space="preserve"> </w:t>
-      </w:r>
-      <w:r>
-        <w:rPr>
-          <w:rFonts w:ascii="Consolas" w:eastAsia="宋体" w:hAnsi="Consolas" w:cs="宋体"/>
-          <w:color w:val="FF79C6"/>
-          <w:kern w:val="0"/>
-          <w:szCs w:val="21"/>
-        </w:rPr>
-        <w:t>instanceof</w:t>
-      </w:r>
-      <w:r>
-        <w:rPr>
-          <w:rFonts w:ascii="Consolas" w:eastAsia="宋体" w:hAnsi="Consolas" w:cs="宋体"/>
-          <w:color w:val="F8F8F2"/>
-          <w:kern w:val="0"/>
-          <w:szCs w:val="21"/>
-        </w:rPr>
-        <w:t xml:space="preserve"> </w:t>
-      </w:r>
-      <w:r>
-        <w:rPr>
-          <w:rFonts w:ascii="Consolas" w:eastAsia="宋体" w:hAnsi="Consolas" w:cs="宋体"/>
-          <w:i/>
-          <w:iCs/>
-          <w:color w:val="8BE9FD"/>
-          <w:kern w:val="0"/>
-          <w:szCs w:val="21"/>
-        </w:rPr>
-        <w:t>fNOP</w:t>
-      </w:r>
-      <w:r>
-        <w:rPr>
-          <w:rFonts w:ascii="Consolas" w:eastAsia="宋体" w:hAnsi="Consolas" w:cs="宋体"/>
-          <w:color w:val="F8F8F2"/>
-          <w:kern w:val="0"/>
-          <w:szCs w:val="21"/>
-        </w:rPr>
-        <w:t xml:space="preserve"> </w:t>
-      </w:r>
-      <w:r>
-        <w:rPr>
-          <w:rFonts w:ascii="Consolas" w:eastAsia="宋体" w:hAnsi="Consolas" w:cs="宋体"/>
-          <w:color w:val="FF79C6"/>
-          <w:kern w:val="0"/>
-          <w:szCs w:val="21"/>
-        </w:rPr>
-        <w:t>?</w:t>
-      </w:r>
-      <w:r>
-        <w:rPr>
-          <w:rFonts w:ascii="Consolas" w:eastAsia="宋体" w:hAnsi="Consolas" w:cs="宋体"/>
-          <w:color w:val="F8F8F2"/>
-          <w:kern w:val="0"/>
-          <w:szCs w:val="21"/>
-        </w:rPr>
-        <w:t xml:space="preserve"> </w:t>
-      </w:r>
-      <w:r>
-        <w:rPr>
-          <w:rFonts w:ascii="Consolas" w:eastAsia="宋体" w:hAnsi="Consolas" w:cs="宋体"/>
-          <w:i/>
-          <w:iCs/>
-          <w:color w:val="BD93F9"/>
-          <w:kern w:val="0"/>
-          <w:szCs w:val="21"/>
-        </w:rPr>
-        <w:t>this</w:t>
-      </w:r>
-      <w:r>
-        <w:rPr>
-          <w:rFonts w:ascii="Consolas" w:eastAsia="宋体" w:hAnsi="Consolas" w:cs="宋体"/>
-          <w:color w:val="F8F8F2"/>
-          <w:kern w:val="0"/>
-          <w:szCs w:val="21"/>
-        </w:rPr>
-        <w:t xml:space="preserve"> </w:t>
-      </w:r>
-      <w:r>
-        <w:rPr>
-          <w:rFonts w:ascii="Consolas" w:eastAsia="宋体" w:hAnsi="Consolas" w:cs="宋体"/>
-          <w:color w:val="FF79C6"/>
-          <w:kern w:val="0"/>
-          <w:szCs w:val="21"/>
-        </w:rPr>
-        <w:t>:</w:t>
-      </w:r>
-      <w:r>
-        <w:rPr>
-          <w:rFonts w:ascii="Consolas" w:eastAsia="宋体" w:hAnsi="Consolas" w:cs="宋体"/>
-          <w:color w:val="F8F8F2"/>
-          <w:kern w:val="0"/>
-          <w:szCs w:val="21"/>
-        </w:rPr>
-        <w:t xml:space="preserve"> context, args.</w:t>
-      </w:r>
-      <w:r>
-        <w:rPr>
-          <w:rFonts w:ascii="Consolas" w:eastAsia="宋体" w:hAnsi="Consolas" w:cs="宋体"/>
-          <w:color w:val="8BE9FD"/>
-          <w:kern w:val="0"/>
-          <w:szCs w:val="21"/>
-        </w:rPr>
-        <w:t>concat</w:t>
-      </w:r>
-      <w:r>
-        <w:rPr>
-          <w:rFonts w:ascii="Consolas" w:eastAsia="宋体" w:hAnsi="Consolas" w:cs="宋体"/>
-          <w:color w:val="F8F8F2"/>
-          <w:kern w:val="0"/>
-          <w:szCs w:val="21"/>
-        </w:rPr>
-        <w:t>(bindArgs));</w:t>
-      </w:r>
-    </w:p>
-    <w:p>
-      <w:pPr>
-        <w:widowControl/>
-        <w:shd w:val="clear" w:color="auto" w:fill="282A36"/>
-        <w:spacing w:line="285" w:lineRule="atLeast"/>
-        <w:jc w:val="left"/>
-        <w:rPr>
-          <w:rFonts w:ascii="Consolas" w:eastAsia="宋体" w:hAnsi="Consolas" w:cs="宋体"/>
-          <w:color w:val="F8F8F2"/>
-          <w:kern w:val="0"/>
-          <w:szCs w:val="21"/>
-        </w:rPr>
-      </w:pPr>
-      <w:r>
-        <w:rPr>
-          <w:rFonts w:ascii="Consolas" w:eastAsia="宋体" w:hAnsi="Consolas" w:cs="宋体"/>
-          <w:color w:val="F8F8F2"/>
-          <w:kern w:val="0"/>
-          <w:szCs w:val="21"/>
-        </w:rPr>
-        <w:t xml:space="preserve">  }</w:t>
-      </w:r>
-    </w:p>
-    <w:p>
-      <w:pPr>
-        <w:widowControl/>
-        <w:shd w:val="clear" w:color="auto" w:fill="282A36"/>
-        <w:spacing w:line="285" w:lineRule="atLeast"/>
-        <w:jc w:val="left"/>
-        <w:rPr>
-          <w:rFonts w:ascii="Consolas" w:eastAsia="宋体" w:hAnsi="Consolas" w:cs="宋体"/>
-          <w:color w:val="F8F8F2"/>
-          <w:kern w:val="0"/>
-          <w:szCs w:val="21"/>
-        </w:rPr>
-      </w:pPr>
-      <w:r>
-        <w:rPr>
-          <w:rFonts w:ascii="Consolas" w:eastAsia="宋体" w:hAnsi="Consolas" w:cs="宋体"/>
-          <w:color w:val="F8F8F2"/>
-          <w:kern w:val="0"/>
-          <w:szCs w:val="21"/>
-        </w:rPr>
-        <w:t xml:space="preserve">  </w:t>
-      </w:r>
-      <w:r>
-        <w:rPr>
-          <w:rFonts w:ascii="Consolas" w:eastAsia="宋体" w:hAnsi="Consolas" w:cs="宋体"/>
-          <w:i/>
-          <w:iCs/>
-          <w:color w:val="8BE9FD"/>
-          <w:kern w:val="0"/>
-          <w:szCs w:val="21"/>
-        </w:rPr>
-        <w:t>fNOP</w:t>
-      </w:r>
-      <w:r>
-        <w:rPr>
-          <w:rFonts w:ascii="Consolas" w:eastAsia="宋体" w:hAnsi="Consolas" w:cs="宋体"/>
-          <w:color w:val="F8F8F2"/>
-          <w:kern w:val="0"/>
-          <w:szCs w:val="21"/>
-        </w:rPr>
-        <w:t xml:space="preserve">.prototype </w:t>
-      </w:r>
-      <w:r>
-        <w:rPr>
-          <w:rFonts w:ascii="Consolas" w:eastAsia="宋体" w:hAnsi="Consolas" w:cs="宋体"/>
-          <w:color w:val="FF79C6"/>
-          <w:kern w:val="0"/>
-          <w:szCs w:val="21"/>
-        </w:rPr>
-        <w:t>=</w:t>
-      </w:r>
-      <w:r>
-        <w:rPr>
-          <w:rFonts w:ascii="Consolas" w:eastAsia="宋体" w:hAnsi="Consolas" w:cs="宋体"/>
-          <w:color w:val="F8F8F2"/>
-          <w:kern w:val="0"/>
-          <w:szCs w:val="21"/>
-        </w:rPr>
-        <w:t xml:space="preserve"> </w:t>
-      </w:r>
-      <w:r>
-        <w:rPr>
-          <w:rFonts w:ascii="Consolas" w:eastAsia="宋体" w:hAnsi="Consolas" w:cs="宋体"/>
-          <w:i/>
-          <w:iCs/>
-          <w:color w:val="BD93F9"/>
-          <w:kern w:val="0"/>
-          <w:szCs w:val="21"/>
-        </w:rPr>
-        <w:t>this</w:t>
-      </w:r>
-      <w:r>
-        <w:rPr>
-          <w:rFonts w:ascii="Consolas" w:eastAsia="宋体" w:hAnsi="Consolas" w:cs="宋体"/>
-          <w:color w:val="F8F8F2"/>
-          <w:kern w:val="0"/>
-          <w:szCs w:val="21"/>
-        </w:rPr>
-        <w:t>.prototype;</w:t>
-      </w:r>
-    </w:p>
-    <w:p>
-      <w:pPr>
-        <w:widowControl/>
-        <w:shd w:val="clear" w:color="auto" w:fill="282A36"/>
-        <w:spacing w:line="285" w:lineRule="atLeast"/>
-        <w:jc w:val="left"/>
-        <w:rPr>
-          <w:rFonts w:ascii="Consolas" w:eastAsia="宋体" w:hAnsi="Consolas" w:cs="宋体"/>
-          <w:color w:val="F8F8F2"/>
-          <w:kern w:val="0"/>
-          <w:szCs w:val="21"/>
-        </w:rPr>
-      </w:pPr>
-      <w:r>
-        <w:rPr>
-          <w:rFonts w:ascii="Consolas" w:eastAsia="宋体" w:hAnsi="Consolas" w:cs="宋体"/>
-          <w:color w:val="F8F8F2"/>
-          <w:kern w:val="0"/>
-          <w:szCs w:val="21"/>
-        </w:rPr>
-        <w:t xml:space="preserve">  </w:t>
-      </w:r>
-      <w:r>
-        <w:rPr>
-          <w:rFonts w:ascii="Consolas" w:eastAsia="宋体" w:hAnsi="Consolas" w:cs="宋体"/>
-          <w:i/>
-          <w:iCs/>
-          <w:color w:val="8BE9FD"/>
-          <w:kern w:val="0"/>
-          <w:szCs w:val="21"/>
-        </w:rPr>
-        <w:t>fBound</w:t>
-      </w:r>
-      <w:r>
-        <w:rPr>
-          <w:rFonts w:ascii="Consolas" w:eastAsia="宋体" w:hAnsi="Consolas" w:cs="宋体"/>
-          <w:color w:val="F8F8F2"/>
-          <w:kern w:val="0"/>
-          <w:szCs w:val="21"/>
-        </w:rPr>
-        <w:t xml:space="preserve">.prototype </w:t>
-      </w:r>
-      <w:r>
-        <w:rPr>
-          <w:rFonts w:ascii="Consolas" w:eastAsia="宋体" w:hAnsi="Consolas" w:cs="宋体"/>
-          <w:color w:val="FF79C6"/>
-          <w:kern w:val="0"/>
-          <w:szCs w:val="21"/>
-        </w:rPr>
-        <w:t>=</w:t>
-      </w:r>
-      <w:r>
-        <w:rPr>
-          <w:rFonts w:ascii="Consolas" w:eastAsia="宋体" w:hAnsi="Consolas" w:cs="宋体"/>
-          <w:color w:val="F8F8F2"/>
-          <w:kern w:val="0"/>
-          <w:szCs w:val="21"/>
-        </w:rPr>
-        <w:t xml:space="preserve"> </w:t>
-      </w:r>
-      <w:r>
-        <w:rPr>
-          <w:rFonts w:ascii="Consolas" w:eastAsia="宋体" w:hAnsi="Consolas" w:cs="宋体"/>
-          <w:b/>
-          <w:bCs/>
-          <w:color w:val="FF79C6"/>
-          <w:kern w:val="0"/>
-          <w:szCs w:val="21"/>
-        </w:rPr>
-        <w:t>new</w:t>
-      </w:r>
-      <w:r>
-        <w:rPr>
-          <w:rFonts w:ascii="Consolas" w:eastAsia="宋体" w:hAnsi="Consolas" w:cs="宋体"/>
-          <w:color w:val="F8F8F2"/>
-          <w:kern w:val="0"/>
-          <w:szCs w:val="21"/>
-        </w:rPr>
-        <w:t xml:space="preserve"> </w:t>
-      </w:r>
-      <w:r>
-        <w:rPr>
-          <w:rFonts w:ascii="Consolas" w:eastAsia="宋体" w:hAnsi="Consolas" w:cs="宋体"/>
-          <w:i/>
-          <w:iCs/>
-          <w:color w:val="8BE9FD"/>
-          <w:kern w:val="0"/>
-          <w:szCs w:val="21"/>
-        </w:rPr>
-        <w:t>fNOP</w:t>
-      </w:r>
-      <w:r>
-        <w:rPr>
-          <w:rFonts w:ascii="Consolas" w:eastAsia="宋体" w:hAnsi="Consolas" w:cs="宋体"/>
-          <w:color w:val="F8F8F2"/>
-          <w:kern w:val="0"/>
-          <w:szCs w:val="21"/>
-        </w:rPr>
-        <w:t>();</w:t>
-      </w:r>
-    </w:p>
-    <w:p>
-      <w:pPr>
-        <w:widowControl/>
-        <w:shd w:val="clear" w:color="auto" w:fill="282A36"/>
-        <w:spacing w:line="285" w:lineRule="atLeast"/>
-        <w:jc w:val="left"/>
-        <w:rPr>
-          <w:rFonts w:ascii="Consolas" w:eastAsia="宋体" w:hAnsi="Consolas" w:cs="宋体"/>
-          <w:color w:val="F8F8F2"/>
-          <w:kern w:val="0"/>
-          <w:szCs w:val="21"/>
-        </w:rPr>
-      </w:pPr>
-      <w:r>
-        <w:rPr>
-          <w:rFonts w:ascii="Consolas" w:eastAsia="宋体" w:hAnsi="Consolas" w:cs="宋体"/>
-          <w:color w:val="F8F8F2"/>
-          <w:kern w:val="0"/>
-          <w:szCs w:val="21"/>
-        </w:rPr>
-        <w:t xml:space="preserve">  </w:t>
-      </w:r>
-      <w:r>
-        <w:rPr>
-          <w:rFonts w:ascii="Consolas" w:eastAsia="宋体" w:hAnsi="Consolas" w:cs="宋体"/>
-          <w:color w:val="FF79C6"/>
-          <w:kern w:val="0"/>
-          <w:szCs w:val="21"/>
-        </w:rPr>
-        <w:t>return</w:t>
-      </w:r>
-      <w:r>
-        <w:rPr>
-          <w:rFonts w:ascii="Consolas" w:eastAsia="宋体" w:hAnsi="Consolas" w:cs="宋体"/>
-          <w:color w:val="F8F8F2"/>
-          <w:kern w:val="0"/>
-          <w:szCs w:val="21"/>
-        </w:rPr>
-        <w:t xml:space="preserve"> fBound;</w:t>
+        <w:t xml:space="preserve"> fBound</w:t>
       </w:r>
     </w:p>
     <w:p>
@@ -9422,6 +9366,21 @@
     </w:p>
     <w:p>
       <w:pPr>
+        <w:rPr>
+          <w:rFonts w:ascii="微软雅黑" w:eastAsia="微软雅黑" w:hAnsi="微软雅黑" w:hint="eastAsia"/>
+          <w:szCs w:val="21"/>
+        </w:rPr>
+      </w:pPr>
+      <w:r>
+        <w:rPr>
+          <w:rFonts w:ascii="微软雅黑" w:eastAsia="微软雅黑" w:hAnsi="微软雅黑" w:hint="eastAsia"/>
+          <w:szCs w:val="21"/>
+        </w:rPr>
+        <w:t>如果有返回值，返回值为对象的话，则new出来的实例只能访问返回对象的属性，如果返回值为基本类型值，则只能访问构造函数的私有变量，无法访问返回的基本类型值</w:t>
+      </w:r>
+    </w:p>
+    <w:p>
+      <w:pPr>
         <w:widowControl/>
         <w:shd w:val="clear" w:color="auto" w:fill="282A36"/>
         <w:spacing w:line="285" w:lineRule="atLeast"/>
@@ -10103,14 +10062,2617 @@
     <w:p>
       <w:pPr>
         <w:rPr>
-          <w:rFonts w:ascii="微软雅黑" w:eastAsia="微软雅黑" w:hAnsi="微软雅黑"/>
-          <w:szCs w:val="21"/>
-        </w:rPr>
-      </w:pPr>
-    </w:p>
-    <w:p>
-      <w:pPr>
-        <w:rPr>
+          <w:sz w:val="23"/>
+        </w:rPr>
+      </w:pPr>
+    </w:p>
+    <w:p>
+      <w:pPr>
+        <w:rPr>
+          <w:sz w:val="23"/>
+        </w:rPr>
+      </w:pPr>
+      <w:r>
+        <w:rPr>
+          <w:rFonts w:hint="eastAsia"/>
+          <w:sz w:val="23"/>
+        </w:rPr>
+        <w:t>类数组对象：拥有length和若干索引属性的对象</w:t>
+      </w:r>
+    </w:p>
+    <w:p>
+      <w:pPr>
+        <w:rPr>
+          <w:sz w:val="23"/>
+        </w:rPr>
+      </w:pPr>
+      <w:r>
+        <w:rPr>
+          <w:rFonts w:hint="eastAsia"/>
+          <w:sz w:val="23"/>
+        </w:rPr>
+        <w:t>将类数组转化成数组的方法：</w:t>
+      </w:r>
+    </w:p>
+    <w:p>
+      <w:pPr>
+        <w:widowControl/>
+        <w:shd w:val="clear" w:color="auto" w:fill="F6F8FA"/>
+        <w:tabs>
+          <w:tab w:val="left" w:pos="916"/>
+          <w:tab w:val="left" w:pos="1832"/>
+          <w:tab w:val="left" w:pos="2748"/>
+          <w:tab w:val="left" w:pos="3664"/>
+          <w:tab w:val="left" w:pos="4580"/>
+          <w:tab w:val="left" w:pos="5496"/>
+          <w:tab w:val="left" w:pos="6412"/>
+          <w:tab w:val="left" w:pos="7328"/>
+          <w:tab w:val="left" w:pos="8244"/>
+          <w:tab w:val="left" w:pos="9160"/>
+          <w:tab w:val="left" w:pos="10076"/>
+          <w:tab w:val="left" w:pos="10992"/>
+          <w:tab w:val="left" w:pos="11908"/>
+          <w:tab w:val="left" w:pos="12824"/>
+          <w:tab w:val="left" w:pos="13740"/>
+          <w:tab w:val="left" w:pos="14656"/>
+        </w:tabs>
+        <w:jc w:val="left"/>
+        <w:rPr>
+          <w:rFonts w:ascii="Consolas" w:eastAsia="宋体" w:hAnsi="Consolas" w:cs="宋体"/>
+          <w:color w:val="24292E"/>
+          <w:kern w:val="0"/>
+          <w:sz w:val="18"/>
+          <w:szCs w:val="18"/>
+        </w:rPr>
+      </w:pPr>
+      <w:r>
+        <w:rPr>
+          <w:rFonts w:ascii="Consolas" w:eastAsia="宋体" w:hAnsi="Consolas" w:cs="宋体"/>
+          <w:color w:val="6A737D"/>
+          <w:kern w:val="0"/>
+          <w:sz w:val="18"/>
+          <w:szCs w:val="18"/>
+        </w:rPr>
+        <w:t>// 1. slice</w:t>
+      </w:r>
+      <w:r>
+        <w:rPr>
+          <w:rFonts w:hint="eastAsia"/>
+          <w:sz w:val="23"/>
+        </w:rPr>
+        <w:t xml:space="preserve"> </w:t>
+      </w:r>
+      <w:r>
+        <w:rPr>
+          <w:sz w:val="23"/>
+        </w:rPr>
+        <w:t xml:space="preserve">    </w:t>
+      </w:r>
+    </w:p>
+    <w:p>
+      <w:pPr>
+        <w:pStyle w:val="HTML"/>
+        <w:shd w:val="clear" w:color="auto" w:fill="F6F8FA"/>
+        <w:rPr>
+          <w:rFonts w:ascii="Consolas" w:hAnsi="Consolas"/>
+          <w:color w:val="24292E"/>
+          <w:sz w:val="18"/>
+          <w:szCs w:val="18"/>
+        </w:rPr>
+      </w:pPr>
+      <w:r>
+        <w:rPr>
+          <w:rFonts w:ascii="Consolas" w:hAnsi="Consolas"/>
+          <w:color w:val="005CC5"/>
+          <w:sz w:val="18"/>
+          <w:szCs w:val="18"/>
+        </w:rPr>
+        <w:t>Array</w:t>
+      </w:r>
+      <w:r>
+        <w:rPr>
+          <w:rFonts w:ascii="Consolas" w:hAnsi="Consolas"/>
+          <w:color w:val="24292E"/>
+          <w:sz w:val="18"/>
+          <w:szCs w:val="18"/>
+        </w:rPr>
+        <w:t>.</w:t>
+      </w:r>
+      <w:r>
+        <w:rPr>
+          <w:rFonts w:ascii="Consolas" w:hAnsi="Consolas"/>
+          <w:color w:val="005CC5"/>
+          <w:sz w:val="18"/>
+          <w:szCs w:val="18"/>
+        </w:rPr>
+        <w:t>prototype</w:t>
+      </w:r>
+      <w:r>
+        <w:rPr>
+          <w:rFonts w:ascii="Consolas" w:hAnsi="Consolas"/>
+          <w:color w:val="24292E"/>
+          <w:sz w:val="18"/>
+          <w:szCs w:val="18"/>
+        </w:rPr>
+        <w:t>.slice.</w:t>
+      </w:r>
+      <w:r>
+        <w:rPr>
+          <w:rFonts w:ascii="Consolas" w:hAnsi="Consolas"/>
+          <w:color w:val="005CC5"/>
+          <w:sz w:val="18"/>
+          <w:szCs w:val="18"/>
+        </w:rPr>
+        <w:t>call</w:t>
+      </w:r>
+      <w:r>
+        <w:rPr>
+          <w:rFonts w:ascii="Consolas" w:hAnsi="Consolas"/>
+          <w:color w:val="24292E"/>
+          <w:sz w:val="18"/>
+          <w:szCs w:val="18"/>
+        </w:rPr>
+        <w:t xml:space="preserve">(arrayLike); </w:t>
+      </w:r>
+      <w:r>
+        <w:rPr>
+          <w:rFonts w:ascii="Consolas" w:hAnsi="Consolas"/>
+          <w:color w:val="6A737D"/>
+          <w:sz w:val="18"/>
+          <w:szCs w:val="18"/>
+        </w:rPr>
+        <w:t xml:space="preserve">// ["name", "age", "sex"] </w:t>
+      </w:r>
+    </w:p>
+    <w:p>
+      <w:pPr>
+        <w:widowControl/>
+        <w:shd w:val="clear" w:color="auto" w:fill="F6F8FA"/>
+        <w:tabs>
+          <w:tab w:val="left" w:pos="916"/>
+          <w:tab w:val="left" w:pos="1832"/>
+          <w:tab w:val="left" w:pos="2748"/>
+          <w:tab w:val="left" w:pos="3664"/>
+          <w:tab w:val="left" w:pos="4580"/>
+          <w:tab w:val="left" w:pos="5496"/>
+          <w:tab w:val="left" w:pos="6412"/>
+          <w:tab w:val="left" w:pos="7328"/>
+          <w:tab w:val="left" w:pos="8244"/>
+          <w:tab w:val="left" w:pos="9160"/>
+          <w:tab w:val="left" w:pos="10076"/>
+          <w:tab w:val="left" w:pos="10992"/>
+          <w:tab w:val="left" w:pos="11908"/>
+          <w:tab w:val="left" w:pos="12824"/>
+          <w:tab w:val="left" w:pos="13740"/>
+          <w:tab w:val="left" w:pos="14656"/>
+        </w:tabs>
+        <w:jc w:val="left"/>
+        <w:rPr>
+          <w:rFonts w:ascii="Consolas" w:eastAsia="宋体" w:hAnsi="Consolas" w:cs="宋体"/>
+          <w:color w:val="24292E"/>
+          <w:kern w:val="0"/>
+          <w:sz w:val="18"/>
+          <w:szCs w:val="18"/>
+        </w:rPr>
+      </w:pPr>
+      <w:r>
+        <w:rPr>
+          <w:rFonts w:ascii="Consolas" w:eastAsia="宋体" w:hAnsi="Consolas" w:cs="宋体"/>
+          <w:color w:val="6A737D"/>
+          <w:kern w:val="0"/>
+          <w:sz w:val="18"/>
+          <w:szCs w:val="18"/>
+        </w:rPr>
+        <w:t>// 2. splice</w:t>
+      </w:r>
+    </w:p>
+    <w:p>
+      <w:pPr>
+        <w:widowControl/>
+        <w:shd w:val="clear" w:color="auto" w:fill="F6F8FA"/>
+        <w:tabs>
+          <w:tab w:val="left" w:pos="916"/>
+          <w:tab w:val="left" w:pos="1832"/>
+          <w:tab w:val="left" w:pos="2748"/>
+          <w:tab w:val="left" w:pos="3664"/>
+          <w:tab w:val="left" w:pos="4580"/>
+          <w:tab w:val="left" w:pos="5496"/>
+          <w:tab w:val="left" w:pos="6412"/>
+          <w:tab w:val="left" w:pos="7328"/>
+          <w:tab w:val="left" w:pos="8244"/>
+          <w:tab w:val="left" w:pos="9160"/>
+          <w:tab w:val="left" w:pos="10076"/>
+          <w:tab w:val="left" w:pos="10992"/>
+          <w:tab w:val="left" w:pos="11908"/>
+          <w:tab w:val="left" w:pos="12824"/>
+          <w:tab w:val="left" w:pos="13740"/>
+          <w:tab w:val="left" w:pos="14656"/>
+        </w:tabs>
+        <w:jc w:val="left"/>
+        <w:rPr>
+          <w:rFonts w:ascii="Consolas" w:eastAsia="宋体" w:hAnsi="Consolas" w:cs="宋体"/>
+          <w:color w:val="24292E"/>
+          <w:kern w:val="0"/>
+          <w:sz w:val="18"/>
+          <w:szCs w:val="18"/>
+        </w:rPr>
+      </w:pPr>
+      <w:r>
+        <w:rPr>
+          <w:rFonts w:ascii="Consolas" w:eastAsia="宋体" w:hAnsi="Consolas" w:cs="宋体"/>
+          <w:color w:val="005CC5"/>
+          <w:kern w:val="0"/>
+          <w:sz w:val="18"/>
+          <w:szCs w:val="18"/>
+        </w:rPr>
+        <w:t>Array</w:t>
+      </w:r>
+      <w:r>
+        <w:rPr>
+          <w:rFonts w:ascii="Consolas" w:eastAsia="宋体" w:hAnsi="Consolas" w:cs="宋体"/>
+          <w:color w:val="24292E"/>
+          <w:kern w:val="0"/>
+          <w:sz w:val="18"/>
+          <w:szCs w:val="18"/>
+        </w:rPr>
+        <w:t>.</w:t>
+      </w:r>
+      <w:r>
+        <w:rPr>
+          <w:rFonts w:ascii="Consolas" w:eastAsia="宋体" w:hAnsi="Consolas" w:cs="宋体"/>
+          <w:color w:val="005CC5"/>
+          <w:kern w:val="0"/>
+          <w:sz w:val="18"/>
+          <w:szCs w:val="18"/>
+        </w:rPr>
+        <w:t>prototype</w:t>
+      </w:r>
+      <w:r>
+        <w:rPr>
+          <w:rFonts w:ascii="Consolas" w:eastAsia="宋体" w:hAnsi="Consolas" w:cs="宋体"/>
+          <w:color w:val="24292E"/>
+          <w:kern w:val="0"/>
+          <w:sz w:val="18"/>
+          <w:szCs w:val="18"/>
+        </w:rPr>
+        <w:t>.splice.</w:t>
+      </w:r>
+      <w:r>
+        <w:rPr>
+          <w:rFonts w:ascii="Consolas" w:eastAsia="宋体" w:hAnsi="Consolas" w:cs="宋体"/>
+          <w:color w:val="005CC5"/>
+          <w:kern w:val="0"/>
+          <w:sz w:val="18"/>
+          <w:szCs w:val="18"/>
+        </w:rPr>
+        <w:t>call</w:t>
+      </w:r>
+      <w:r>
+        <w:rPr>
+          <w:rFonts w:ascii="Consolas" w:eastAsia="宋体" w:hAnsi="Consolas" w:cs="宋体"/>
+          <w:color w:val="24292E"/>
+          <w:kern w:val="0"/>
+          <w:sz w:val="18"/>
+          <w:szCs w:val="18"/>
+        </w:rPr>
+        <w:t xml:space="preserve">(arrayLike, </w:t>
+      </w:r>
+      <w:r>
+        <w:rPr>
+          <w:rFonts w:ascii="Consolas" w:eastAsia="宋体" w:hAnsi="Consolas" w:cs="宋体"/>
+          <w:color w:val="005CC5"/>
+          <w:kern w:val="0"/>
+          <w:sz w:val="18"/>
+          <w:szCs w:val="18"/>
+        </w:rPr>
+        <w:t>0</w:t>
+      </w:r>
+      <w:r>
+        <w:rPr>
+          <w:rFonts w:ascii="Consolas" w:eastAsia="宋体" w:hAnsi="Consolas" w:cs="宋体"/>
+          <w:color w:val="24292E"/>
+          <w:kern w:val="0"/>
+          <w:sz w:val="18"/>
+          <w:szCs w:val="18"/>
+        </w:rPr>
+        <w:t xml:space="preserve">); </w:t>
+      </w:r>
+      <w:r>
+        <w:rPr>
+          <w:rFonts w:ascii="Consolas" w:eastAsia="宋体" w:hAnsi="Consolas" w:cs="宋体"/>
+          <w:color w:val="6A737D"/>
+          <w:kern w:val="0"/>
+          <w:sz w:val="18"/>
+          <w:szCs w:val="18"/>
+        </w:rPr>
+        <w:t xml:space="preserve">// ["name", "age", "sex"] </w:t>
+      </w:r>
+    </w:p>
+    <w:p>
+      <w:pPr>
+        <w:widowControl/>
+        <w:shd w:val="clear" w:color="auto" w:fill="F6F8FA"/>
+        <w:tabs>
+          <w:tab w:val="left" w:pos="916"/>
+          <w:tab w:val="left" w:pos="1832"/>
+          <w:tab w:val="left" w:pos="2748"/>
+          <w:tab w:val="left" w:pos="3664"/>
+          <w:tab w:val="left" w:pos="4580"/>
+          <w:tab w:val="left" w:pos="5496"/>
+          <w:tab w:val="left" w:pos="6412"/>
+          <w:tab w:val="left" w:pos="7328"/>
+          <w:tab w:val="left" w:pos="8244"/>
+          <w:tab w:val="left" w:pos="9160"/>
+          <w:tab w:val="left" w:pos="10076"/>
+          <w:tab w:val="left" w:pos="10992"/>
+          <w:tab w:val="left" w:pos="11908"/>
+          <w:tab w:val="left" w:pos="12824"/>
+          <w:tab w:val="left" w:pos="13740"/>
+          <w:tab w:val="left" w:pos="14656"/>
+        </w:tabs>
+        <w:jc w:val="left"/>
+        <w:rPr>
+          <w:rFonts w:ascii="Consolas" w:eastAsia="宋体" w:hAnsi="Consolas" w:cs="宋体"/>
+          <w:color w:val="24292E"/>
+          <w:kern w:val="0"/>
+          <w:sz w:val="18"/>
+          <w:szCs w:val="18"/>
+        </w:rPr>
+      </w:pPr>
+      <w:r>
+        <w:rPr>
+          <w:rFonts w:ascii="Consolas" w:eastAsia="宋体" w:hAnsi="Consolas" w:cs="宋体"/>
+          <w:color w:val="6A737D"/>
+          <w:kern w:val="0"/>
+          <w:sz w:val="18"/>
+          <w:szCs w:val="18"/>
+        </w:rPr>
+        <w:t>// 3. ES6 Array.from</w:t>
+      </w:r>
+    </w:p>
+    <w:p>
+      <w:pPr>
+        <w:widowControl/>
+        <w:shd w:val="clear" w:color="auto" w:fill="F6F8FA"/>
+        <w:tabs>
+          <w:tab w:val="left" w:pos="916"/>
+          <w:tab w:val="left" w:pos="1832"/>
+          <w:tab w:val="left" w:pos="2748"/>
+          <w:tab w:val="left" w:pos="3664"/>
+          <w:tab w:val="left" w:pos="4580"/>
+          <w:tab w:val="left" w:pos="5496"/>
+          <w:tab w:val="left" w:pos="6412"/>
+          <w:tab w:val="left" w:pos="7328"/>
+          <w:tab w:val="left" w:pos="8244"/>
+          <w:tab w:val="left" w:pos="9160"/>
+          <w:tab w:val="left" w:pos="10076"/>
+          <w:tab w:val="left" w:pos="10992"/>
+          <w:tab w:val="left" w:pos="11908"/>
+          <w:tab w:val="left" w:pos="12824"/>
+          <w:tab w:val="left" w:pos="13740"/>
+          <w:tab w:val="left" w:pos="14656"/>
+        </w:tabs>
+        <w:jc w:val="left"/>
+        <w:rPr>
+          <w:rFonts w:ascii="Consolas" w:eastAsia="宋体" w:hAnsi="Consolas" w:cs="宋体"/>
+          <w:color w:val="24292E"/>
+          <w:kern w:val="0"/>
+          <w:sz w:val="18"/>
+          <w:szCs w:val="18"/>
+        </w:rPr>
+      </w:pPr>
+      <w:r>
+        <w:rPr>
+          <w:rFonts w:ascii="Consolas" w:eastAsia="宋体" w:hAnsi="Consolas" w:cs="宋体"/>
+          <w:color w:val="005CC5"/>
+          <w:kern w:val="0"/>
+          <w:sz w:val="18"/>
+          <w:szCs w:val="18"/>
+        </w:rPr>
+        <w:t>Array</w:t>
+      </w:r>
+      <w:r>
+        <w:rPr>
+          <w:rFonts w:ascii="Consolas" w:eastAsia="宋体" w:hAnsi="Consolas" w:cs="宋体"/>
+          <w:color w:val="24292E"/>
+          <w:kern w:val="0"/>
+          <w:sz w:val="18"/>
+          <w:szCs w:val="18"/>
+        </w:rPr>
+        <w:t>.</w:t>
+      </w:r>
+      <w:r>
+        <w:rPr>
+          <w:rFonts w:ascii="Consolas" w:eastAsia="宋体" w:hAnsi="Consolas" w:cs="宋体"/>
+          <w:color w:val="6F42C1"/>
+          <w:kern w:val="0"/>
+          <w:sz w:val="18"/>
+          <w:szCs w:val="18"/>
+        </w:rPr>
+        <w:t>from</w:t>
+      </w:r>
+      <w:r>
+        <w:rPr>
+          <w:rFonts w:ascii="Consolas" w:eastAsia="宋体" w:hAnsi="Consolas" w:cs="宋体"/>
+          <w:color w:val="24292E"/>
+          <w:kern w:val="0"/>
+          <w:sz w:val="18"/>
+          <w:szCs w:val="18"/>
+        </w:rPr>
+        <w:t xml:space="preserve">(arrayLike); </w:t>
+      </w:r>
+      <w:r>
+        <w:rPr>
+          <w:rFonts w:ascii="Consolas" w:eastAsia="宋体" w:hAnsi="Consolas" w:cs="宋体"/>
+          <w:color w:val="6A737D"/>
+          <w:kern w:val="0"/>
+          <w:sz w:val="18"/>
+          <w:szCs w:val="18"/>
+        </w:rPr>
+        <w:t xml:space="preserve">// ["name", "age", "sex"] </w:t>
+      </w:r>
+    </w:p>
+    <w:p>
+      <w:pPr>
+        <w:widowControl/>
+        <w:shd w:val="clear" w:color="auto" w:fill="F6F8FA"/>
+        <w:tabs>
+          <w:tab w:val="left" w:pos="916"/>
+          <w:tab w:val="left" w:pos="1832"/>
+          <w:tab w:val="left" w:pos="2748"/>
+          <w:tab w:val="left" w:pos="3664"/>
+          <w:tab w:val="left" w:pos="4580"/>
+          <w:tab w:val="left" w:pos="5496"/>
+          <w:tab w:val="left" w:pos="6412"/>
+          <w:tab w:val="left" w:pos="7328"/>
+          <w:tab w:val="left" w:pos="8244"/>
+          <w:tab w:val="left" w:pos="9160"/>
+          <w:tab w:val="left" w:pos="10076"/>
+          <w:tab w:val="left" w:pos="10992"/>
+          <w:tab w:val="left" w:pos="11908"/>
+          <w:tab w:val="left" w:pos="12824"/>
+          <w:tab w:val="left" w:pos="13740"/>
+          <w:tab w:val="left" w:pos="14656"/>
+        </w:tabs>
+        <w:jc w:val="left"/>
+        <w:rPr>
+          <w:rFonts w:ascii="Consolas" w:eastAsia="宋体" w:hAnsi="Consolas" w:cs="宋体"/>
+          <w:color w:val="24292E"/>
+          <w:kern w:val="0"/>
+          <w:sz w:val="18"/>
+          <w:szCs w:val="18"/>
+        </w:rPr>
+      </w:pPr>
+      <w:r>
+        <w:rPr>
+          <w:rFonts w:ascii="Consolas" w:eastAsia="宋体" w:hAnsi="Consolas" w:cs="宋体"/>
+          <w:color w:val="6A737D"/>
+          <w:kern w:val="0"/>
+          <w:sz w:val="18"/>
+          <w:szCs w:val="18"/>
+        </w:rPr>
+        <w:t>// 4. apply</w:t>
+      </w:r>
+    </w:p>
+    <w:p>
+      <w:pPr>
+        <w:widowControl/>
+        <w:shd w:val="clear" w:color="auto" w:fill="F6F8FA"/>
+        <w:tabs>
+          <w:tab w:val="left" w:pos="916"/>
+          <w:tab w:val="left" w:pos="1832"/>
+          <w:tab w:val="left" w:pos="2748"/>
+          <w:tab w:val="left" w:pos="3664"/>
+          <w:tab w:val="left" w:pos="4580"/>
+          <w:tab w:val="left" w:pos="5496"/>
+          <w:tab w:val="left" w:pos="6412"/>
+          <w:tab w:val="left" w:pos="7328"/>
+          <w:tab w:val="left" w:pos="8244"/>
+          <w:tab w:val="left" w:pos="9160"/>
+          <w:tab w:val="left" w:pos="10076"/>
+          <w:tab w:val="left" w:pos="10992"/>
+          <w:tab w:val="left" w:pos="11908"/>
+          <w:tab w:val="left" w:pos="12824"/>
+          <w:tab w:val="left" w:pos="13740"/>
+          <w:tab w:val="left" w:pos="14656"/>
+        </w:tabs>
+        <w:jc w:val="left"/>
+        <w:rPr>
+          <w:rFonts w:ascii="Consolas" w:eastAsia="宋体" w:hAnsi="Consolas" w:cs="宋体"/>
+          <w:color w:val="24292E"/>
+          <w:kern w:val="0"/>
+          <w:sz w:val="18"/>
+          <w:szCs w:val="18"/>
+        </w:rPr>
+      </w:pPr>
+      <w:r>
+        <w:rPr>
+          <w:rFonts w:ascii="Consolas" w:eastAsia="宋体" w:hAnsi="Consolas" w:cs="宋体"/>
+          <w:color w:val="005CC5"/>
+          <w:kern w:val="0"/>
+          <w:sz w:val="18"/>
+          <w:szCs w:val="18"/>
+        </w:rPr>
+        <w:t>Array</w:t>
+      </w:r>
+      <w:r>
+        <w:rPr>
+          <w:rFonts w:ascii="Consolas" w:eastAsia="宋体" w:hAnsi="Consolas" w:cs="宋体"/>
+          <w:color w:val="24292E"/>
+          <w:kern w:val="0"/>
+          <w:sz w:val="18"/>
+          <w:szCs w:val="18"/>
+        </w:rPr>
+        <w:t>.</w:t>
+      </w:r>
+      <w:r>
+        <w:rPr>
+          <w:rFonts w:ascii="Consolas" w:eastAsia="宋体" w:hAnsi="Consolas" w:cs="宋体"/>
+          <w:color w:val="005CC5"/>
+          <w:kern w:val="0"/>
+          <w:sz w:val="18"/>
+          <w:szCs w:val="18"/>
+        </w:rPr>
+        <w:t>prototype</w:t>
+      </w:r>
+      <w:r>
+        <w:rPr>
+          <w:rFonts w:ascii="Consolas" w:eastAsia="宋体" w:hAnsi="Consolas" w:cs="宋体"/>
+          <w:color w:val="24292E"/>
+          <w:kern w:val="0"/>
+          <w:sz w:val="18"/>
+          <w:szCs w:val="18"/>
+        </w:rPr>
+        <w:t>.concat.</w:t>
+      </w:r>
+      <w:r>
+        <w:rPr>
+          <w:rFonts w:ascii="Consolas" w:eastAsia="宋体" w:hAnsi="Consolas" w:cs="宋体"/>
+          <w:color w:val="005CC5"/>
+          <w:kern w:val="0"/>
+          <w:sz w:val="18"/>
+          <w:szCs w:val="18"/>
+        </w:rPr>
+        <w:t>apply</w:t>
+      </w:r>
+      <w:r>
+        <w:rPr>
+          <w:rFonts w:ascii="Consolas" w:eastAsia="宋体" w:hAnsi="Consolas" w:cs="宋体"/>
+          <w:color w:val="24292E"/>
+          <w:kern w:val="0"/>
+          <w:sz w:val="18"/>
+          <w:szCs w:val="18"/>
+        </w:rPr>
+        <w:t>([], arrayLike)</w:t>
+      </w:r>
+    </w:p>
+    <w:p>
+      <w:r>
+        <w:lastRenderedPageBreak/>
+        <w:t>arguments </w:t>
+      </w:r>
+      <w:r>
+        <w:rPr>
+          <w:rFonts w:hint="eastAsia"/>
+        </w:rPr>
+        <w:t>和对应参数的绑定</w:t>
+      </w:r>
+    </w:p>
+    <w:p>
+      <w:pPr>
+        <w:ind w:firstLineChars="200" w:firstLine="420"/>
+      </w:pPr>
+      <w:r>
+        <w:rPr>
+          <w:rFonts w:hint="eastAsia"/>
+        </w:rPr>
+        <w:t>传入的参数，实参和</w:t>
+      </w:r>
+      <w:r>
+        <w:rPr>
+          <w:rFonts w:hint="eastAsia"/>
+        </w:rPr>
+        <w:t>arguments</w:t>
+      </w:r>
+      <w:r>
+        <w:rPr>
+          <w:rFonts w:hint="eastAsia"/>
+        </w:rPr>
+        <w:t>（通过arguments[index</w:t>
+      </w:r>
+      <w:r>
+        <w:t>]</w:t>
+      </w:r>
+      <w:r>
+        <w:rPr>
+          <w:rFonts w:hint="eastAsia"/>
+        </w:rPr>
+        <w:t>的方法调用参数）</w:t>
+      </w:r>
+      <w:r>
+        <w:rPr>
+          <w:rFonts w:hint="eastAsia"/>
+        </w:rPr>
+        <w:t>的值会共享，当没有传入时则不共享，严格模式下也不会共享</w:t>
+      </w:r>
+    </w:p>
+    <w:p>
+      <w:pPr>
+        <w:widowControl/>
+        <w:shd w:val="clear" w:color="auto" w:fill="F6F8FA"/>
+        <w:tabs>
+          <w:tab w:val="left" w:pos="916"/>
+          <w:tab w:val="left" w:pos="1832"/>
+          <w:tab w:val="left" w:pos="2748"/>
+          <w:tab w:val="left" w:pos="3664"/>
+          <w:tab w:val="left" w:pos="4580"/>
+          <w:tab w:val="left" w:pos="5496"/>
+          <w:tab w:val="left" w:pos="6412"/>
+          <w:tab w:val="left" w:pos="7328"/>
+          <w:tab w:val="left" w:pos="8244"/>
+          <w:tab w:val="left" w:pos="9160"/>
+          <w:tab w:val="left" w:pos="10076"/>
+          <w:tab w:val="left" w:pos="10992"/>
+          <w:tab w:val="left" w:pos="11908"/>
+          <w:tab w:val="left" w:pos="12824"/>
+          <w:tab w:val="left" w:pos="13740"/>
+          <w:tab w:val="left" w:pos="14656"/>
+        </w:tabs>
+        <w:jc w:val="left"/>
+        <w:rPr>
+          <w:rFonts w:ascii="Consolas" w:eastAsia="宋体" w:hAnsi="Consolas" w:cs="宋体"/>
+          <w:color w:val="24292E"/>
+          <w:kern w:val="0"/>
+          <w:sz w:val="18"/>
+          <w:szCs w:val="18"/>
+        </w:rPr>
+      </w:pPr>
+      <w:r>
+        <w:rPr>
+          <w:rFonts w:ascii="Consolas" w:eastAsia="宋体" w:hAnsi="Consolas" w:cs="宋体"/>
+          <w:color w:val="D73A49"/>
+          <w:kern w:val="0"/>
+          <w:sz w:val="18"/>
+          <w:szCs w:val="18"/>
+        </w:rPr>
+        <w:t>function</w:t>
+      </w:r>
+      <w:r>
+        <w:rPr>
+          <w:rFonts w:ascii="Consolas" w:eastAsia="宋体" w:hAnsi="Consolas" w:cs="宋体"/>
+          <w:color w:val="24292E"/>
+          <w:kern w:val="0"/>
+          <w:sz w:val="18"/>
+          <w:szCs w:val="18"/>
+        </w:rPr>
+        <w:t xml:space="preserve"> </w:t>
+      </w:r>
+      <w:r>
+        <w:rPr>
+          <w:rFonts w:ascii="Consolas" w:eastAsia="宋体" w:hAnsi="Consolas" w:cs="宋体"/>
+          <w:color w:val="6F42C1"/>
+          <w:kern w:val="0"/>
+          <w:sz w:val="18"/>
+          <w:szCs w:val="18"/>
+        </w:rPr>
+        <w:t>foo</w:t>
+      </w:r>
+      <w:r>
+        <w:rPr>
+          <w:rFonts w:ascii="Consolas" w:eastAsia="宋体" w:hAnsi="Consolas" w:cs="宋体"/>
+          <w:color w:val="24292E"/>
+          <w:kern w:val="0"/>
+          <w:sz w:val="18"/>
+          <w:szCs w:val="18"/>
+        </w:rPr>
+        <w:t>(name, age, sex, hobbit) {</w:t>
+      </w:r>
+    </w:p>
+    <w:p>
+      <w:pPr>
+        <w:widowControl/>
+        <w:shd w:val="clear" w:color="auto" w:fill="F6F8FA"/>
+        <w:tabs>
+          <w:tab w:val="left" w:pos="916"/>
+          <w:tab w:val="left" w:pos="1832"/>
+          <w:tab w:val="left" w:pos="2748"/>
+          <w:tab w:val="left" w:pos="3664"/>
+          <w:tab w:val="left" w:pos="4580"/>
+          <w:tab w:val="left" w:pos="5496"/>
+          <w:tab w:val="left" w:pos="6412"/>
+          <w:tab w:val="left" w:pos="7328"/>
+          <w:tab w:val="left" w:pos="8244"/>
+          <w:tab w:val="left" w:pos="9160"/>
+          <w:tab w:val="left" w:pos="10076"/>
+          <w:tab w:val="left" w:pos="10992"/>
+          <w:tab w:val="left" w:pos="11908"/>
+          <w:tab w:val="left" w:pos="12824"/>
+          <w:tab w:val="left" w:pos="13740"/>
+          <w:tab w:val="left" w:pos="14656"/>
+        </w:tabs>
+        <w:jc w:val="left"/>
+        <w:rPr>
+          <w:rFonts w:ascii="Consolas" w:eastAsia="宋体" w:hAnsi="Consolas" w:cs="宋体"/>
+          <w:color w:val="24292E"/>
+          <w:kern w:val="0"/>
+          <w:sz w:val="18"/>
+          <w:szCs w:val="18"/>
+        </w:rPr>
+      </w:pPr>
+    </w:p>
+    <w:p>
+      <w:pPr>
+        <w:widowControl/>
+        <w:shd w:val="clear" w:color="auto" w:fill="F6F8FA"/>
+        <w:tabs>
+          <w:tab w:val="left" w:pos="916"/>
+          <w:tab w:val="left" w:pos="1832"/>
+          <w:tab w:val="left" w:pos="2748"/>
+          <w:tab w:val="left" w:pos="3664"/>
+          <w:tab w:val="left" w:pos="4580"/>
+          <w:tab w:val="left" w:pos="5496"/>
+          <w:tab w:val="left" w:pos="6412"/>
+          <w:tab w:val="left" w:pos="7328"/>
+          <w:tab w:val="left" w:pos="8244"/>
+          <w:tab w:val="left" w:pos="9160"/>
+          <w:tab w:val="left" w:pos="10076"/>
+          <w:tab w:val="left" w:pos="10992"/>
+          <w:tab w:val="left" w:pos="11908"/>
+          <w:tab w:val="left" w:pos="12824"/>
+          <w:tab w:val="left" w:pos="13740"/>
+          <w:tab w:val="left" w:pos="14656"/>
+        </w:tabs>
+        <w:jc w:val="left"/>
+        <w:rPr>
+          <w:rFonts w:ascii="Consolas" w:eastAsia="宋体" w:hAnsi="Consolas" w:cs="宋体"/>
+          <w:color w:val="24292E"/>
+          <w:kern w:val="0"/>
+          <w:sz w:val="18"/>
+          <w:szCs w:val="18"/>
+        </w:rPr>
+      </w:pPr>
+      <w:r>
+        <w:rPr>
+          <w:rFonts w:ascii="Consolas" w:eastAsia="宋体" w:hAnsi="Consolas" w:cs="宋体"/>
+          <w:color w:val="24292E"/>
+          <w:kern w:val="0"/>
+          <w:sz w:val="18"/>
+          <w:szCs w:val="18"/>
+        </w:rPr>
+        <w:t xml:space="preserve">    </w:t>
+      </w:r>
+      <w:r>
+        <w:rPr>
+          <w:rFonts w:ascii="Consolas" w:eastAsia="宋体" w:hAnsi="Consolas" w:cs="宋体"/>
+          <w:color w:val="6F42C1"/>
+          <w:kern w:val="0"/>
+          <w:sz w:val="18"/>
+          <w:szCs w:val="18"/>
+        </w:rPr>
+        <w:t>console</w:t>
+      </w:r>
+      <w:r>
+        <w:rPr>
+          <w:rFonts w:ascii="Consolas" w:eastAsia="宋体" w:hAnsi="Consolas" w:cs="宋体"/>
+          <w:color w:val="24292E"/>
+          <w:kern w:val="0"/>
+          <w:sz w:val="18"/>
+          <w:szCs w:val="18"/>
+        </w:rPr>
+        <w:t>.</w:t>
+      </w:r>
+      <w:r>
+        <w:rPr>
+          <w:rFonts w:ascii="Consolas" w:eastAsia="宋体" w:hAnsi="Consolas" w:cs="宋体"/>
+          <w:color w:val="005CC5"/>
+          <w:kern w:val="0"/>
+          <w:sz w:val="18"/>
+          <w:szCs w:val="18"/>
+        </w:rPr>
+        <w:t>log</w:t>
+      </w:r>
+      <w:r>
+        <w:rPr>
+          <w:rFonts w:ascii="Consolas" w:eastAsia="宋体" w:hAnsi="Consolas" w:cs="宋体"/>
+          <w:color w:val="24292E"/>
+          <w:kern w:val="0"/>
+          <w:sz w:val="18"/>
+          <w:szCs w:val="18"/>
+        </w:rPr>
+        <w:t xml:space="preserve">(name, </w:t>
+      </w:r>
+      <w:r>
+        <w:rPr>
+          <w:rFonts w:ascii="Consolas" w:eastAsia="宋体" w:hAnsi="Consolas" w:cs="宋体"/>
+          <w:color w:val="005CC5"/>
+          <w:kern w:val="0"/>
+          <w:sz w:val="18"/>
+          <w:szCs w:val="18"/>
+        </w:rPr>
+        <w:t>arguments</w:t>
+      </w:r>
+      <w:r>
+        <w:rPr>
+          <w:rFonts w:ascii="Consolas" w:eastAsia="宋体" w:hAnsi="Consolas" w:cs="宋体"/>
+          <w:color w:val="24292E"/>
+          <w:kern w:val="0"/>
+          <w:sz w:val="18"/>
+          <w:szCs w:val="18"/>
+        </w:rPr>
+        <w:t>[</w:t>
+      </w:r>
+      <w:r>
+        <w:rPr>
+          <w:rFonts w:ascii="Consolas" w:eastAsia="宋体" w:hAnsi="Consolas" w:cs="宋体"/>
+          <w:color w:val="005CC5"/>
+          <w:kern w:val="0"/>
+          <w:sz w:val="18"/>
+          <w:szCs w:val="18"/>
+        </w:rPr>
+        <w:t>0</w:t>
+      </w:r>
+      <w:r>
+        <w:rPr>
+          <w:rFonts w:ascii="Consolas" w:eastAsia="宋体" w:hAnsi="Consolas" w:cs="宋体"/>
+          <w:color w:val="24292E"/>
+          <w:kern w:val="0"/>
+          <w:sz w:val="18"/>
+          <w:szCs w:val="18"/>
+        </w:rPr>
+        <w:t xml:space="preserve">]); </w:t>
+      </w:r>
+      <w:r>
+        <w:rPr>
+          <w:rFonts w:ascii="Consolas" w:eastAsia="宋体" w:hAnsi="Consolas" w:cs="宋体"/>
+          <w:color w:val="6A737D"/>
+          <w:kern w:val="0"/>
+          <w:sz w:val="18"/>
+          <w:szCs w:val="18"/>
+        </w:rPr>
+        <w:t>// name name</w:t>
+      </w:r>
+    </w:p>
+    <w:p>
+      <w:pPr>
+        <w:widowControl/>
+        <w:shd w:val="clear" w:color="auto" w:fill="F6F8FA"/>
+        <w:tabs>
+          <w:tab w:val="left" w:pos="916"/>
+          <w:tab w:val="left" w:pos="1832"/>
+          <w:tab w:val="left" w:pos="2748"/>
+          <w:tab w:val="left" w:pos="3664"/>
+          <w:tab w:val="left" w:pos="4580"/>
+          <w:tab w:val="left" w:pos="5496"/>
+          <w:tab w:val="left" w:pos="6412"/>
+          <w:tab w:val="left" w:pos="7328"/>
+          <w:tab w:val="left" w:pos="8244"/>
+          <w:tab w:val="left" w:pos="9160"/>
+          <w:tab w:val="left" w:pos="10076"/>
+          <w:tab w:val="left" w:pos="10992"/>
+          <w:tab w:val="left" w:pos="11908"/>
+          <w:tab w:val="left" w:pos="12824"/>
+          <w:tab w:val="left" w:pos="13740"/>
+          <w:tab w:val="left" w:pos="14656"/>
+        </w:tabs>
+        <w:jc w:val="left"/>
+        <w:rPr>
+          <w:rFonts w:ascii="Consolas" w:eastAsia="宋体" w:hAnsi="Consolas" w:cs="宋体"/>
+          <w:color w:val="24292E"/>
+          <w:kern w:val="0"/>
+          <w:sz w:val="18"/>
+          <w:szCs w:val="18"/>
+        </w:rPr>
+      </w:pPr>
+    </w:p>
+    <w:p>
+      <w:pPr>
+        <w:widowControl/>
+        <w:shd w:val="clear" w:color="auto" w:fill="F6F8FA"/>
+        <w:tabs>
+          <w:tab w:val="left" w:pos="916"/>
+          <w:tab w:val="left" w:pos="1832"/>
+          <w:tab w:val="left" w:pos="2748"/>
+          <w:tab w:val="left" w:pos="3664"/>
+          <w:tab w:val="left" w:pos="4580"/>
+          <w:tab w:val="left" w:pos="5496"/>
+          <w:tab w:val="left" w:pos="6412"/>
+          <w:tab w:val="left" w:pos="7328"/>
+          <w:tab w:val="left" w:pos="8244"/>
+          <w:tab w:val="left" w:pos="9160"/>
+          <w:tab w:val="left" w:pos="10076"/>
+          <w:tab w:val="left" w:pos="10992"/>
+          <w:tab w:val="left" w:pos="11908"/>
+          <w:tab w:val="left" w:pos="12824"/>
+          <w:tab w:val="left" w:pos="13740"/>
+          <w:tab w:val="left" w:pos="14656"/>
+        </w:tabs>
+        <w:jc w:val="left"/>
+        <w:rPr>
+          <w:rFonts w:ascii="Consolas" w:eastAsia="宋体" w:hAnsi="Consolas" w:cs="宋体"/>
+          <w:color w:val="24292E"/>
+          <w:kern w:val="0"/>
+          <w:sz w:val="18"/>
+          <w:szCs w:val="18"/>
+        </w:rPr>
+      </w:pPr>
+      <w:r>
+        <w:rPr>
+          <w:rFonts w:ascii="Consolas" w:eastAsia="宋体" w:hAnsi="Consolas" w:cs="宋体"/>
+          <w:color w:val="24292E"/>
+          <w:kern w:val="0"/>
+          <w:sz w:val="18"/>
+          <w:szCs w:val="18"/>
+        </w:rPr>
+        <w:t xml:space="preserve">    </w:t>
+      </w:r>
+      <w:r>
+        <w:rPr>
+          <w:rFonts w:ascii="Consolas" w:eastAsia="宋体" w:hAnsi="Consolas" w:cs="宋体"/>
+          <w:color w:val="6A737D"/>
+          <w:kern w:val="0"/>
+          <w:sz w:val="18"/>
+          <w:szCs w:val="18"/>
+        </w:rPr>
+        <w:t xml:space="preserve">// </w:t>
+      </w:r>
+      <w:r>
+        <w:rPr>
+          <w:rFonts w:ascii="Consolas" w:eastAsia="宋体" w:hAnsi="Consolas" w:cs="宋体"/>
+          <w:color w:val="6A737D"/>
+          <w:kern w:val="0"/>
+          <w:sz w:val="18"/>
+          <w:szCs w:val="18"/>
+        </w:rPr>
+        <w:t>改变形参</w:t>
+      </w:r>
+    </w:p>
+    <w:p>
+      <w:pPr>
+        <w:widowControl/>
+        <w:shd w:val="clear" w:color="auto" w:fill="F6F8FA"/>
+        <w:tabs>
+          <w:tab w:val="left" w:pos="916"/>
+          <w:tab w:val="left" w:pos="1832"/>
+          <w:tab w:val="left" w:pos="2748"/>
+          <w:tab w:val="left" w:pos="3664"/>
+          <w:tab w:val="left" w:pos="4580"/>
+          <w:tab w:val="left" w:pos="5496"/>
+          <w:tab w:val="left" w:pos="6412"/>
+          <w:tab w:val="left" w:pos="7328"/>
+          <w:tab w:val="left" w:pos="8244"/>
+          <w:tab w:val="left" w:pos="9160"/>
+          <w:tab w:val="left" w:pos="10076"/>
+          <w:tab w:val="left" w:pos="10992"/>
+          <w:tab w:val="left" w:pos="11908"/>
+          <w:tab w:val="left" w:pos="12824"/>
+          <w:tab w:val="left" w:pos="13740"/>
+          <w:tab w:val="left" w:pos="14656"/>
+        </w:tabs>
+        <w:jc w:val="left"/>
+        <w:rPr>
+          <w:rFonts w:ascii="Consolas" w:eastAsia="宋体" w:hAnsi="Consolas" w:cs="宋体"/>
+          <w:color w:val="24292E"/>
+          <w:kern w:val="0"/>
+          <w:sz w:val="18"/>
+          <w:szCs w:val="18"/>
+        </w:rPr>
+      </w:pPr>
+      <w:r>
+        <w:rPr>
+          <w:rFonts w:ascii="Consolas" w:eastAsia="宋体" w:hAnsi="Consolas" w:cs="宋体"/>
+          <w:color w:val="24292E"/>
+          <w:kern w:val="0"/>
+          <w:sz w:val="18"/>
+          <w:szCs w:val="18"/>
+        </w:rPr>
+        <w:t xml:space="preserve">    name </w:t>
+      </w:r>
+      <w:r>
+        <w:rPr>
+          <w:rFonts w:ascii="Consolas" w:eastAsia="宋体" w:hAnsi="Consolas" w:cs="宋体"/>
+          <w:color w:val="D73A49"/>
+          <w:kern w:val="0"/>
+          <w:sz w:val="18"/>
+          <w:szCs w:val="18"/>
+        </w:rPr>
+        <w:t>=</w:t>
+      </w:r>
+      <w:r>
+        <w:rPr>
+          <w:rFonts w:ascii="Consolas" w:eastAsia="宋体" w:hAnsi="Consolas" w:cs="宋体"/>
+          <w:color w:val="24292E"/>
+          <w:kern w:val="0"/>
+          <w:sz w:val="18"/>
+          <w:szCs w:val="18"/>
+        </w:rPr>
+        <w:t xml:space="preserve"> </w:t>
+      </w:r>
+      <w:r>
+        <w:rPr>
+          <w:rFonts w:ascii="Consolas" w:eastAsia="宋体" w:hAnsi="Consolas" w:cs="宋体"/>
+          <w:color w:val="032F62"/>
+          <w:kern w:val="0"/>
+          <w:sz w:val="18"/>
+          <w:szCs w:val="18"/>
+        </w:rPr>
+        <w:t>'new name'</w:t>
+      </w:r>
+      <w:r>
+        <w:rPr>
+          <w:rFonts w:ascii="Consolas" w:eastAsia="宋体" w:hAnsi="Consolas" w:cs="宋体"/>
+          <w:color w:val="24292E"/>
+          <w:kern w:val="0"/>
+          <w:sz w:val="18"/>
+          <w:szCs w:val="18"/>
+        </w:rPr>
+        <w:t>;</w:t>
+      </w:r>
+    </w:p>
+    <w:p>
+      <w:pPr>
+        <w:widowControl/>
+        <w:shd w:val="clear" w:color="auto" w:fill="F6F8FA"/>
+        <w:tabs>
+          <w:tab w:val="left" w:pos="916"/>
+          <w:tab w:val="left" w:pos="1832"/>
+          <w:tab w:val="left" w:pos="2748"/>
+          <w:tab w:val="left" w:pos="3664"/>
+          <w:tab w:val="left" w:pos="4580"/>
+          <w:tab w:val="left" w:pos="5496"/>
+          <w:tab w:val="left" w:pos="6412"/>
+          <w:tab w:val="left" w:pos="7328"/>
+          <w:tab w:val="left" w:pos="8244"/>
+          <w:tab w:val="left" w:pos="9160"/>
+          <w:tab w:val="left" w:pos="10076"/>
+          <w:tab w:val="left" w:pos="10992"/>
+          <w:tab w:val="left" w:pos="11908"/>
+          <w:tab w:val="left" w:pos="12824"/>
+          <w:tab w:val="left" w:pos="13740"/>
+          <w:tab w:val="left" w:pos="14656"/>
+        </w:tabs>
+        <w:jc w:val="left"/>
+        <w:rPr>
+          <w:rFonts w:ascii="Consolas" w:eastAsia="宋体" w:hAnsi="Consolas" w:cs="宋体"/>
+          <w:color w:val="24292E"/>
+          <w:kern w:val="0"/>
+          <w:sz w:val="18"/>
+          <w:szCs w:val="18"/>
+        </w:rPr>
+      </w:pPr>
+    </w:p>
+    <w:p>
+      <w:pPr>
+        <w:widowControl/>
+        <w:shd w:val="clear" w:color="auto" w:fill="F6F8FA"/>
+        <w:tabs>
+          <w:tab w:val="left" w:pos="916"/>
+          <w:tab w:val="left" w:pos="1832"/>
+          <w:tab w:val="left" w:pos="2748"/>
+          <w:tab w:val="left" w:pos="3664"/>
+          <w:tab w:val="left" w:pos="4580"/>
+          <w:tab w:val="left" w:pos="5496"/>
+          <w:tab w:val="left" w:pos="6412"/>
+          <w:tab w:val="left" w:pos="7328"/>
+          <w:tab w:val="left" w:pos="8244"/>
+          <w:tab w:val="left" w:pos="9160"/>
+          <w:tab w:val="left" w:pos="10076"/>
+          <w:tab w:val="left" w:pos="10992"/>
+          <w:tab w:val="left" w:pos="11908"/>
+          <w:tab w:val="left" w:pos="12824"/>
+          <w:tab w:val="left" w:pos="13740"/>
+          <w:tab w:val="left" w:pos="14656"/>
+        </w:tabs>
+        <w:jc w:val="left"/>
+        <w:rPr>
+          <w:rFonts w:ascii="Consolas" w:eastAsia="宋体" w:hAnsi="Consolas" w:cs="宋体"/>
+          <w:color w:val="24292E"/>
+          <w:kern w:val="0"/>
+          <w:sz w:val="18"/>
+          <w:szCs w:val="18"/>
+        </w:rPr>
+      </w:pPr>
+      <w:r>
+        <w:rPr>
+          <w:rFonts w:ascii="Consolas" w:eastAsia="宋体" w:hAnsi="Consolas" w:cs="宋体"/>
+          <w:color w:val="24292E"/>
+          <w:kern w:val="0"/>
+          <w:sz w:val="18"/>
+          <w:szCs w:val="18"/>
+        </w:rPr>
+        <w:t xml:space="preserve">    </w:t>
+      </w:r>
+      <w:r>
+        <w:rPr>
+          <w:rFonts w:ascii="Consolas" w:eastAsia="宋体" w:hAnsi="Consolas" w:cs="宋体"/>
+          <w:color w:val="6F42C1"/>
+          <w:kern w:val="0"/>
+          <w:sz w:val="18"/>
+          <w:szCs w:val="18"/>
+        </w:rPr>
+        <w:t>console</w:t>
+      </w:r>
+      <w:r>
+        <w:rPr>
+          <w:rFonts w:ascii="Consolas" w:eastAsia="宋体" w:hAnsi="Consolas" w:cs="宋体"/>
+          <w:color w:val="24292E"/>
+          <w:kern w:val="0"/>
+          <w:sz w:val="18"/>
+          <w:szCs w:val="18"/>
+        </w:rPr>
+        <w:t>.</w:t>
+      </w:r>
+      <w:r>
+        <w:rPr>
+          <w:rFonts w:ascii="Consolas" w:eastAsia="宋体" w:hAnsi="Consolas" w:cs="宋体"/>
+          <w:color w:val="005CC5"/>
+          <w:kern w:val="0"/>
+          <w:sz w:val="18"/>
+          <w:szCs w:val="18"/>
+        </w:rPr>
+        <w:t>log</w:t>
+      </w:r>
+      <w:r>
+        <w:rPr>
+          <w:rFonts w:ascii="Consolas" w:eastAsia="宋体" w:hAnsi="Consolas" w:cs="宋体"/>
+          <w:color w:val="24292E"/>
+          <w:kern w:val="0"/>
+          <w:sz w:val="18"/>
+          <w:szCs w:val="18"/>
+        </w:rPr>
+        <w:t xml:space="preserve">(name, </w:t>
+      </w:r>
+      <w:r>
+        <w:rPr>
+          <w:rFonts w:ascii="Consolas" w:eastAsia="宋体" w:hAnsi="Consolas" w:cs="宋体"/>
+          <w:color w:val="005CC5"/>
+          <w:kern w:val="0"/>
+          <w:sz w:val="18"/>
+          <w:szCs w:val="18"/>
+        </w:rPr>
+        <w:t>arguments</w:t>
+      </w:r>
+      <w:r>
+        <w:rPr>
+          <w:rFonts w:ascii="Consolas" w:eastAsia="宋体" w:hAnsi="Consolas" w:cs="宋体"/>
+          <w:color w:val="24292E"/>
+          <w:kern w:val="0"/>
+          <w:sz w:val="18"/>
+          <w:szCs w:val="18"/>
+        </w:rPr>
+        <w:t>[</w:t>
+      </w:r>
+      <w:r>
+        <w:rPr>
+          <w:rFonts w:ascii="Consolas" w:eastAsia="宋体" w:hAnsi="Consolas" w:cs="宋体"/>
+          <w:color w:val="005CC5"/>
+          <w:kern w:val="0"/>
+          <w:sz w:val="18"/>
+          <w:szCs w:val="18"/>
+        </w:rPr>
+        <w:t>0</w:t>
+      </w:r>
+      <w:r>
+        <w:rPr>
+          <w:rFonts w:ascii="Consolas" w:eastAsia="宋体" w:hAnsi="Consolas" w:cs="宋体"/>
+          <w:color w:val="24292E"/>
+          <w:kern w:val="0"/>
+          <w:sz w:val="18"/>
+          <w:szCs w:val="18"/>
+        </w:rPr>
+        <w:t xml:space="preserve">]); </w:t>
+      </w:r>
+      <w:r>
+        <w:rPr>
+          <w:rFonts w:ascii="Consolas" w:eastAsia="宋体" w:hAnsi="Consolas" w:cs="宋体"/>
+          <w:color w:val="6A737D"/>
+          <w:kern w:val="0"/>
+          <w:sz w:val="18"/>
+          <w:szCs w:val="18"/>
+        </w:rPr>
+        <w:t>// new name new name</w:t>
+      </w:r>
+    </w:p>
+    <w:p>
+      <w:pPr>
+        <w:widowControl/>
+        <w:shd w:val="clear" w:color="auto" w:fill="F6F8FA"/>
+        <w:tabs>
+          <w:tab w:val="left" w:pos="916"/>
+          <w:tab w:val="left" w:pos="1832"/>
+          <w:tab w:val="left" w:pos="2748"/>
+          <w:tab w:val="left" w:pos="3664"/>
+          <w:tab w:val="left" w:pos="4580"/>
+          <w:tab w:val="left" w:pos="5496"/>
+          <w:tab w:val="left" w:pos="6412"/>
+          <w:tab w:val="left" w:pos="7328"/>
+          <w:tab w:val="left" w:pos="8244"/>
+          <w:tab w:val="left" w:pos="9160"/>
+          <w:tab w:val="left" w:pos="10076"/>
+          <w:tab w:val="left" w:pos="10992"/>
+          <w:tab w:val="left" w:pos="11908"/>
+          <w:tab w:val="left" w:pos="12824"/>
+          <w:tab w:val="left" w:pos="13740"/>
+          <w:tab w:val="left" w:pos="14656"/>
+        </w:tabs>
+        <w:jc w:val="left"/>
+        <w:rPr>
+          <w:rFonts w:ascii="Consolas" w:eastAsia="宋体" w:hAnsi="Consolas" w:cs="宋体"/>
+          <w:color w:val="24292E"/>
+          <w:kern w:val="0"/>
+          <w:sz w:val="18"/>
+          <w:szCs w:val="18"/>
+        </w:rPr>
+      </w:pPr>
+    </w:p>
+    <w:p>
+      <w:pPr>
+        <w:widowControl/>
+        <w:shd w:val="clear" w:color="auto" w:fill="F6F8FA"/>
+        <w:tabs>
+          <w:tab w:val="left" w:pos="916"/>
+          <w:tab w:val="left" w:pos="1832"/>
+          <w:tab w:val="left" w:pos="2748"/>
+          <w:tab w:val="left" w:pos="3664"/>
+          <w:tab w:val="left" w:pos="4580"/>
+          <w:tab w:val="left" w:pos="5496"/>
+          <w:tab w:val="left" w:pos="6412"/>
+          <w:tab w:val="left" w:pos="7328"/>
+          <w:tab w:val="left" w:pos="8244"/>
+          <w:tab w:val="left" w:pos="9160"/>
+          <w:tab w:val="left" w:pos="10076"/>
+          <w:tab w:val="left" w:pos="10992"/>
+          <w:tab w:val="left" w:pos="11908"/>
+          <w:tab w:val="left" w:pos="12824"/>
+          <w:tab w:val="left" w:pos="13740"/>
+          <w:tab w:val="left" w:pos="14656"/>
+        </w:tabs>
+        <w:jc w:val="left"/>
+        <w:rPr>
+          <w:rFonts w:ascii="Consolas" w:eastAsia="宋体" w:hAnsi="Consolas" w:cs="宋体"/>
+          <w:color w:val="24292E"/>
+          <w:kern w:val="0"/>
+          <w:sz w:val="18"/>
+          <w:szCs w:val="18"/>
+        </w:rPr>
+      </w:pPr>
+      <w:r>
+        <w:rPr>
+          <w:rFonts w:ascii="Consolas" w:eastAsia="宋体" w:hAnsi="Consolas" w:cs="宋体"/>
+          <w:color w:val="24292E"/>
+          <w:kern w:val="0"/>
+          <w:sz w:val="18"/>
+          <w:szCs w:val="18"/>
+        </w:rPr>
+        <w:t xml:space="preserve">    </w:t>
+      </w:r>
+      <w:r>
+        <w:rPr>
+          <w:rFonts w:ascii="Consolas" w:eastAsia="宋体" w:hAnsi="Consolas" w:cs="宋体"/>
+          <w:color w:val="6A737D"/>
+          <w:kern w:val="0"/>
+          <w:sz w:val="18"/>
+          <w:szCs w:val="18"/>
+        </w:rPr>
+        <w:t xml:space="preserve">// </w:t>
+      </w:r>
+      <w:r>
+        <w:rPr>
+          <w:rFonts w:ascii="Consolas" w:eastAsia="宋体" w:hAnsi="Consolas" w:cs="宋体"/>
+          <w:color w:val="6A737D"/>
+          <w:kern w:val="0"/>
+          <w:sz w:val="18"/>
+          <w:szCs w:val="18"/>
+        </w:rPr>
+        <w:t>改变</w:t>
+      </w:r>
+      <w:r>
+        <w:rPr>
+          <w:rFonts w:ascii="Consolas" w:eastAsia="宋体" w:hAnsi="Consolas" w:cs="宋体"/>
+          <w:color w:val="6A737D"/>
+          <w:kern w:val="0"/>
+          <w:sz w:val="18"/>
+          <w:szCs w:val="18"/>
+        </w:rPr>
+        <w:t>arguments</w:t>
+      </w:r>
+    </w:p>
+    <w:p>
+      <w:pPr>
+        <w:widowControl/>
+        <w:shd w:val="clear" w:color="auto" w:fill="F6F8FA"/>
+        <w:tabs>
+          <w:tab w:val="left" w:pos="916"/>
+          <w:tab w:val="left" w:pos="1832"/>
+          <w:tab w:val="left" w:pos="2748"/>
+          <w:tab w:val="left" w:pos="3664"/>
+          <w:tab w:val="left" w:pos="4580"/>
+          <w:tab w:val="left" w:pos="5496"/>
+          <w:tab w:val="left" w:pos="6412"/>
+          <w:tab w:val="left" w:pos="7328"/>
+          <w:tab w:val="left" w:pos="8244"/>
+          <w:tab w:val="left" w:pos="9160"/>
+          <w:tab w:val="left" w:pos="10076"/>
+          <w:tab w:val="left" w:pos="10992"/>
+          <w:tab w:val="left" w:pos="11908"/>
+          <w:tab w:val="left" w:pos="12824"/>
+          <w:tab w:val="left" w:pos="13740"/>
+          <w:tab w:val="left" w:pos="14656"/>
+        </w:tabs>
+        <w:jc w:val="left"/>
+        <w:rPr>
+          <w:rFonts w:ascii="Consolas" w:eastAsia="宋体" w:hAnsi="Consolas" w:cs="宋体"/>
+          <w:color w:val="24292E"/>
+          <w:kern w:val="0"/>
+          <w:sz w:val="18"/>
+          <w:szCs w:val="18"/>
+        </w:rPr>
+      </w:pPr>
+      <w:r>
+        <w:rPr>
+          <w:rFonts w:ascii="Consolas" w:eastAsia="宋体" w:hAnsi="Consolas" w:cs="宋体"/>
+          <w:color w:val="24292E"/>
+          <w:kern w:val="0"/>
+          <w:sz w:val="18"/>
+          <w:szCs w:val="18"/>
+        </w:rPr>
+        <w:t xml:space="preserve">    </w:t>
+      </w:r>
+      <w:r>
+        <w:rPr>
+          <w:rFonts w:ascii="Consolas" w:eastAsia="宋体" w:hAnsi="Consolas" w:cs="宋体"/>
+          <w:color w:val="005CC5"/>
+          <w:kern w:val="0"/>
+          <w:sz w:val="18"/>
+          <w:szCs w:val="18"/>
+        </w:rPr>
+        <w:t>arguments</w:t>
+      </w:r>
+      <w:r>
+        <w:rPr>
+          <w:rFonts w:ascii="Consolas" w:eastAsia="宋体" w:hAnsi="Consolas" w:cs="宋体"/>
+          <w:color w:val="24292E"/>
+          <w:kern w:val="0"/>
+          <w:sz w:val="18"/>
+          <w:szCs w:val="18"/>
+        </w:rPr>
+        <w:t>[</w:t>
+      </w:r>
+      <w:r>
+        <w:rPr>
+          <w:rFonts w:ascii="Consolas" w:eastAsia="宋体" w:hAnsi="Consolas" w:cs="宋体"/>
+          <w:color w:val="005CC5"/>
+          <w:kern w:val="0"/>
+          <w:sz w:val="18"/>
+          <w:szCs w:val="18"/>
+        </w:rPr>
+        <w:t>1</w:t>
+      </w:r>
+      <w:r>
+        <w:rPr>
+          <w:rFonts w:ascii="Consolas" w:eastAsia="宋体" w:hAnsi="Consolas" w:cs="宋体"/>
+          <w:color w:val="24292E"/>
+          <w:kern w:val="0"/>
+          <w:sz w:val="18"/>
+          <w:szCs w:val="18"/>
+        </w:rPr>
+        <w:t xml:space="preserve">] </w:t>
+      </w:r>
+      <w:r>
+        <w:rPr>
+          <w:rFonts w:ascii="Consolas" w:eastAsia="宋体" w:hAnsi="Consolas" w:cs="宋体"/>
+          <w:color w:val="D73A49"/>
+          <w:kern w:val="0"/>
+          <w:sz w:val="18"/>
+          <w:szCs w:val="18"/>
+        </w:rPr>
+        <w:t>=</w:t>
+      </w:r>
+      <w:r>
+        <w:rPr>
+          <w:rFonts w:ascii="Consolas" w:eastAsia="宋体" w:hAnsi="Consolas" w:cs="宋体"/>
+          <w:color w:val="24292E"/>
+          <w:kern w:val="0"/>
+          <w:sz w:val="18"/>
+          <w:szCs w:val="18"/>
+        </w:rPr>
+        <w:t xml:space="preserve"> </w:t>
+      </w:r>
+      <w:r>
+        <w:rPr>
+          <w:rFonts w:ascii="Consolas" w:eastAsia="宋体" w:hAnsi="Consolas" w:cs="宋体"/>
+          <w:color w:val="032F62"/>
+          <w:kern w:val="0"/>
+          <w:sz w:val="18"/>
+          <w:szCs w:val="18"/>
+        </w:rPr>
+        <w:t>'new age'</w:t>
+      </w:r>
+      <w:r>
+        <w:rPr>
+          <w:rFonts w:ascii="Consolas" w:eastAsia="宋体" w:hAnsi="Consolas" w:cs="宋体"/>
+          <w:color w:val="24292E"/>
+          <w:kern w:val="0"/>
+          <w:sz w:val="18"/>
+          <w:szCs w:val="18"/>
+        </w:rPr>
+        <w:t>;</w:t>
+      </w:r>
+    </w:p>
+    <w:p>
+      <w:pPr>
+        <w:widowControl/>
+        <w:shd w:val="clear" w:color="auto" w:fill="F6F8FA"/>
+        <w:tabs>
+          <w:tab w:val="left" w:pos="916"/>
+          <w:tab w:val="left" w:pos="1832"/>
+          <w:tab w:val="left" w:pos="2748"/>
+          <w:tab w:val="left" w:pos="3664"/>
+          <w:tab w:val="left" w:pos="4580"/>
+          <w:tab w:val="left" w:pos="5496"/>
+          <w:tab w:val="left" w:pos="6412"/>
+          <w:tab w:val="left" w:pos="7328"/>
+          <w:tab w:val="left" w:pos="8244"/>
+          <w:tab w:val="left" w:pos="9160"/>
+          <w:tab w:val="left" w:pos="10076"/>
+          <w:tab w:val="left" w:pos="10992"/>
+          <w:tab w:val="left" w:pos="11908"/>
+          <w:tab w:val="left" w:pos="12824"/>
+          <w:tab w:val="left" w:pos="13740"/>
+          <w:tab w:val="left" w:pos="14656"/>
+        </w:tabs>
+        <w:jc w:val="left"/>
+        <w:rPr>
+          <w:rFonts w:ascii="Consolas" w:eastAsia="宋体" w:hAnsi="Consolas" w:cs="宋体"/>
+          <w:color w:val="24292E"/>
+          <w:kern w:val="0"/>
+          <w:sz w:val="18"/>
+          <w:szCs w:val="18"/>
+        </w:rPr>
+      </w:pPr>
+    </w:p>
+    <w:p>
+      <w:pPr>
+        <w:widowControl/>
+        <w:shd w:val="clear" w:color="auto" w:fill="F6F8FA"/>
+        <w:tabs>
+          <w:tab w:val="left" w:pos="916"/>
+          <w:tab w:val="left" w:pos="1832"/>
+          <w:tab w:val="left" w:pos="2748"/>
+          <w:tab w:val="left" w:pos="3664"/>
+          <w:tab w:val="left" w:pos="4580"/>
+          <w:tab w:val="left" w:pos="5496"/>
+          <w:tab w:val="left" w:pos="6412"/>
+          <w:tab w:val="left" w:pos="7328"/>
+          <w:tab w:val="left" w:pos="8244"/>
+          <w:tab w:val="left" w:pos="9160"/>
+          <w:tab w:val="left" w:pos="10076"/>
+          <w:tab w:val="left" w:pos="10992"/>
+          <w:tab w:val="left" w:pos="11908"/>
+          <w:tab w:val="left" w:pos="12824"/>
+          <w:tab w:val="left" w:pos="13740"/>
+          <w:tab w:val="left" w:pos="14656"/>
+        </w:tabs>
+        <w:jc w:val="left"/>
+        <w:rPr>
+          <w:rFonts w:ascii="Consolas" w:eastAsia="宋体" w:hAnsi="Consolas" w:cs="宋体"/>
+          <w:color w:val="24292E"/>
+          <w:kern w:val="0"/>
+          <w:sz w:val="18"/>
+          <w:szCs w:val="18"/>
+        </w:rPr>
+      </w:pPr>
+      <w:r>
+        <w:rPr>
+          <w:rFonts w:ascii="Consolas" w:eastAsia="宋体" w:hAnsi="Consolas" w:cs="宋体"/>
+          <w:color w:val="24292E"/>
+          <w:kern w:val="0"/>
+          <w:sz w:val="18"/>
+          <w:szCs w:val="18"/>
+        </w:rPr>
+        <w:t xml:space="preserve">    </w:t>
+      </w:r>
+      <w:r>
+        <w:rPr>
+          <w:rFonts w:ascii="Consolas" w:eastAsia="宋体" w:hAnsi="Consolas" w:cs="宋体"/>
+          <w:color w:val="6F42C1"/>
+          <w:kern w:val="0"/>
+          <w:sz w:val="18"/>
+          <w:szCs w:val="18"/>
+        </w:rPr>
+        <w:t>console</w:t>
+      </w:r>
+      <w:r>
+        <w:rPr>
+          <w:rFonts w:ascii="Consolas" w:eastAsia="宋体" w:hAnsi="Consolas" w:cs="宋体"/>
+          <w:color w:val="24292E"/>
+          <w:kern w:val="0"/>
+          <w:sz w:val="18"/>
+          <w:szCs w:val="18"/>
+        </w:rPr>
+        <w:t>.</w:t>
+      </w:r>
+      <w:r>
+        <w:rPr>
+          <w:rFonts w:ascii="Consolas" w:eastAsia="宋体" w:hAnsi="Consolas" w:cs="宋体"/>
+          <w:color w:val="005CC5"/>
+          <w:kern w:val="0"/>
+          <w:sz w:val="18"/>
+          <w:szCs w:val="18"/>
+        </w:rPr>
+        <w:t>log</w:t>
+      </w:r>
+      <w:r>
+        <w:rPr>
+          <w:rFonts w:ascii="Consolas" w:eastAsia="宋体" w:hAnsi="Consolas" w:cs="宋体"/>
+          <w:color w:val="24292E"/>
+          <w:kern w:val="0"/>
+          <w:sz w:val="18"/>
+          <w:szCs w:val="18"/>
+        </w:rPr>
+        <w:t xml:space="preserve">(age, </w:t>
+      </w:r>
+      <w:r>
+        <w:rPr>
+          <w:rFonts w:ascii="Consolas" w:eastAsia="宋体" w:hAnsi="Consolas" w:cs="宋体"/>
+          <w:color w:val="005CC5"/>
+          <w:kern w:val="0"/>
+          <w:sz w:val="18"/>
+          <w:szCs w:val="18"/>
+        </w:rPr>
+        <w:t>arguments</w:t>
+      </w:r>
+      <w:r>
+        <w:rPr>
+          <w:rFonts w:ascii="Consolas" w:eastAsia="宋体" w:hAnsi="Consolas" w:cs="宋体"/>
+          <w:color w:val="24292E"/>
+          <w:kern w:val="0"/>
+          <w:sz w:val="18"/>
+          <w:szCs w:val="18"/>
+        </w:rPr>
+        <w:t>[</w:t>
+      </w:r>
+      <w:r>
+        <w:rPr>
+          <w:rFonts w:ascii="Consolas" w:eastAsia="宋体" w:hAnsi="Consolas" w:cs="宋体"/>
+          <w:color w:val="005CC5"/>
+          <w:kern w:val="0"/>
+          <w:sz w:val="18"/>
+          <w:szCs w:val="18"/>
+        </w:rPr>
+        <w:t>1</w:t>
+      </w:r>
+      <w:r>
+        <w:rPr>
+          <w:rFonts w:ascii="Consolas" w:eastAsia="宋体" w:hAnsi="Consolas" w:cs="宋体"/>
+          <w:color w:val="24292E"/>
+          <w:kern w:val="0"/>
+          <w:sz w:val="18"/>
+          <w:szCs w:val="18"/>
+        </w:rPr>
+        <w:t xml:space="preserve">]); </w:t>
+      </w:r>
+      <w:r>
+        <w:rPr>
+          <w:rFonts w:ascii="Consolas" w:eastAsia="宋体" w:hAnsi="Consolas" w:cs="宋体"/>
+          <w:color w:val="6A737D"/>
+          <w:kern w:val="0"/>
+          <w:sz w:val="18"/>
+          <w:szCs w:val="18"/>
+        </w:rPr>
+        <w:t>// new age new age</w:t>
+      </w:r>
+    </w:p>
+    <w:p>
+      <w:pPr>
+        <w:widowControl/>
+        <w:shd w:val="clear" w:color="auto" w:fill="F6F8FA"/>
+        <w:tabs>
+          <w:tab w:val="left" w:pos="916"/>
+          <w:tab w:val="left" w:pos="1832"/>
+          <w:tab w:val="left" w:pos="2748"/>
+          <w:tab w:val="left" w:pos="3664"/>
+          <w:tab w:val="left" w:pos="4580"/>
+          <w:tab w:val="left" w:pos="5496"/>
+          <w:tab w:val="left" w:pos="6412"/>
+          <w:tab w:val="left" w:pos="7328"/>
+          <w:tab w:val="left" w:pos="8244"/>
+          <w:tab w:val="left" w:pos="9160"/>
+          <w:tab w:val="left" w:pos="10076"/>
+          <w:tab w:val="left" w:pos="10992"/>
+          <w:tab w:val="left" w:pos="11908"/>
+          <w:tab w:val="left" w:pos="12824"/>
+          <w:tab w:val="left" w:pos="13740"/>
+          <w:tab w:val="left" w:pos="14656"/>
+        </w:tabs>
+        <w:jc w:val="left"/>
+        <w:rPr>
+          <w:rFonts w:ascii="Consolas" w:eastAsia="宋体" w:hAnsi="Consolas" w:cs="宋体"/>
+          <w:color w:val="24292E"/>
+          <w:kern w:val="0"/>
+          <w:sz w:val="18"/>
+          <w:szCs w:val="18"/>
+        </w:rPr>
+      </w:pPr>
+    </w:p>
+    <w:p>
+      <w:pPr>
+        <w:widowControl/>
+        <w:shd w:val="clear" w:color="auto" w:fill="F6F8FA"/>
+        <w:tabs>
+          <w:tab w:val="left" w:pos="916"/>
+          <w:tab w:val="left" w:pos="1832"/>
+          <w:tab w:val="left" w:pos="2748"/>
+          <w:tab w:val="left" w:pos="3664"/>
+          <w:tab w:val="left" w:pos="4580"/>
+          <w:tab w:val="left" w:pos="5496"/>
+          <w:tab w:val="left" w:pos="6412"/>
+          <w:tab w:val="left" w:pos="7328"/>
+          <w:tab w:val="left" w:pos="8244"/>
+          <w:tab w:val="left" w:pos="9160"/>
+          <w:tab w:val="left" w:pos="10076"/>
+          <w:tab w:val="left" w:pos="10992"/>
+          <w:tab w:val="left" w:pos="11908"/>
+          <w:tab w:val="left" w:pos="12824"/>
+          <w:tab w:val="left" w:pos="13740"/>
+          <w:tab w:val="left" w:pos="14656"/>
+        </w:tabs>
+        <w:jc w:val="left"/>
+        <w:rPr>
+          <w:rFonts w:ascii="Consolas" w:eastAsia="宋体" w:hAnsi="Consolas" w:cs="宋体"/>
+          <w:color w:val="24292E"/>
+          <w:kern w:val="0"/>
+          <w:sz w:val="18"/>
+          <w:szCs w:val="18"/>
+        </w:rPr>
+      </w:pPr>
+      <w:r>
+        <w:rPr>
+          <w:rFonts w:ascii="Consolas" w:eastAsia="宋体" w:hAnsi="Consolas" w:cs="宋体"/>
+          <w:color w:val="24292E"/>
+          <w:kern w:val="0"/>
+          <w:sz w:val="18"/>
+          <w:szCs w:val="18"/>
+        </w:rPr>
+        <w:t xml:space="preserve">    </w:t>
+      </w:r>
+      <w:r>
+        <w:rPr>
+          <w:rFonts w:ascii="Consolas" w:eastAsia="宋体" w:hAnsi="Consolas" w:cs="宋体"/>
+          <w:color w:val="6A737D"/>
+          <w:kern w:val="0"/>
+          <w:sz w:val="18"/>
+          <w:szCs w:val="18"/>
+        </w:rPr>
+        <w:t xml:space="preserve">// </w:t>
+      </w:r>
+      <w:r>
+        <w:rPr>
+          <w:rFonts w:ascii="Consolas" w:eastAsia="宋体" w:hAnsi="Consolas" w:cs="宋体"/>
+          <w:color w:val="6A737D"/>
+          <w:kern w:val="0"/>
+          <w:sz w:val="18"/>
+          <w:szCs w:val="18"/>
+        </w:rPr>
+        <w:t>测试未传入的是否会绑定</w:t>
+      </w:r>
+    </w:p>
+    <w:p>
+      <w:pPr>
+        <w:widowControl/>
+        <w:shd w:val="clear" w:color="auto" w:fill="F6F8FA"/>
+        <w:tabs>
+          <w:tab w:val="left" w:pos="916"/>
+          <w:tab w:val="left" w:pos="1832"/>
+          <w:tab w:val="left" w:pos="2748"/>
+          <w:tab w:val="left" w:pos="3664"/>
+          <w:tab w:val="left" w:pos="4580"/>
+          <w:tab w:val="left" w:pos="5496"/>
+          <w:tab w:val="left" w:pos="6412"/>
+          <w:tab w:val="left" w:pos="7328"/>
+          <w:tab w:val="left" w:pos="8244"/>
+          <w:tab w:val="left" w:pos="9160"/>
+          <w:tab w:val="left" w:pos="10076"/>
+          <w:tab w:val="left" w:pos="10992"/>
+          <w:tab w:val="left" w:pos="11908"/>
+          <w:tab w:val="left" w:pos="12824"/>
+          <w:tab w:val="left" w:pos="13740"/>
+          <w:tab w:val="left" w:pos="14656"/>
+        </w:tabs>
+        <w:jc w:val="left"/>
+        <w:rPr>
+          <w:rFonts w:ascii="Consolas" w:eastAsia="宋体" w:hAnsi="Consolas" w:cs="宋体"/>
+          <w:color w:val="24292E"/>
+          <w:kern w:val="0"/>
+          <w:sz w:val="18"/>
+          <w:szCs w:val="18"/>
+        </w:rPr>
+      </w:pPr>
+      <w:r>
+        <w:rPr>
+          <w:rFonts w:ascii="Consolas" w:eastAsia="宋体" w:hAnsi="Consolas" w:cs="宋体"/>
+          <w:color w:val="24292E"/>
+          <w:kern w:val="0"/>
+          <w:sz w:val="18"/>
+          <w:szCs w:val="18"/>
+        </w:rPr>
+        <w:t xml:space="preserve">    </w:t>
+      </w:r>
+      <w:r>
+        <w:rPr>
+          <w:rFonts w:ascii="Consolas" w:eastAsia="宋体" w:hAnsi="Consolas" w:cs="宋体"/>
+          <w:color w:val="6F42C1"/>
+          <w:kern w:val="0"/>
+          <w:sz w:val="18"/>
+          <w:szCs w:val="18"/>
+        </w:rPr>
+        <w:t>console</w:t>
+      </w:r>
+      <w:r>
+        <w:rPr>
+          <w:rFonts w:ascii="Consolas" w:eastAsia="宋体" w:hAnsi="Consolas" w:cs="宋体"/>
+          <w:color w:val="24292E"/>
+          <w:kern w:val="0"/>
+          <w:sz w:val="18"/>
+          <w:szCs w:val="18"/>
+        </w:rPr>
+        <w:t>.</w:t>
+      </w:r>
+      <w:r>
+        <w:rPr>
+          <w:rFonts w:ascii="Consolas" w:eastAsia="宋体" w:hAnsi="Consolas" w:cs="宋体"/>
+          <w:color w:val="005CC5"/>
+          <w:kern w:val="0"/>
+          <w:sz w:val="18"/>
+          <w:szCs w:val="18"/>
+        </w:rPr>
+        <w:t>log</w:t>
+      </w:r>
+      <w:r>
+        <w:rPr>
+          <w:rFonts w:ascii="Consolas" w:eastAsia="宋体" w:hAnsi="Consolas" w:cs="宋体"/>
+          <w:color w:val="24292E"/>
+          <w:kern w:val="0"/>
+          <w:sz w:val="18"/>
+          <w:szCs w:val="18"/>
+        </w:rPr>
+        <w:t xml:space="preserve">(sex); </w:t>
+      </w:r>
+      <w:r>
+        <w:rPr>
+          <w:rFonts w:ascii="Consolas" w:eastAsia="宋体" w:hAnsi="Consolas" w:cs="宋体"/>
+          <w:color w:val="6A737D"/>
+          <w:kern w:val="0"/>
+          <w:sz w:val="18"/>
+          <w:szCs w:val="18"/>
+        </w:rPr>
+        <w:t>// undefined</w:t>
+      </w:r>
+    </w:p>
+    <w:p>
+      <w:pPr>
+        <w:widowControl/>
+        <w:shd w:val="clear" w:color="auto" w:fill="F6F8FA"/>
+        <w:tabs>
+          <w:tab w:val="left" w:pos="916"/>
+          <w:tab w:val="left" w:pos="1832"/>
+          <w:tab w:val="left" w:pos="2748"/>
+          <w:tab w:val="left" w:pos="3664"/>
+          <w:tab w:val="left" w:pos="4580"/>
+          <w:tab w:val="left" w:pos="5496"/>
+          <w:tab w:val="left" w:pos="6412"/>
+          <w:tab w:val="left" w:pos="7328"/>
+          <w:tab w:val="left" w:pos="8244"/>
+          <w:tab w:val="left" w:pos="9160"/>
+          <w:tab w:val="left" w:pos="10076"/>
+          <w:tab w:val="left" w:pos="10992"/>
+          <w:tab w:val="left" w:pos="11908"/>
+          <w:tab w:val="left" w:pos="12824"/>
+          <w:tab w:val="left" w:pos="13740"/>
+          <w:tab w:val="left" w:pos="14656"/>
+        </w:tabs>
+        <w:jc w:val="left"/>
+        <w:rPr>
+          <w:rFonts w:ascii="Consolas" w:eastAsia="宋体" w:hAnsi="Consolas" w:cs="宋体"/>
+          <w:color w:val="24292E"/>
+          <w:kern w:val="0"/>
+          <w:sz w:val="18"/>
+          <w:szCs w:val="18"/>
+        </w:rPr>
+      </w:pPr>
+    </w:p>
+    <w:p>
+      <w:pPr>
+        <w:widowControl/>
+        <w:shd w:val="clear" w:color="auto" w:fill="F6F8FA"/>
+        <w:tabs>
+          <w:tab w:val="left" w:pos="916"/>
+          <w:tab w:val="left" w:pos="1832"/>
+          <w:tab w:val="left" w:pos="2748"/>
+          <w:tab w:val="left" w:pos="3664"/>
+          <w:tab w:val="left" w:pos="4580"/>
+          <w:tab w:val="left" w:pos="5496"/>
+          <w:tab w:val="left" w:pos="6412"/>
+          <w:tab w:val="left" w:pos="7328"/>
+          <w:tab w:val="left" w:pos="8244"/>
+          <w:tab w:val="left" w:pos="9160"/>
+          <w:tab w:val="left" w:pos="10076"/>
+          <w:tab w:val="left" w:pos="10992"/>
+          <w:tab w:val="left" w:pos="11908"/>
+          <w:tab w:val="left" w:pos="12824"/>
+          <w:tab w:val="left" w:pos="13740"/>
+          <w:tab w:val="left" w:pos="14656"/>
+        </w:tabs>
+        <w:jc w:val="left"/>
+        <w:rPr>
+          <w:rFonts w:ascii="Consolas" w:eastAsia="宋体" w:hAnsi="Consolas" w:cs="宋体"/>
+          <w:color w:val="24292E"/>
+          <w:kern w:val="0"/>
+          <w:sz w:val="18"/>
+          <w:szCs w:val="18"/>
+        </w:rPr>
+      </w:pPr>
+      <w:r>
+        <w:rPr>
+          <w:rFonts w:ascii="Consolas" w:eastAsia="宋体" w:hAnsi="Consolas" w:cs="宋体"/>
+          <w:color w:val="24292E"/>
+          <w:kern w:val="0"/>
+          <w:sz w:val="18"/>
+          <w:szCs w:val="18"/>
+        </w:rPr>
+        <w:t xml:space="preserve">    sex </w:t>
+      </w:r>
+      <w:r>
+        <w:rPr>
+          <w:rFonts w:ascii="Consolas" w:eastAsia="宋体" w:hAnsi="Consolas" w:cs="宋体"/>
+          <w:color w:val="D73A49"/>
+          <w:kern w:val="0"/>
+          <w:sz w:val="18"/>
+          <w:szCs w:val="18"/>
+        </w:rPr>
+        <w:t>=</w:t>
+      </w:r>
+      <w:r>
+        <w:rPr>
+          <w:rFonts w:ascii="Consolas" w:eastAsia="宋体" w:hAnsi="Consolas" w:cs="宋体"/>
+          <w:color w:val="24292E"/>
+          <w:kern w:val="0"/>
+          <w:sz w:val="18"/>
+          <w:szCs w:val="18"/>
+        </w:rPr>
+        <w:t xml:space="preserve"> </w:t>
+      </w:r>
+      <w:r>
+        <w:rPr>
+          <w:rFonts w:ascii="Consolas" w:eastAsia="宋体" w:hAnsi="Consolas" w:cs="宋体"/>
+          <w:color w:val="032F62"/>
+          <w:kern w:val="0"/>
+          <w:sz w:val="18"/>
+          <w:szCs w:val="18"/>
+        </w:rPr>
+        <w:t>'new sex'</w:t>
+      </w:r>
+      <w:r>
+        <w:rPr>
+          <w:rFonts w:ascii="Consolas" w:eastAsia="宋体" w:hAnsi="Consolas" w:cs="宋体"/>
+          <w:color w:val="24292E"/>
+          <w:kern w:val="0"/>
+          <w:sz w:val="18"/>
+          <w:szCs w:val="18"/>
+        </w:rPr>
+        <w:t>;</w:t>
+      </w:r>
+    </w:p>
+    <w:p>
+      <w:pPr>
+        <w:widowControl/>
+        <w:shd w:val="clear" w:color="auto" w:fill="F6F8FA"/>
+        <w:tabs>
+          <w:tab w:val="left" w:pos="916"/>
+          <w:tab w:val="left" w:pos="1832"/>
+          <w:tab w:val="left" w:pos="2748"/>
+          <w:tab w:val="left" w:pos="3664"/>
+          <w:tab w:val="left" w:pos="4580"/>
+          <w:tab w:val="left" w:pos="5496"/>
+          <w:tab w:val="left" w:pos="6412"/>
+          <w:tab w:val="left" w:pos="7328"/>
+          <w:tab w:val="left" w:pos="8244"/>
+          <w:tab w:val="left" w:pos="9160"/>
+          <w:tab w:val="left" w:pos="10076"/>
+          <w:tab w:val="left" w:pos="10992"/>
+          <w:tab w:val="left" w:pos="11908"/>
+          <w:tab w:val="left" w:pos="12824"/>
+          <w:tab w:val="left" w:pos="13740"/>
+          <w:tab w:val="left" w:pos="14656"/>
+        </w:tabs>
+        <w:jc w:val="left"/>
+        <w:rPr>
+          <w:rFonts w:ascii="Consolas" w:eastAsia="宋体" w:hAnsi="Consolas" w:cs="宋体"/>
+          <w:color w:val="24292E"/>
+          <w:kern w:val="0"/>
+          <w:sz w:val="18"/>
+          <w:szCs w:val="18"/>
+        </w:rPr>
+      </w:pPr>
+    </w:p>
+    <w:p>
+      <w:pPr>
+        <w:widowControl/>
+        <w:shd w:val="clear" w:color="auto" w:fill="F6F8FA"/>
+        <w:tabs>
+          <w:tab w:val="left" w:pos="916"/>
+          <w:tab w:val="left" w:pos="1832"/>
+          <w:tab w:val="left" w:pos="2748"/>
+          <w:tab w:val="left" w:pos="3664"/>
+          <w:tab w:val="left" w:pos="4580"/>
+          <w:tab w:val="left" w:pos="5496"/>
+          <w:tab w:val="left" w:pos="6412"/>
+          <w:tab w:val="left" w:pos="7328"/>
+          <w:tab w:val="left" w:pos="8244"/>
+          <w:tab w:val="left" w:pos="9160"/>
+          <w:tab w:val="left" w:pos="10076"/>
+          <w:tab w:val="left" w:pos="10992"/>
+          <w:tab w:val="left" w:pos="11908"/>
+          <w:tab w:val="left" w:pos="12824"/>
+          <w:tab w:val="left" w:pos="13740"/>
+          <w:tab w:val="left" w:pos="14656"/>
+        </w:tabs>
+        <w:jc w:val="left"/>
+        <w:rPr>
+          <w:rFonts w:ascii="Consolas" w:eastAsia="宋体" w:hAnsi="Consolas" w:cs="宋体"/>
+          <w:color w:val="24292E"/>
+          <w:kern w:val="0"/>
+          <w:sz w:val="18"/>
+          <w:szCs w:val="18"/>
+        </w:rPr>
+      </w:pPr>
+      <w:r>
+        <w:rPr>
+          <w:rFonts w:ascii="Consolas" w:eastAsia="宋体" w:hAnsi="Consolas" w:cs="宋体"/>
+          <w:color w:val="24292E"/>
+          <w:kern w:val="0"/>
+          <w:sz w:val="18"/>
+          <w:szCs w:val="18"/>
+        </w:rPr>
+        <w:t xml:space="preserve">    </w:t>
+      </w:r>
+      <w:r>
+        <w:rPr>
+          <w:rFonts w:ascii="Consolas" w:eastAsia="宋体" w:hAnsi="Consolas" w:cs="宋体"/>
+          <w:color w:val="6F42C1"/>
+          <w:kern w:val="0"/>
+          <w:sz w:val="18"/>
+          <w:szCs w:val="18"/>
+        </w:rPr>
+        <w:t>console</w:t>
+      </w:r>
+      <w:r>
+        <w:rPr>
+          <w:rFonts w:ascii="Consolas" w:eastAsia="宋体" w:hAnsi="Consolas" w:cs="宋体"/>
+          <w:color w:val="24292E"/>
+          <w:kern w:val="0"/>
+          <w:sz w:val="18"/>
+          <w:szCs w:val="18"/>
+        </w:rPr>
+        <w:t>.</w:t>
+      </w:r>
+      <w:r>
+        <w:rPr>
+          <w:rFonts w:ascii="Consolas" w:eastAsia="宋体" w:hAnsi="Consolas" w:cs="宋体"/>
+          <w:color w:val="005CC5"/>
+          <w:kern w:val="0"/>
+          <w:sz w:val="18"/>
+          <w:szCs w:val="18"/>
+        </w:rPr>
+        <w:t>log</w:t>
+      </w:r>
+      <w:r>
+        <w:rPr>
+          <w:rFonts w:ascii="Consolas" w:eastAsia="宋体" w:hAnsi="Consolas" w:cs="宋体"/>
+          <w:color w:val="24292E"/>
+          <w:kern w:val="0"/>
+          <w:sz w:val="18"/>
+          <w:szCs w:val="18"/>
+        </w:rPr>
+        <w:t xml:space="preserve">(sex, </w:t>
+      </w:r>
+      <w:r>
+        <w:rPr>
+          <w:rFonts w:ascii="Consolas" w:eastAsia="宋体" w:hAnsi="Consolas" w:cs="宋体"/>
+          <w:color w:val="005CC5"/>
+          <w:kern w:val="0"/>
+          <w:sz w:val="18"/>
+          <w:szCs w:val="18"/>
+        </w:rPr>
+        <w:t>arguments</w:t>
+      </w:r>
+      <w:r>
+        <w:rPr>
+          <w:rFonts w:ascii="Consolas" w:eastAsia="宋体" w:hAnsi="Consolas" w:cs="宋体"/>
+          <w:color w:val="24292E"/>
+          <w:kern w:val="0"/>
+          <w:sz w:val="18"/>
+          <w:szCs w:val="18"/>
+        </w:rPr>
+        <w:t>[</w:t>
+      </w:r>
+      <w:r>
+        <w:rPr>
+          <w:rFonts w:ascii="Consolas" w:eastAsia="宋体" w:hAnsi="Consolas" w:cs="宋体"/>
+          <w:color w:val="005CC5"/>
+          <w:kern w:val="0"/>
+          <w:sz w:val="18"/>
+          <w:szCs w:val="18"/>
+        </w:rPr>
+        <w:t>2</w:t>
+      </w:r>
+      <w:r>
+        <w:rPr>
+          <w:rFonts w:ascii="Consolas" w:eastAsia="宋体" w:hAnsi="Consolas" w:cs="宋体"/>
+          <w:color w:val="24292E"/>
+          <w:kern w:val="0"/>
+          <w:sz w:val="18"/>
+          <w:szCs w:val="18"/>
+        </w:rPr>
+        <w:t xml:space="preserve">]); </w:t>
+      </w:r>
+      <w:r>
+        <w:rPr>
+          <w:rFonts w:ascii="Consolas" w:eastAsia="宋体" w:hAnsi="Consolas" w:cs="宋体"/>
+          <w:color w:val="6A737D"/>
+          <w:kern w:val="0"/>
+          <w:sz w:val="18"/>
+          <w:szCs w:val="18"/>
+        </w:rPr>
+        <w:t>// new sex undefined</w:t>
+      </w:r>
+    </w:p>
+    <w:p>
+      <w:pPr>
+        <w:widowControl/>
+        <w:shd w:val="clear" w:color="auto" w:fill="F6F8FA"/>
+        <w:tabs>
+          <w:tab w:val="left" w:pos="916"/>
+          <w:tab w:val="left" w:pos="1832"/>
+          <w:tab w:val="left" w:pos="2748"/>
+          <w:tab w:val="left" w:pos="3664"/>
+          <w:tab w:val="left" w:pos="4580"/>
+          <w:tab w:val="left" w:pos="5496"/>
+          <w:tab w:val="left" w:pos="6412"/>
+          <w:tab w:val="left" w:pos="7328"/>
+          <w:tab w:val="left" w:pos="8244"/>
+          <w:tab w:val="left" w:pos="9160"/>
+          <w:tab w:val="left" w:pos="10076"/>
+          <w:tab w:val="left" w:pos="10992"/>
+          <w:tab w:val="left" w:pos="11908"/>
+          <w:tab w:val="left" w:pos="12824"/>
+          <w:tab w:val="left" w:pos="13740"/>
+          <w:tab w:val="left" w:pos="14656"/>
+        </w:tabs>
+        <w:jc w:val="left"/>
+        <w:rPr>
+          <w:rFonts w:ascii="Consolas" w:eastAsia="宋体" w:hAnsi="Consolas" w:cs="宋体"/>
+          <w:color w:val="24292E"/>
+          <w:kern w:val="0"/>
+          <w:sz w:val="18"/>
+          <w:szCs w:val="18"/>
+        </w:rPr>
+      </w:pPr>
+    </w:p>
+    <w:p>
+      <w:pPr>
+        <w:widowControl/>
+        <w:shd w:val="clear" w:color="auto" w:fill="F6F8FA"/>
+        <w:tabs>
+          <w:tab w:val="left" w:pos="916"/>
+          <w:tab w:val="left" w:pos="1832"/>
+          <w:tab w:val="left" w:pos="2748"/>
+          <w:tab w:val="left" w:pos="3664"/>
+          <w:tab w:val="left" w:pos="4580"/>
+          <w:tab w:val="left" w:pos="5496"/>
+          <w:tab w:val="left" w:pos="6412"/>
+          <w:tab w:val="left" w:pos="7328"/>
+          <w:tab w:val="left" w:pos="8244"/>
+          <w:tab w:val="left" w:pos="9160"/>
+          <w:tab w:val="left" w:pos="10076"/>
+          <w:tab w:val="left" w:pos="10992"/>
+          <w:tab w:val="left" w:pos="11908"/>
+          <w:tab w:val="left" w:pos="12824"/>
+          <w:tab w:val="left" w:pos="13740"/>
+          <w:tab w:val="left" w:pos="14656"/>
+        </w:tabs>
+        <w:jc w:val="left"/>
+        <w:rPr>
+          <w:rFonts w:ascii="Consolas" w:eastAsia="宋体" w:hAnsi="Consolas" w:cs="宋体"/>
+          <w:color w:val="24292E"/>
+          <w:kern w:val="0"/>
+          <w:sz w:val="18"/>
+          <w:szCs w:val="18"/>
+        </w:rPr>
+      </w:pPr>
+      <w:r>
+        <w:rPr>
+          <w:rFonts w:ascii="Consolas" w:eastAsia="宋体" w:hAnsi="Consolas" w:cs="宋体"/>
+          <w:color w:val="24292E"/>
+          <w:kern w:val="0"/>
+          <w:sz w:val="18"/>
+          <w:szCs w:val="18"/>
+        </w:rPr>
+        <w:t xml:space="preserve">    </w:t>
+      </w:r>
+      <w:r>
+        <w:rPr>
+          <w:rFonts w:ascii="Consolas" w:eastAsia="宋体" w:hAnsi="Consolas" w:cs="宋体"/>
+          <w:color w:val="005CC5"/>
+          <w:kern w:val="0"/>
+          <w:sz w:val="18"/>
+          <w:szCs w:val="18"/>
+        </w:rPr>
+        <w:t>arguments</w:t>
+      </w:r>
+      <w:r>
+        <w:rPr>
+          <w:rFonts w:ascii="Consolas" w:eastAsia="宋体" w:hAnsi="Consolas" w:cs="宋体"/>
+          <w:color w:val="24292E"/>
+          <w:kern w:val="0"/>
+          <w:sz w:val="18"/>
+          <w:szCs w:val="18"/>
+        </w:rPr>
+        <w:t>[</w:t>
+      </w:r>
+      <w:r>
+        <w:rPr>
+          <w:rFonts w:ascii="Consolas" w:eastAsia="宋体" w:hAnsi="Consolas" w:cs="宋体"/>
+          <w:color w:val="005CC5"/>
+          <w:kern w:val="0"/>
+          <w:sz w:val="18"/>
+          <w:szCs w:val="18"/>
+        </w:rPr>
+        <w:t>3</w:t>
+      </w:r>
+      <w:r>
+        <w:rPr>
+          <w:rFonts w:ascii="Consolas" w:eastAsia="宋体" w:hAnsi="Consolas" w:cs="宋体"/>
+          <w:color w:val="24292E"/>
+          <w:kern w:val="0"/>
+          <w:sz w:val="18"/>
+          <w:szCs w:val="18"/>
+        </w:rPr>
+        <w:t xml:space="preserve">] </w:t>
+      </w:r>
+      <w:r>
+        <w:rPr>
+          <w:rFonts w:ascii="Consolas" w:eastAsia="宋体" w:hAnsi="Consolas" w:cs="宋体"/>
+          <w:color w:val="D73A49"/>
+          <w:kern w:val="0"/>
+          <w:sz w:val="18"/>
+          <w:szCs w:val="18"/>
+        </w:rPr>
+        <w:t>=</w:t>
+      </w:r>
+      <w:r>
+        <w:rPr>
+          <w:rFonts w:ascii="Consolas" w:eastAsia="宋体" w:hAnsi="Consolas" w:cs="宋体"/>
+          <w:color w:val="24292E"/>
+          <w:kern w:val="0"/>
+          <w:sz w:val="18"/>
+          <w:szCs w:val="18"/>
+        </w:rPr>
+        <w:t xml:space="preserve"> </w:t>
+      </w:r>
+      <w:r>
+        <w:rPr>
+          <w:rFonts w:ascii="Consolas" w:eastAsia="宋体" w:hAnsi="Consolas" w:cs="宋体"/>
+          <w:color w:val="032F62"/>
+          <w:kern w:val="0"/>
+          <w:sz w:val="18"/>
+          <w:szCs w:val="18"/>
+        </w:rPr>
+        <w:t>'new hobbit'</w:t>
+      </w:r>
+      <w:r>
+        <w:rPr>
+          <w:rFonts w:ascii="Consolas" w:eastAsia="宋体" w:hAnsi="Consolas" w:cs="宋体"/>
+          <w:color w:val="24292E"/>
+          <w:kern w:val="0"/>
+          <w:sz w:val="18"/>
+          <w:szCs w:val="18"/>
+        </w:rPr>
+        <w:t>;</w:t>
+      </w:r>
+    </w:p>
+    <w:p>
+      <w:pPr>
+        <w:widowControl/>
+        <w:shd w:val="clear" w:color="auto" w:fill="F6F8FA"/>
+        <w:tabs>
+          <w:tab w:val="left" w:pos="916"/>
+          <w:tab w:val="left" w:pos="1832"/>
+          <w:tab w:val="left" w:pos="2748"/>
+          <w:tab w:val="left" w:pos="3664"/>
+          <w:tab w:val="left" w:pos="4580"/>
+          <w:tab w:val="left" w:pos="5496"/>
+          <w:tab w:val="left" w:pos="6412"/>
+          <w:tab w:val="left" w:pos="7328"/>
+          <w:tab w:val="left" w:pos="8244"/>
+          <w:tab w:val="left" w:pos="9160"/>
+          <w:tab w:val="left" w:pos="10076"/>
+          <w:tab w:val="left" w:pos="10992"/>
+          <w:tab w:val="left" w:pos="11908"/>
+          <w:tab w:val="left" w:pos="12824"/>
+          <w:tab w:val="left" w:pos="13740"/>
+          <w:tab w:val="left" w:pos="14656"/>
+        </w:tabs>
+        <w:jc w:val="left"/>
+        <w:rPr>
+          <w:rFonts w:ascii="Consolas" w:eastAsia="宋体" w:hAnsi="Consolas" w:cs="宋体"/>
+          <w:color w:val="24292E"/>
+          <w:kern w:val="0"/>
+          <w:sz w:val="18"/>
+          <w:szCs w:val="18"/>
+        </w:rPr>
+      </w:pPr>
+    </w:p>
+    <w:p>
+      <w:pPr>
+        <w:widowControl/>
+        <w:shd w:val="clear" w:color="auto" w:fill="F6F8FA"/>
+        <w:tabs>
+          <w:tab w:val="left" w:pos="916"/>
+          <w:tab w:val="left" w:pos="1832"/>
+          <w:tab w:val="left" w:pos="2748"/>
+          <w:tab w:val="left" w:pos="3664"/>
+          <w:tab w:val="left" w:pos="4580"/>
+          <w:tab w:val="left" w:pos="5496"/>
+          <w:tab w:val="left" w:pos="6412"/>
+          <w:tab w:val="left" w:pos="7328"/>
+          <w:tab w:val="left" w:pos="8244"/>
+          <w:tab w:val="left" w:pos="9160"/>
+          <w:tab w:val="left" w:pos="10076"/>
+          <w:tab w:val="left" w:pos="10992"/>
+          <w:tab w:val="left" w:pos="11908"/>
+          <w:tab w:val="left" w:pos="12824"/>
+          <w:tab w:val="left" w:pos="13740"/>
+          <w:tab w:val="left" w:pos="14656"/>
+        </w:tabs>
+        <w:jc w:val="left"/>
+        <w:rPr>
+          <w:rFonts w:ascii="Consolas" w:eastAsia="宋体" w:hAnsi="Consolas" w:cs="宋体"/>
+          <w:color w:val="24292E"/>
+          <w:kern w:val="0"/>
+          <w:sz w:val="18"/>
+          <w:szCs w:val="18"/>
+        </w:rPr>
+      </w:pPr>
+      <w:r>
+        <w:rPr>
+          <w:rFonts w:ascii="Consolas" w:eastAsia="宋体" w:hAnsi="Consolas" w:cs="宋体"/>
+          <w:color w:val="24292E"/>
+          <w:kern w:val="0"/>
+          <w:sz w:val="18"/>
+          <w:szCs w:val="18"/>
+        </w:rPr>
+        <w:t xml:space="preserve">    </w:t>
+      </w:r>
+      <w:r>
+        <w:rPr>
+          <w:rFonts w:ascii="Consolas" w:eastAsia="宋体" w:hAnsi="Consolas" w:cs="宋体"/>
+          <w:color w:val="6F42C1"/>
+          <w:kern w:val="0"/>
+          <w:sz w:val="18"/>
+          <w:szCs w:val="18"/>
+        </w:rPr>
+        <w:t>console</w:t>
+      </w:r>
+      <w:r>
+        <w:rPr>
+          <w:rFonts w:ascii="Consolas" w:eastAsia="宋体" w:hAnsi="Consolas" w:cs="宋体"/>
+          <w:color w:val="24292E"/>
+          <w:kern w:val="0"/>
+          <w:sz w:val="18"/>
+          <w:szCs w:val="18"/>
+        </w:rPr>
+        <w:t>.</w:t>
+      </w:r>
+      <w:r>
+        <w:rPr>
+          <w:rFonts w:ascii="Consolas" w:eastAsia="宋体" w:hAnsi="Consolas" w:cs="宋体"/>
+          <w:color w:val="005CC5"/>
+          <w:kern w:val="0"/>
+          <w:sz w:val="18"/>
+          <w:szCs w:val="18"/>
+        </w:rPr>
+        <w:t>log</w:t>
+      </w:r>
+      <w:r>
+        <w:rPr>
+          <w:rFonts w:ascii="Consolas" w:eastAsia="宋体" w:hAnsi="Consolas" w:cs="宋体"/>
+          <w:color w:val="24292E"/>
+          <w:kern w:val="0"/>
+          <w:sz w:val="18"/>
+          <w:szCs w:val="18"/>
+        </w:rPr>
+        <w:t xml:space="preserve">(hobbit, </w:t>
+      </w:r>
+      <w:r>
+        <w:rPr>
+          <w:rFonts w:ascii="Consolas" w:eastAsia="宋体" w:hAnsi="Consolas" w:cs="宋体"/>
+          <w:color w:val="005CC5"/>
+          <w:kern w:val="0"/>
+          <w:sz w:val="18"/>
+          <w:szCs w:val="18"/>
+        </w:rPr>
+        <w:t>arguments</w:t>
+      </w:r>
+      <w:r>
+        <w:rPr>
+          <w:rFonts w:ascii="Consolas" w:eastAsia="宋体" w:hAnsi="Consolas" w:cs="宋体"/>
+          <w:color w:val="24292E"/>
+          <w:kern w:val="0"/>
+          <w:sz w:val="18"/>
+          <w:szCs w:val="18"/>
+        </w:rPr>
+        <w:t>[</w:t>
+      </w:r>
+      <w:r>
+        <w:rPr>
+          <w:rFonts w:ascii="Consolas" w:eastAsia="宋体" w:hAnsi="Consolas" w:cs="宋体"/>
+          <w:color w:val="005CC5"/>
+          <w:kern w:val="0"/>
+          <w:sz w:val="18"/>
+          <w:szCs w:val="18"/>
+        </w:rPr>
+        <w:t>3</w:t>
+      </w:r>
+      <w:r>
+        <w:rPr>
+          <w:rFonts w:ascii="Consolas" w:eastAsia="宋体" w:hAnsi="Consolas" w:cs="宋体"/>
+          <w:color w:val="24292E"/>
+          <w:kern w:val="0"/>
+          <w:sz w:val="18"/>
+          <w:szCs w:val="18"/>
+        </w:rPr>
+        <w:t xml:space="preserve">]); </w:t>
+      </w:r>
+      <w:r>
+        <w:rPr>
+          <w:rFonts w:ascii="Consolas" w:eastAsia="宋体" w:hAnsi="Consolas" w:cs="宋体"/>
+          <w:color w:val="6A737D"/>
+          <w:kern w:val="0"/>
+          <w:sz w:val="18"/>
+          <w:szCs w:val="18"/>
+        </w:rPr>
+        <w:t>// undefin</w:t>
+      </w:r>
+      <w:bookmarkStart w:id="0" w:name="_GoBack"/>
+      <w:bookmarkEnd w:id="0"/>
+      <w:r>
+        <w:rPr>
+          <w:rFonts w:ascii="Consolas" w:eastAsia="宋体" w:hAnsi="Consolas" w:cs="宋体"/>
+          <w:color w:val="6A737D"/>
+          <w:kern w:val="0"/>
+          <w:sz w:val="18"/>
+          <w:szCs w:val="18"/>
+        </w:rPr>
+        <w:t>ed new hobbit</w:t>
+      </w:r>
+    </w:p>
+    <w:p>
+      <w:pPr>
+        <w:widowControl/>
+        <w:shd w:val="clear" w:color="auto" w:fill="F6F8FA"/>
+        <w:tabs>
+          <w:tab w:val="left" w:pos="916"/>
+          <w:tab w:val="left" w:pos="1832"/>
+          <w:tab w:val="left" w:pos="2748"/>
+          <w:tab w:val="left" w:pos="3664"/>
+          <w:tab w:val="left" w:pos="4580"/>
+          <w:tab w:val="left" w:pos="5496"/>
+          <w:tab w:val="left" w:pos="6412"/>
+          <w:tab w:val="left" w:pos="7328"/>
+          <w:tab w:val="left" w:pos="8244"/>
+          <w:tab w:val="left" w:pos="9160"/>
+          <w:tab w:val="left" w:pos="10076"/>
+          <w:tab w:val="left" w:pos="10992"/>
+          <w:tab w:val="left" w:pos="11908"/>
+          <w:tab w:val="left" w:pos="12824"/>
+          <w:tab w:val="left" w:pos="13740"/>
+          <w:tab w:val="left" w:pos="14656"/>
+        </w:tabs>
+        <w:jc w:val="left"/>
+        <w:rPr>
+          <w:rFonts w:ascii="Consolas" w:eastAsia="宋体" w:hAnsi="Consolas" w:cs="宋体"/>
+          <w:color w:val="24292E"/>
+          <w:kern w:val="0"/>
+          <w:sz w:val="18"/>
+          <w:szCs w:val="18"/>
+        </w:rPr>
+      </w:pPr>
+    </w:p>
+    <w:p>
+      <w:pPr>
+        <w:widowControl/>
+        <w:shd w:val="clear" w:color="auto" w:fill="F6F8FA"/>
+        <w:tabs>
+          <w:tab w:val="left" w:pos="916"/>
+          <w:tab w:val="left" w:pos="1832"/>
+          <w:tab w:val="left" w:pos="2748"/>
+          <w:tab w:val="left" w:pos="3664"/>
+          <w:tab w:val="left" w:pos="4580"/>
+          <w:tab w:val="left" w:pos="5496"/>
+          <w:tab w:val="left" w:pos="6412"/>
+          <w:tab w:val="left" w:pos="7328"/>
+          <w:tab w:val="left" w:pos="8244"/>
+          <w:tab w:val="left" w:pos="9160"/>
+          <w:tab w:val="left" w:pos="10076"/>
+          <w:tab w:val="left" w:pos="10992"/>
+          <w:tab w:val="left" w:pos="11908"/>
+          <w:tab w:val="left" w:pos="12824"/>
+          <w:tab w:val="left" w:pos="13740"/>
+          <w:tab w:val="left" w:pos="14656"/>
+        </w:tabs>
+        <w:jc w:val="left"/>
+        <w:rPr>
+          <w:rFonts w:ascii="Consolas" w:eastAsia="宋体" w:hAnsi="Consolas" w:cs="宋体"/>
+          <w:color w:val="24292E"/>
+          <w:kern w:val="0"/>
+          <w:sz w:val="18"/>
+          <w:szCs w:val="18"/>
+        </w:rPr>
+      </w:pPr>
+      <w:r>
+        <w:rPr>
+          <w:rFonts w:ascii="Consolas" w:eastAsia="宋体" w:hAnsi="Consolas" w:cs="宋体"/>
+          <w:color w:val="24292E"/>
+          <w:kern w:val="0"/>
+          <w:sz w:val="18"/>
+          <w:szCs w:val="18"/>
+        </w:rPr>
+        <w:t>}</w:t>
+      </w:r>
+    </w:p>
+    <w:p>
+      <w:pPr>
+        <w:widowControl/>
+        <w:shd w:val="clear" w:color="auto" w:fill="F6F8FA"/>
+        <w:tabs>
+          <w:tab w:val="left" w:pos="916"/>
+          <w:tab w:val="left" w:pos="1832"/>
+          <w:tab w:val="left" w:pos="2748"/>
+          <w:tab w:val="left" w:pos="3664"/>
+          <w:tab w:val="left" w:pos="4580"/>
+          <w:tab w:val="left" w:pos="5496"/>
+          <w:tab w:val="left" w:pos="6412"/>
+          <w:tab w:val="left" w:pos="7328"/>
+          <w:tab w:val="left" w:pos="8244"/>
+          <w:tab w:val="left" w:pos="9160"/>
+          <w:tab w:val="left" w:pos="10076"/>
+          <w:tab w:val="left" w:pos="10992"/>
+          <w:tab w:val="left" w:pos="11908"/>
+          <w:tab w:val="left" w:pos="12824"/>
+          <w:tab w:val="left" w:pos="13740"/>
+          <w:tab w:val="left" w:pos="14656"/>
+        </w:tabs>
+        <w:jc w:val="left"/>
+        <w:rPr>
+          <w:rFonts w:ascii="Consolas" w:eastAsia="宋体" w:hAnsi="Consolas" w:cs="宋体"/>
+          <w:color w:val="24292E"/>
+          <w:kern w:val="0"/>
+          <w:sz w:val="18"/>
+          <w:szCs w:val="18"/>
+        </w:rPr>
+      </w:pPr>
+    </w:p>
+    <w:p>
+      <w:pPr>
+        <w:widowControl/>
+        <w:shd w:val="clear" w:color="auto" w:fill="F6F8FA"/>
+        <w:tabs>
+          <w:tab w:val="left" w:pos="916"/>
+          <w:tab w:val="left" w:pos="1832"/>
+          <w:tab w:val="left" w:pos="2748"/>
+          <w:tab w:val="left" w:pos="3664"/>
+          <w:tab w:val="left" w:pos="4580"/>
+          <w:tab w:val="left" w:pos="5496"/>
+          <w:tab w:val="left" w:pos="6412"/>
+          <w:tab w:val="left" w:pos="7328"/>
+          <w:tab w:val="left" w:pos="8244"/>
+          <w:tab w:val="left" w:pos="9160"/>
+          <w:tab w:val="left" w:pos="10076"/>
+          <w:tab w:val="left" w:pos="10992"/>
+          <w:tab w:val="left" w:pos="11908"/>
+          <w:tab w:val="left" w:pos="12824"/>
+          <w:tab w:val="left" w:pos="13740"/>
+          <w:tab w:val="left" w:pos="14656"/>
+        </w:tabs>
+        <w:jc w:val="left"/>
+        <w:rPr>
+          <w:rFonts w:ascii="Consolas" w:eastAsia="宋体" w:hAnsi="Consolas" w:cs="宋体"/>
+          <w:color w:val="24292E"/>
+          <w:kern w:val="0"/>
+          <w:sz w:val="18"/>
+          <w:szCs w:val="18"/>
+        </w:rPr>
+      </w:pPr>
+      <w:r>
+        <w:rPr>
+          <w:rFonts w:ascii="Consolas" w:eastAsia="宋体" w:hAnsi="Consolas" w:cs="宋体"/>
+          <w:color w:val="6F42C1"/>
+          <w:kern w:val="0"/>
+          <w:sz w:val="18"/>
+          <w:szCs w:val="18"/>
+        </w:rPr>
+        <w:t>foo</w:t>
+      </w:r>
+      <w:r>
+        <w:rPr>
+          <w:rFonts w:ascii="Consolas" w:eastAsia="宋体" w:hAnsi="Consolas" w:cs="宋体"/>
+          <w:color w:val="24292E"/>
+          <w:kern w:val="0"/>
+          <w:sz w:val="18"/>
+          <w:szCs w:val="18"/>
+        </w:rPr>
+        <w:t>(</w:t>
+      </w:r>
+      <w:r>
+        <w:rPr>
+          <w:rFonts w:ascii="Consolas" w:eastAsia="宋体" w:hAnsi="Consolas" w:cs="宋体"/>
+          <w:color w:val="032F62"/>
+          <w:kern w:val="0"/>
+          <w:sz w:val="18"/>
+          <w:szCs w:val="18"/>
+        </w:rPr>
+        <w:t>'name'</w:t>
+      </w:r>
+      <w:r>
+        <w:rPr>
+          <w:rFonts w:ascii="Consolas" w:eastAsia="宋体" w:hAnsi="Consolas" w:cs="宋体"/>
+          <w:color w:val="24292E"/>
+          <w:kern w:val="0"/>
+          <w:sz w:val="18"/>
+          <w:szCs w:val="18"/>
+        </w:rPr>
+        <w:t xml:space="preserve">, </w:t>
+      </w:r>
+      <w:r>
+        <w:rPr>
+          <w:rFonts w:ascii="Consolas" w:eastAsia="宋体" w:hAnsi="Consolas" w:cs="宋体"/>
+          <w:color w:val="032F62"/>
+          <w:kern w:val="0"/>
+          <w:sz w:val="18"/>
+          <w:szCs w:val="18"/>
+        </w:rPr>
+        <w:t>'age'</w:t>
+      </w:r>
+      <w:r>
+        <w:rPr>
+          <w:rFonts w:ascii="Consolas" w:eastAsia="宋体" w:hAnsi="Consolas" w:cs="宋体"/>
+          <w:color w:val="24292E"/>
+          <w:kern w:val="0"/>
+          <w:sz w:val="18"/>
+          <w:szCs w:val="18"/>
+        </w:rPr>
+        <w:t>)</w:t>
+      </w:r>
+    </w:p>
+    <w:p>
+      <w:pPr>
+        <w:ind w:firstLineChars="200" w:firstLine="420"/>
+        <w:rPr>
+          <w:rFonts w:hint="eastAsia"/>
+        </w:rPr>
+      </w:pPr>
+    </w:p>
+    <w:p>
+      <w:pPr>
+        <w:rPr>
+          <w:sz w:val="23"/>
+        </w:rPr>
+      </w:pPr>
+    </w:p>
+    <w:p>
+      <w:pPr>
+        <w:rPr>
+          <w:rFonts w:hint="eastAsia"/>
           <w:sz w:val="23"/>
         </w:rPr>
       </w:pPr>
@@ -11125,6 +13687,30 @@
       <w:jc w:val="both"/>
     </w:pPr>
   </w:style>
+  <w:style w:type="paragraph" w:styleId="2">
+    <w:name w:val="heading 2"/>
+    <w:basedOn w:val="a"/>
+    <w:next w:val="a"/>
+    <w:link w:val="20"/>
+    <w:uiPriority w:val="9"/>
+    <w:semiHidden/>
+    <w:unhideWhenUsed/>
+    <w:qFormat/>
+    <w:rsid w:val="001A59A5"/>
+    <w:pPr>
+      <w:keepNext/>
+      <w:keepLines/>
+      <w:spacing w:before="260" w:after="260" w:line="416" w:lineRule="auto"/>
+      <w:outlineLvl w:val="1"/>
+    </w:pPr>
+    <w:rPr>
+      <w:rFonts w:asciiTheme="majorHAnsi" w:eastAsiaTheme="majorEastAsia" w:hAnsiTheme="majorHAnsi" w:cstheme="majorBidi"/>
+      <w:b/>
+      <w:bCs/>
+      <w:sz w:val="32"/>
+      <w:szCs w:val="32"/>
+    </w:rPr>
+  </w:style>
   <w:style w:type="paragraph" w:styleId="4">
     <w:name w:val="heading 4"/>
     <w:basedOn w:val="a"/>
@@ -11360,6 +13946,51 @@
     <w:pPr>
       <w:ind w:firstLineChars="200" w:firstLine="420"/>
     </w:pPr>
+  </w:style>
+  <w:style w:type="character" w:customStyle="1" w:styleId="pl-smi">
+    <w:name w:val="pl-smi"/>
+    <w:basedOn w:val="a0"/>
+    <w:rsid w:val="000F38FA"/>
+  </w:style>
+  <w:style w:type="character" w:customStyle="1" w:styleId="pl-c">
+    <w:name w:val="pl-c"/>
+    <w:basedOn w:val="a0"/>
+    <w:rsid w:val="000F38FA"/>
+  </w:style>
+  <w:style w:type="character" w:customStyle="1" w:styleId="pl-en">
+    <w:name w:val="pl-en"/>
+    <w:basedOn w:val="a0"/>
+    <w:rsid w:val="000F38FA"/>
+  </w:style>
+  <w:style w:type="character" w:customStyle="1" w:styleId="20">
+    <w:name w:val="标题 2 字符"/>
+    <w:basedOn w:val="a0"/>
+    <w:link w:val="2"/>
+    <w:uiPriority w:val="9"/>
+    <w:semiHidden/>
+    <w:rsid w:val="001A59A5"/>
+    <w:rPr>
+      <w:rFonts w:asciiTheme="majorHAnsi" w:eastAsiaTheme="majorEastAsia" w:hAnsiTheme="majorHAnsi" w:cstheme="majorBidi"/>
+      <w:b/>
+      <w:bCs/>
+      <w:sz w:val="32"/>
+      <w:szCs w:val="32"/>
+    </w:rPr>
+  </w:style>
+  <w:style w:type="character" w:customStyle="1" w:styleId="pl-k">
+    <w:name w:val="pl-k"/>
+    <w:basedOn w:val="a0"/>
+    <w:rsid w:val="0072497A"/>
+  </w:style>
+  <w:style w:type="character" w:customStyle="1" w:styleId="pl-s">
+    <w:name w:val="pl-s"/>
+    <w:basedOn w:val="a0"/>
+    <w:rsid w:val="0072497A"/>
+  </w:style>
+  <w:style w:type="character" w:customStyle="1" w:styleId="pl-pds">
+    <w:name w:val="pl-pds"/>
+    <w:basedOn w:val="a0"/>
+    <w:rsid w:val="0072497A"/>
   </w:style>
 </w:styles>
 </file>

</xml_diff>

<commit_message>
add async and await
</commit_message>
<xml_diff>
--- a/studyContent.docx
+++ b/studyContent.docx
@@ -2,13 +2,25 @@
 <file path=word/document.xml><?xml version="1.0" encoding="utf-8"?>
 <w:document xmlns:wpc="http://schemas.microsoft.com/office/word/2010/wordprocessingCanvas" xmlns:cx="http://schemas.microsoft.com/office/drawing/2014/chartex" xmlns:cx1="http://schemas.microsoft.com/office/drawing/2015/9/8/chartex" xmlns:cx2="http://schemas.microsoft.com/office/drawing/2015/10/21/chartex" xmlns:cx3="http://schemas.microsoft.com/office/drawing/2016/5/9/chartex" xmlns:cx4="http://schemas.microsoft.com/office/drawing/2016/5/10/chartex" xmlns:cx5="http://schemas.microsoft.com/office/drawing/2016/5/11/chartex" xmlns:cx6="http://schemas.microsoft.com/office/drawing/2016/5/12/chartex" xmlns:cx7="http://schemas.microsoft.com/office/drawing/2016/5/13/chartex" xmlns:cx8="http://schemas.microsoft.com/office/drawing/2016/5/14/chartex" xmlns:mc="http://schemas.openxmlformats.org/markup-compatibility/2006" xmlns:aink="http://schemas.microsoft.com/office/drawing/2016/ink" xmlns:am3d="http://schemas.microsoft.com/office/drawing/2017/model3d" xmlns:o="urn:schemas-microsoft-com:office:office" xmlns:r="http://schemas.openxmlformats.org/officeDocument/2006/relationships" xmlns:m="http://schemas.openxmlformats.org/officeDocument/2006/math" xmlns:v="urn:schemas-microsoft-com:vml" xmlns:wp14="http://schemas.microsoft.com/office/word/2010/wordprocessingDrawing" xmlns:wp="http://schemas.openxmlformats.org/drawingml/2006/wordprocessingDrawing" xmlns:w10="urn:schemas-microsoft-com:office:word" xmlns:w="http://schemas.openxmlformats.org/wordprocessingml/2006/main" xmlns:w14="http://schemas.microsoft.com/office/word/2010/wordml" xmlns:w15="http://schemas.microsoft.com/office/word/2012/wordml" xmlns:w16cid="http://schemas.microsoft.com/office/word/2016/wordml/cid" xmlns:w16se="http://schemas.microsoft.com/office/word/2015/wordml/symex" xmlns:wpg="http://schemas.microsoft.com/office/word/2010/wordprocessingGroup" xmlns:wpi="http://schemas.microsoft.com/office/word/2010/wordprocessingInk" xmlns:wne="http://schemas.microsoft.com/office/word/2006/wordml" xmlns:wps="http://schemas.microsoft.com/office/word/2010/wordprocessingShape" mc:Ignorable="w14 w15 w16se w16cid wp14">
   <w:body>
-    <w:p/>
-    <w:p>
-      <w:pPr>
-        <w:rPr>
-          <w:rFonts w:ascii="微软雅黑" w:eastAsia="微软雅黑" w:hAnsi="微软雅黑"/>
-        </w:rPr>
-      </w:pPr>
+    <w:p>
+      <w:r>
+        <w:rPr>
+          <w:rFonts w:hint="eastAsia"/>
+        </w:rPr>
+        <w:t xml:space="preserve"> </w:t>
+      </w:r>
+      <w:r>
+        <w:t xml:space="preserve"> </w:t>
+      </w:r>
+    </w:p>
+    <w:p>
+      <w:pPr>
+        <w:rPr>
+          <w:rFonts w:ascii="微软雅黑" w:eastAsia="微软雅黑" w:hAnsi="微软雅黑"/>
+        </w:rPr>
+      </w:pPr>
+      <w:bookmarkStart w:id="0" w:name="_GoBack"/>
+      <w:bookmarkEnd w:id="0"/>
     </w:p>
     <w:p>
       <w:pPr>
@@ -350,16 +362,7 @@
           <w:rFonts w:ascii="微软雅黑" w:eastAsia="微软雅黑" w:hAnsi="微软雅黑" w:hint="eastAsia"/>
           <w:szCs w:val="21"/>
         </w:rPr>
-        <w:t>praseInt（2，1） retur</w:t>
-      </w:r>
-      <w:bookmarkStart w:id="0" w:name="_GoBack"/>
-      <w:bookmarkEnd w:id="0"/>
-      <w:r>
-        <w:rPr>
-          <w:rFonts w:ascii="微软雅黑" w:eastAsia="微软雅黑" w:hAnsi="微软雅黑" w:hint="eastAsia"/>
-          <w:szCs w:val="21"/>
-        </w:rPr>
-        <w:t>n</w:t>
+        <w:t>praseInt（2，1） return</w:t>
       </w:r>
       <w:r>
         <w:rPr>

</xml_diff>